<commit_message>
Added server communication section to our report
</commit_message>
<xml_diff>
--- a/docs/Report.docx
+++ b/docs/Report.docx
@@ -1,6 +1,6 @@
 
 <file path=word/document.xml><?xml version="1.0" encoding="utf-8"?>
-<w:document xmlns:wpc="http://schemas.microsoft.com/office/word/2010/wordprocessingCanvas" xmlns:mc="http://schemas.openxmlformats.org/markup-compatibility/2006" xmlns:o="urn:schemas-microsoft-com:office:office" xmlns:r="http://schemas.openxmlformats.org/officeDocument/2006/relationships" xmlns:m="http://schemas.openxmlformats.org/officeDocument/2006/math" xmlns:v="urn:schemas-microsoft-com:vml" xmlns:wp14="http://schemas.microsoft.com/office/word/2010/wordprocessingDrawing" xmlns:wp="http://schemas.openxmlformats.org/drawingml/2006/wordprocessingDrawing" xmlns:w10="urn:schemas-microsoft-com:office:word" xmlns:w="http://schemas.openxmlformats.org/wordprocessingml/2006/main" xmlns:w14="http://schemas.microsoft.com/office/word/2010/wordml" xmlns:wpg="http://schemas.microsoft.com/office/word/2010/wordprocessingGroup" xmlns:wpi="http://schemas.microsoft.com/office/word/2010/wordprocessingInk" xmlns:wne="http://schemas.microsoft.com/office/word/2006/wordml" xmlns:wps="http://schemas.microsoft.com/office/word/2010/wordprocessingShape" mc:Ignorable="w14 wp14">
+<w:document xmlns:ve="http://schemas.openxmlformats.org/markup-compatibility/2006" xmlns:o="urn:schemas-microsoft-com:office:office" xmlns:r="http://schemas.openxmlformats.org/officeDocument/2006/relationships" xmlns:m="http://schemas.openxmlformats.org/officeDocument/2006/math" xmlns:v="urn:schemas-microsoft-com:vml" xmlns:wp="http://schemas.openxmlformats.org/drawingml/2006/wordprocessingDrawing" xmlns:w10="urn:schemas-microsoft-com:office:word" xmlns:w="http://schemas.openxmlformats.org/wordprocessingml/2006/main" xmlns:wne="http://schemas.microsoft.com/office/word/2006/wordml">
   <w:body>
     <w:tbl>
       <w:tblPr>
@@ -9,7 +9,7 @@
         <w:tblBorders>
           <w:left w:val="single" w:sz="18" w:space="0" w:color="4F81BD" w:themeColor="accent1"/>
         </w:tblBorders>
-        <w:tblLook w:val="04A0" w:firstRow="1" w:lastRow="0" w:firstColumn="1" w:lastColumn="0" w:noHBand="0" w:noVBand="1"/>
+        <w:tblLook w:val="04A0"/>
       </w:tblPr>
       <w:tblGrid>
         <w:gridCol w:w="7442"/>
@@ -55,7 +55,6 @@
               <w:dataBinding w:prefixMappings="xmlns:ns0='http://schemas.openxmlformats.org/package/2006/metadata/core-properties' xmlns:ns1='http://purl.org/dc/elements/1.1/'" w:xpath="/ns0:coreProperties[1]/ns1:title[1]" w:storeItemID="{6C3C8BC8-F283-45AE-878A-BAB7291924A1}"/>
               <w:text/>
             </w:sdtPr>
-            <w:sdtEndPr/>
             <w:sdtContent>
               <w:p>
                 <w:pPr>
@@ -151,7 +150,7 @@
       <w:tblPr>
         <w:tblpPr w:leftFromText="187" w:rightFromText="187" w:horzAnchor="margin" w:tblpXSpec="center" w:tblpYSpec="bottom"/>
         <w:tblW w:w="4000" w:type="pct"/>
-        <w:tblLook w:val="04A0" w:firstRow="1" w:lastRow="0" w:firstColumn="1" w:lastColumn="0" w:noHBand="0" w:noVBand="1"/>
+        <w:tblLook w:val="04A0"/>
       </w:tblPr>
       <w:tblGrid>
         <w:gridCol w:w="7442"/>
@@ -177,7 +176,6 @@
               <w:dataBinding w:prefixMappings="xmlns:ns0='http://schemas.openxmlformats.org/package/2006/metadata/core-properties' xmlns:ns1='http://purl.org/dc/elements/1.1/'" w:xpath="/ns0:coreProperties[1]/ns1:creator[1]" w:storeItemID="{6C3C8BC8-F283-45AE-878A-BAB7291924A1}"/>
               <w:text/>
             </w:sdtPr>
-            <w:sdtEndPr/>
             <w:sdtContent>
               <w:p>
                 <w:pPr>
@@ -208,7 +206,6 @@
                 <w:calendar w:val="gregorian"/>
               </w:date>
             </w:sdtPr>
-            <w:sdtEndPr/>
             <w:sdtContent>
               <w:p>
                 <w:pPr>
@@ -282,7 +279,6 @@
           <w:docPartUnique/>
         </w:docPartObj>
       </w:sdtPr>
-      <w:sdtEndPr/>
       <w:sdtContent>
         <w:p>
           <w:pPr>
@@ -2460,21 +2456,7 @@
         <w:rPr>
           <w:lang w:val="de-DE"/>
         </w:rPr>
-        <w:t xml:space="preserve"> (Applikation) für die </w:t>
-      </w:r>
-      <w:proofErr w:type="spellStart"/>
-      <w:r>
-        <w:rPr>
-          <w:lang w:val="de-DE"/>
-        </w:rPr>
-        <w:t>Android</w:t>
-      </w:r>
-      <w:proofErr w:type="spellEnd"/>
-      <w:r>
-        <w:rPr>
-          <w:lang w:val="de-DE"/>
-        </w:rPr>
-        <w:t xml:space="preserve">-Plattform </w:t>
+        <w:t xml:space="preserve"> (Applikation) für die Android-Plattform </w:t>
       </w:r>
       <w:r>
         <w:rPr>
@@ -2486,21 +2468,7 @@
         <w:rPr>
           <w:lang w:val="de-DE"/>
         </w:rPr>
-        <w:t xml:space="preserve"> werden. Einzige Vorgaben sind, dass eine App geschrieben werden soll, welche einen mobilen Anteil besitzt und in </w:t>
-      </w:r>
-      <w:proofErr w:type="spellStart"/>
-      <w:r>
-        <w:rPr>
-          <w:lang w:val="de-DE"/>
-        </w:rPr>
-        <w:t>Android</w:t>
-      </w:r>
-      <w:proofErr w:type="spellEnd"/>
-      <w:r>
-        <w:rPr>
-          <w:lang w:val="de-DE"/>
-        </w:rPr>
-        <w:t xml:space="preserve"> geschrieben ist.</w:t>
+        <w:t xml:space="preserve"> werden. Einzige Vorgaben sind, dass eine App geschrieben werden soll, welche einen mobilen Anteil besitzt und in Android geschrieben ist.</w:t>
       </w:r>
     </w:p>
     <w:p>
@@ -3094,21 +3062,21 @@
         <w:rPr>
           <w:lang w:val="de-DE"/>
         </w:rPr>
-        <w:t xml:space="preserve">einer </w:t>
+        <w:t>einer Android-</w:t>
       </w:r>
       <w:proofErr w:type="spellStart"/>
       <w:r>
         <w:rPr>
           <w:lang w:val="de-DE"/>
         </w:rPr>
-        <w:t>Android</w:t>
+        <w:t>App</w:t>
       </w:r>
       <w:proofErr w:type="spellEnd"/>
       <w:r>
         <w:rPr>
           <w:lang w:val="de-DE"/>
         </w:rPr>
-        <w:t>-App näher zu beschreiben.</w:t>
+        <w:t xml:space="preserve"> näher zu beschreiben.</w:t>
       </w:r>
       <w:bookmarkStart w:id="3" w:name="_Ref344993800"/>
       <w:bookmarkStart w:id="4" w:name="_Ref344993857"/>
@@ -3147,21 +3115,7 @@
         <w:rPr>
           <w:lang w:val="de-DE"/>
         </w:rPr>
-        <w:t xml:space="preserve">Die </w:t>
-      </w:r>
-      <w:proofErr w:type="spellStart"/>
-      <w:r>
-        <w:rPr>
-          <w:lang w:val="de-DE"/>
-        </w:rPr>
-        <w:t>Android</w:t>
-      </w:r>
-      <w:proofErr w:type="spellEnd"/>
-      <w:r>
-        <w:rPr>
-          <w:lang w:val="de-DE"/>
-        </w:rPr>
-        <w:t xml:space="preserve">-Architektur gibt dem Entwickler einige Strukturen vor. In der Datei 'AndroidManifest.xml' wird zum Beispiel festgelegt welche </w:t>
+        <w:t xml:space="preserve">Die Android-Architektur gibt dem Entwickler einige Strukturen vor. In der Datei 'AndroidManifest.xml' wird zum Beispiel festgelegt welche </w:t>
       </w:r>
       <w:proofErr w:type="spellStart"/>
       <w:r>
@@ -3308,27 +3262,14 @@
         </w:rPr>
         <w:t xml:space="preserve"> </w:t>
       </w:r>
-      <w:r>
-        <w:fldChar w:fldCharType="begin"/>
-      </w:r>
-      <w:r>
-        <w:rPr>
-          <w:lang w:val="de-DE"/>
-        </w:rPr>
-        <w:instrText xml:space="preserve"> REF _Ref345183414 \h  \* MERGEFORMAT </w:instrText>
-      </w:r>
-      <w:r>
-        <w:fldChar w:fldCharType="separate"/>
-      </w:r>
-      <w:r>
-        <w:rPr>
-          <w:lang w:val="de-DE"/>
-        </w:rPr>
-        <w:t>Abbildung 1</w:t>
-      </w:r>
-      <w:r>
-        <w:fldChar w:fldCharType="end"/>
-      </w:r>
+      <w:fldSimple w:instr=" REF _Ref345183414 \h  \* MERGEFORMAT ">
+        <w:r>
+          <w:rPr>
+            <w:lang w:val="de-DE"/>
+          </w:rPr>
+          <w:t>Abbildung 1</w:t>
+        </w:r>
+      </w:fldSimple>
       <w:r>
         <w:rPr>
           <w:lang w:val="de-DE"/>
@@ -6433,7 +6374,21 @@
         <w:rPr>
           <w:lang w:val="de-DE"/>
         </w:rPr>
-        <w:t>Zum Start der App wird zunächst Abschlüsse-</w:t>
+        <w:t xml:space="preserve">Zum Start der </w:t>
+      </w:r>
+      <w:proofErr w:type="spellStart"/>
+      <w:r>
+        <w:rPr>
+          <w:lang w:val="de-DE"/>
+        </w:rPr>
+        <w:t>App</w:t>
+      </w:r>
+      <w:proofErr w:type="spellEnd"/>
+      <w:r>
+        <w:rPr>
+          <w:lang w:val="de-DE"/>
+        </w:rPr>
+        <w:t xml:space="preserve"> wird zunächst Abschlüsse-</w:t>
       </w:r>
       <w:proofErr w:type="spellStart"/>
       <w:r>
@@ -6710,7 +6665,21 @@
         <w:rPr>
           <w:lang w:val="de-DE"/>
         </w:rPr>
-        <w:t xml:space="preserve"> welches als "large-screen" e</w:t>
+        <w:t xml:space="preserve"> welches als "large-</w:t>
+      </w:r>
+      <w:proofErr w:type="spellStart"/>
+      <w:r>
+        <w:rPr>
+          <w:lang w:val="de-DE"/>
+        </w:rPr>
+        <w:t>screen</w:t>
+      </w:r>
+      <w:proofErr w:type="spellEnd"/>
+      <w:r>
+        <w:rPr>
+          <w:lang w:val="de-DE"/>
+        </w:rPr>
+        <w:t>" e</w:t>
       </w:r>
       <w:r>
         <w:rPr>
@@ -6792,7 +6761,21 @@
         <w:rPr>
           <w:lang w:val="de-DE"/>
         </w:rPr>
-        <w:t xml:space="preserve">Die App </w:t>
+        <w:t xml:space="preserve">Die </w:t>
+      </w:r>
+      <w:proofErr w:type="spellStart"/>
+      <w:r>
+        <w:rPr>
+          <w:lang w:val="de-DE"/>
+        </w:rPr>
+        <w:t>App</w:t>
+      </w:r>
+      <w:proofErr w:type="spellEnd"/>
+      <w:r>
+        <w:rPr>
+          <w:lang w:val="de-DE"/>
+        </w:rPr>
+        <w:t xml:space="preserve"> </w:t>
       </w:r>
       <w:r>
         <w:rPr>
@@ -6832,33 +6815,14 @@
         </w:rPr>
         <w:t xml:space="preserve">en, sind in </w:t>
       </w:r>
-      <w:r>
-        <w:fldChar w:fldCharType="begin"/>
-      </w:r>
-      <w:r>
-        <w:rPr>
-          <w:lang w:val="de-DE"/>
-        </w:rPr>
-        <w:instrText xml:space="preserve"> REF _Ref345177135 \h</w:instrText>
-      </w:r>
-      <w:r>
-        <w:rPr>
-          <w:lang w:val="de-DE"/>
-        </w:rPr>
-        <w:instrText xml:space="preserve">  \* MERGEFORMAT </w:instrText>
-      </w:r>
-      <w:r>
-        <w:fldChar w:fldCharType="separate"/>
-      </w:r>
-      <w:r>
-        <w:rPr>
-          <w:lang w:val="de-DE"/>
-        </w:rPr>
-        <w:t>Tabelle 1</w:t>
-      </w:r>
-      <w:r>
-        <w:fldChar w:fldCharType="end"/>
-      </w:r>
+      <w:fldSimple w:instr=" REF _Ref345177135 \h  \* MERGEFORMAT ">
+        <w:r>
+          <w:rPr>
+            <w:lang w:val="de-DE"/>
+          </w:rPr>
+          <w:t>Tabelle 1</w:t>
+        </w:r>
+      </w:fldSimple>
       <w:r>
         <w:rPr>
           <w:lang w:val="de-DE"/>
@@ -6870,7 +6834,7 @@
       <w:tblPr>
         <w:tblStyle w:val="HellesRaster-Akzent11"/>
         <w:tblW w:w="9469" w:type="dxa"/>
-        <w:tblLook w:val="04A0" w:firstRow="1" w:lastRow="0" w:firstColumn="1" w:lastColumn="0" w:noHBand="0" w:noVBand="1"/>
+        <w:tblLook w:val="04A0"/>
       </w:tblPr>
       <w:tblGrid>
         <w:gridCol w:w="2515"/>
@@ -6879,11 +6843,11 @@
       </w:tblGrid>
       <w:tr>
         <w:trPr>
-          <w:cnfStyle w:val="100000000000" w:firstRow="1" w:lastRow="0" w:firstColumn="0" w:lastColumn="0" w:oddVBand="0" w:evenVBand="0" w:oddHBand="0" w:evenHBand="0" w:firstRowFirstColumn="0" w:firstRowLastColumn="0" w:lastRowFirstColumn="0" w:lastRowLastColumn="0"/>
+          <w:cnfStyle w:val="100000000000"/>
         </w:trPr>
         <w:tc>
           <w:tcPr>
-            <w:cnfStyle w:val="001000000000" w:firstRow="0" w:lastRow="0" w:firstColumn="1" w:lastColumn="0" w:oddVBand="0" w:evenVBand="0" w:oddHBand="0" w:evenHBand="0" w:firstRowFirstColumn="0" w:firstRowLastColumn="0" w:lastRowFirstColumn="0" w:lastRowLastColumn="0"/>
+            <w:cnfStyle w:val="001000000000"/>
             <w:tcW w:w="2515" w:type="dxa"/>
           </w:tcPr>
           <w:p>
@@ -6910,7 +6874,7 @@
           </w:tcPr>
           <w:p>
             <w:pPr>
-              <w:cnfStyle w:val="100000000000" w:firstRow="1" w:lastRow="0" w:firstColumn="0" w:lastColumn="0" w:oddVBand="0" w:evenVBand="0" w:oddHBand="0" w:evenHBand="0" w:firstRowFirstColumn="0" w:firstRowLastColumn="0" w:lastRowFirstColumn="0" w:lastRowLastColumn="0"/>
+              <w:cnfStyle w:val="100000000000"/>
               <w:rPr>
                 <w:sz w:val="28"/>
                 <w:szCs w:val="28"/>
@@ -6933,7 +6897,7 @@
           </w:tcPr>
           <w:p>
             <w:pPr>
-              <w:cnfStyle w:val="100000000000" w:firstRow="1" w:lastRow="0" w:firstColumn="0" w:lastColumn="0" w:oddVBand="0" w:evenVBand="0" w:oddHBand="0" w:evenHBand="0" w:firstRowFirstColumn="0" w:firstRowLastColumn="0" w:lastRowFirstColumn="0" w:lastRowLastColumn="0"/>
+              <w:cnfStyle w:val="100000000000"/>
               <w:rPr>
                 <w:sz w:val="28"/>
                 <w:szCs w:val="28"/>
@@ -6953,11 +6917,11 @@
       </w:tr>
       <w:tr>
         <w:trPr>
-          <w:cnfStyle w:val="000000100000" w:firstRow="0" w:lastRow="0" w:firstColumn="0" w:lastColumn="0" w:oddVBand="0" w:evenVBand="0" w:oddHBand="1" w:evenHBand="0" w:firstRowFirstColumn="0" w:firstRowLastColumn="0" w:lastRowFirstColumn="0" w:lastRowLastColumn="0"/>
+          <w:cnfStyle w:val="000000100000"/>
         </w:trPr>
         <w:tc>
           <w:tcPr>
-            <w:cnfStyle w:val="001000000000" w:firstRow="0" w:lastRow="0" w:firstColumn="1" w:lastColumn="0" w:oddVBand="0" w:evenVBand="0" w:oddHBand="0" w:evenHBand="0" w:firstRowFirstColumn="0" w:firstRowLastColumn="0" w:lastRowFirstColumn="0" w:lastRowLastColumn="0"/>
+            <w:cnfStyle w:val="001000000000"/>
             <w:tcW w:w="2515" w:type="dxa"/>
           </w:tcPr>
           <w:p>
@@ -6982,7 +6946,7 @@
           </w:tcPr>
           <w:p>
             <w:pPr>
-              <w:cnfStyle w:val="000000100000" w:firstRow="0" w:lastRow="0" w:firstColumn="0" w:lastColumn="0" w:oddVBand="0" w:evenVBand="0" w:oddHBand="1" w:evenHBand="0" w:firstRowFirstColumn="0" w:firstRowLastColumn="0" w:lastRowFirstColumn="0" w:lastRowLastColumn="0"/>
+              <w:cnfStyle w:val="000000100000"/>
               <w:rPr>
                 <w:lang w:val="de-DE"/>
               </w:rPr>
@@ -7009,7 +6973,7 @@
           </w:tcPr>
           <w:p>
             <w:pPr>
-              <w:cnfStyle w:val="000000100000" w:firstRow="0" w:lastRow="0" w:firstColumn="0" w:lastColumn="0" w:oddVBand="0" w:evenVBand="0" w:oddHBand="1" w:evenHBand="0" w:firstRowFirstColumn="0" w:firstRowLastColumn="0" w:lastRowFirstColumn="0" w:lastRowLastColumn="0"/>
+              <w:cnfStyle w:val="000000100000"/>
               <w:rPr>
                 <w:lang w:val="de-DE"/>
               </w:rPr>
@@ -7052,11 +7016,11 @@
       </w:tr>
       <w:tr>
         <w:trPr>
-          <w:cnfStyle w:val="000000010000" w:firstRow="0" w:lastRow="0" w:firstColumn="0" w:lastColumn="0" w:oddVBand="0" w:evenVBand="0" w:oddHBand="0" w:evenHBand="1" w:firstRowFirstColumn="0" w:firstRowLastColumn="0" w:lastRowFirstColumn="0" w:lastRowLastColumn="0"/>
+          <w:cnfStyle w:val="000000010000"/>
         </w:trPr>
         <w:tc>
           <w:tcPr>
-            <w:cnfStyle w:val="001000000000" w:firstRow="0" w:lastRow="0" w:firstColumn="1" w:lastColumn="0" w:oddVBand="0" w:evenVBand="0" w:oddHBand="0" w:evenHBand="0" w:firstRowFirstColumn="0" w:firstRowLastColumn="0" w:lastRowFirstColumn="0" w:lastRowLastColumn="0"/>
+            <w:cnfStyle w:val="001000000000"/>
             <w:tcW w:w="2515" w:type="dxa"/>
           </w:tcPr>
           <w:p>
@@ -7081,7 +7045,7 @@
           </w:tcPr>
           <w:p>
             <w:pPr>
-              <w:cnfStyle w:val="000000010000" w:firstRow="0" w:lastRow="0" w:firstColumn="0" w:lastColumn="0" w:oddVBand="0" w:evenVBand="0" w:oddHBand="0" w:evenHBand="1" w:firstRowFirstColumn="0" w:firstRowLastColumn="0" w:lastRowFirstColumn="0" w:lastRowLastColumn="0"/>
+              <w:cnfStyle w:val="000000010000"/>
               <w:rPr>
                 <w:lang w:val="de-DE"/>
               </w:rPr>
@@ -7100,7 +7064,7 @@
           </w:tcPr>
           <w:p>
             <w:pPr>
-              <w:cnfStyle w:val="000000010000" w:firstRow="0" w:lastRow="0" w:firstColumn="0" w:lastColumn="0" w:oddVBand="0" w:evenVBand="0" w:oddHBand="0" w:evenHBand="1" w:firstRowFirstColumn="0" w:firstRowLastColumn="0" w:lastRowFirstColumn="0" w:lastRowLastColumn="0"/>
+              <w:cnfStyle w:val="000000010000"/>
               <w:rPr>
                 <w:lang w:val="de-DE"/>
               </w:rPr>
@@ -7134,11 +7098,11 @@
       </w:tr>
       <w:tr>
         <w:trPr>
-          <w:cnfStyle w:val="000000100000" w:firstRow="0" w:lastRow="0" w:firstColumn="0" w:lastColumn="0" w:oddVBand="0" w:evenVBand="0" w:oddHBand="1" w:evenHBand="0" w:firstRowFirstColumn="0" w:firstRowLastColumn="0" w:lastRowFirstColumn="0" w:lastRowLastColumn="0"/>
+          <w:cnfStyle w:val="000000100000"/>
         </w:trPr>
         <w:tc>
           <w:tcPr>
-            <w:cnfStyle w:val="001000000000" w:firstRow="0" w:lastRow="0" w:firstColumn="1" w:lastColumn="0" w:oddVBand="0" w:evenVBand="0" w:oddHBand="0" w:evenHBand="0" w:firstRowFirstColumn="0" w:firstRowLastColumn="0" w:lastRowFirstColumn="0" w:lastRowLastColumn="0"/>
+            <w:cnfStyle w:val="001000000000"/>
             <w:tcW w:w="2515" w:type="dxa"/>
           </w:tcPr>
           <w:p>
@@ -7163,7 +7127,7 @@
           </w:tcPr>
           <w:p>
             <w:pPr>
-              <w:cnfStyle w:val="000000100000" w:firstRow="0" w:lastRow="0" w:firstColumn="0" w:lastColumn="0" w:oddVBand="0" w:evenVBand="0" w:oddHBand="1" w:evenHBand="0" w:firstRowFirstColumn="0" w:firstRowLastColumn="0" w:lastRowFirstColumn="0" w:lastRowLastColumn="0"/>
+              <w:cnfStyle w:val="000000100000"/>
               <w:rPr>
                 <w:lang w:val="de-DE"/>
               </w:rPr>
@@ -7190,7 +7154,7 @@
           </w:tcPr>
           <w:p>
             <w:pPr>
-              <w:cnfStyle w:val="000000100000" w:firstRow="0" w:lastRow="0" w:firstColumn="0" w:lastColumn="0" w:oddVBand="0" w:evenVBand="0" w:oddHBand="1" w:evenHBand="0" w:firstRowFirstColumn="0" w:firstRowLastColumn="0" w:lastRowFirstColumn="0" w:lastRowLastColumn="0"/>
+              <w:cnfStyle w:val="000000100000"/>
               <w:rPr>
                 <w:lang w:val="de-DE"/>
               </w:rPr>
@@ -7206,11 +7170,11 @@
       </w:tr>
       <w:tr>
         <w:trPr>
-          <w:cnfStyle w:val="000000010000" w:firstRow="0" w:lastRow="0" w:firstColumn="0" w:lastColumn="0" w:oddVBand="0" w:evenVBand="0" w:oddHBand="0" w:evenHBand="1" w:firstRowFirstColumn="0" w:firstRowLastColumn="0" w:lastRowFirstColumn="0" w:lastRowLastColumn="0"/>
+          <w:cnfStyle w:val="000000010000"/>
         </w:trPr>
         <w:tc>
           <w:tcPr>
-            <w:cnfStyle w:val="001000000000" w:firstRow="0" w:lastRow="0" w:firstColumn="1" w:lastColumn="0" w:oddVBand="0" w:evenVBand="0" w:oddHBand="0" w:evenHBand="0" w:firstRowFirstColumn="0" w:firstRowLastColumn="0" w:lastRowFirstColumn="0" w:lastRowLastColumn="0"/>
+            <w:cnfStyle w:val="001000000000"/>
             <w:tcW w:w="2515" w:type="dxa"/>
           </w:tcPr>
           <w:p>
@@ -7235,7 +7199,7 @@
           </w:tcPr>
           <w:p>
             <w:pPr>
-              <w:cnfStyle w:val="000000010000" w:firstRow="0" w:lastRow="0" w:firstColumn="0" w:lastColumn="0" w:oddVBand="0" w:evenVBand="0" w:oddHBand="0" w:evenHBand="1" w:firstRowFirstColumn="0" w:firstRowLastColumn="0" w:lastRowFirstColumn="0" w:lastRowLastColumn="0"/>
+              <w:cnfStyle w:val="000000010000"/>
               <w:rPr>
                 <w:lang w:val="de-DE"/>
               </w:rPr>
@@ -7254,7 +7218,7 @@
           </w:tcPr>
           <w:p>
             <w:pPr>
-              <w:cnfStyle w:val="000000010000" w:firstRow="0" w:lastRow="0" w:firstColumn="0" w:lastColumn="0" w:oddVBand="0" w:evenVBand="0" w:oddHBand="0" w:evenHBand="1" w:firstRowFirstColumn="0" w:firstRowLastColumn="0" w:lastRowFirstColumn="0" w:lastRowLastColumn="0"/>
+              <w:cnfStyle w:val="000000010000"/>
               <w:rPr>
                 <w:lang w:val="de-DE"/>
               </w:rPr>
@@ -7270,11 +7234,11 @@
       </w:tr>
       <w:tr>
         <w:trPr>
-          <w:cnfStyle w:val="000000100000" w:firstRow="0" w:lastRow="0" w:firstColumn="0" w:lastColumn="0" w:oddVBand="0" w:evenVBand="0" w:oddHBand="1" w:evenHBand="0" w:firstRowFirstColumn="0" w:firstRowLastColumn="0" w:lastRowFirstColumn="0" w:lastRowLastColumn="0"/>
+          <w:cnfStyle w:val="000000100000"/>
         </w:trPr>
         <w:tc>
           <w:tcPr>
-            <w:cnfStyle w:val="001000000000" w:firstRow="0" w:lastRow="0" w:firstColumn="1" w:lastColumn="0" w:oddVBand="0" w:evenVBand="0" w:oddHBand="0" w:evenHBand="0" w:firstRowFirstColumn="0" w:firstRowLastColumn="0" w:lastRowFirstColumn="0" w:lastRowLastColumn="0"/>
+            <w:cnfStyle w:val="001000000000"/>
             <w:tcW w:w="2515" w:type="dxa"/>
           </w:tcPr>
           <w:p>
@@ -7299,7 +7263,7 @@
           </w:tcPr>
           <w:p>
             <w:pPr>
-              <w:cnfStyle w:val="000000100000" w:firstRow="0" w:lastRow="0" w:firstColumn="0" w:lastColumn="0" w:oddVBand="0" w:evenVBand="0" w:oddHBand="1" w:evenHBand="0" w:firstRowFirstColumn="0" w:firstRowLastColumn="0" w:lastRowFirstColumn="0" w:lastRowLastColumn="0"/>
+              <w:cnfStyle w:val="000000100000"/>
               <w:rPr>
                 <w:lang w:val="de-DE"/>
               </w:rPr>
@@ -7318,7 +7282,7 @@
           </w:tcPr>
           <w:p>
             <w:pPr>
-              <w:cnfStyle w:val="000000100000" w:firstRow="0" w:lastRow="0" w:firstColumn="0" w:lastColumn="0" w:oddVBand="0" w:evenVBand="0" w:oddHBand="1" w:evenHBand="0" w:firstRowFirstColumn="0" w:firstRowLastColumn="0" w:lastRowFirstColumn="0" w:lastRowLastColumn="0"/>
+              <w:cnfStyle w:val="000000100000"/>
               <w:rPr>
                 <w:lang w:val="de-DE"/>
               </w:rPr>
@@ -7353,11 +7317,11 @@
       </w:tr>
       <w:tr>
         <w:trPr>
-          <w:cnfStyle w:val="000000010000" w:firstRow="0" w:lastRow="0" w:firstColumn="0" w:lastColumn="0" w:oddVBand="0" w:evenVBand="0" w:oddHBand="0" w:evenHBand="1" w:firstRowFirstColumn="0" w:firstRowLastColumn="0" w:lastRowFirstColumn="0" w:lastRowLastColumn="0"/>
+          <w:cnfStyle w:val="000000010000"/>
         </w:trPr>
         <w:tc>
           <w:tcPr>
-            <w:cnfStyle w:val="001000000000" w:firstRow="0" w:lastRow="0" w:firstColumn="1" w:lastColumn="0" w:oddVBand="0" w:evenVBand="0" w:oddHBand="0" w:evenHBand="0" w:firstRowFirstColumn="0" w:firstRowLastColumn="0" w:lastRowFirstColumn="0" w:lastRowLastColumn="0"/>
+            <w:cnfStyle w:val="001000000000"/>
             <w:tcW w:w="2515" w:type="dxa"/>
           </w:tcPr>
           <w:p>
@@ -7382,7 +7346,7 @@
           </w:tcPr>
           <w:p>
             <w:pPr>
-              <w:cnfStyle w:val="000000010000" w:firstRow="0" w:lastRow="0" w:firstColumn="0" w:lastColumn="0" w:oddVBand="0" w:evenVBand="0" w:oddHBand="0" w:evenHBand="1" w:firstRowFirstColumn="0" w:firstRowLastColumn="0" w:lastRowFirstColumn="0" w:lastRowLastColumn="0"/>
+              <w:cnfStyle w:val="000000010000"/>
               <w:rPr>
                 <w:lang w:val="de-DE"/>
               </w:rPr>
@@ -7401,7 +7365,7 @@
           </w:tcPr>
           <w:p>
             <w:pPr>
-              <w:cnfStyle w:val="000000010000" w:firstRow="0" w:lastRow="0" w:firstColumn="0" w:lastColumn="0" w:oddVBand="0" w:evenVBand="0" w:oddHBand="0" w:evenHBand="1" w:firstRowFirstColumn="0" w:firstRowLastColumn="0" w:lastRowFirstColumn="0" w:lastRowLastColumn="0"/>
+              <w:cnfStyle w:val="000000010000"/>
               <w:rPr>
                 <w:lang w:val="de-DE"/>
               </w:rPr>
@@ -7417,11 +7381,11 @@
       </w:tr>
       <w:tr>
         <w:trPr>
-          <w:cnfStyle w:val="000000100000" w:firstRow="0" w:lastRow="0" w:firstColumn="0" w:lastColumn="0" w:oddVBand="0" w:evenVBand="0" w:oddHBand="1" w:evenHBand="0" w:firstRowFirstColumn="0" w:firstRowLastColumn="0" w:lastRowFirstColumn="0" w:lastRowLastColumn="0"/>
+          <w:cnfStyle w:val="000000100000"/>
         </w:trPr>
         <w:tc>
           <w:tcPr>
-            <w:cnfStyle w:val="001000000000" w:firstRow="0" w:lastRow="0" w:firstColumn="1" w:lastColumn="0" w:oddVBand="0" w:evenVBand="0" w:oddHBand="0" w:evenHBand="0" w:firstRowFirstColumn="0" w:firstRowLastColumn="0" w:lastRowFirstColumn="0" w:lastRowLastColumn="0"/>
+            <w:cnfStyle w:val="001000000000"/>
             <w:tcW w:w="2515" w:type="dxa"/>
           </w:tcPr>
           <w:p>
@@ -7446,7 +7410,7 @@
           </w:tcPr>
           <w:p>
             <w:pPr>
-              <w:cnfStyle w:val="000000100000" w:firstRow="0" w:lastRow="0" w:firstColumn="0" w:lastColumn="0" w:oddVBand="0" w:evenVBand="0" w:oddHBand="1" w:evenHBand="0" w:firstRowFirstColumn="0" w:firstRowLastColumn="0" w:lastRowFirstColumn="0" w:lastRowLastColumn="0"/>
+              <w:cnfStyle w:val="000000100000"/>
               <w:rPr>
                 <w:lang w:val="de-DE"/>
               </w:rPr>
@@ -7473,7 +7437,7 @@
           </w:tcPr>
           <w:p>
             <w:pPr>
-              <w:cnfStyle w:val="000000100000" w:firstRow="0" w:lastRow="0" w:firstColumn="0" w:lastColumn="0" w:oddVBand="0" w:evenVBand="0" w:oddHBand="1" w:evenHBand="0" w:firstRowFirstColumn="0" w:firstRowLastColumn="0" w:lastRowFirstColumn="0" w:lastRowLastColumn="0"/>
+              <w:cnfStyle w:val="000000100000"/>
               <w:rPr>
                 <w:lang w:val="de-DE"/>
               </w:rPr>
@@ -7489,11 +7453,11 @@
       </w:tr>
       <w:tr>
         <w:trPr>
-          <w:cnfStyle w:val="000000010000" w:firstRow="0" w:lastRow="0" w:firstColumn="0" w:lastColumn="0" w:oddVBand="0" w:evenVBand="0" w:oddHBand="0" w:evenHBand="1" w:firstRowFirstColumn="0" w:firstRowLastColumn="0" w:lastRowFirstColumn="0" w:lastRowLastColumn="0"/>
+          <w:cnfStyle w:val="000000010000"/>
         </w:trPr>
         <w:tc>
           <w:tcPr>
-            <w:cnfStyle w:val="001000000000" w:firstRow="0" w:lastRow="0" w:firstColumn="1" w:lastColumn="0" w:oddVBand="0" w:evenVBand="0" w:oddHBand="0" w:evenHBand="0" w:firstRowFirstColumn="0" w:firstRowLastColumn="0" w:lastRowFirstColumn="0" w:lastRowLastColumn="0"/>
+            <w:cnfStyle w:val="001000000000"/>
             <w:tcW w:w="2515" w:type="dxa"/>
           </w:tcPr>
           <w:p>
@@ -7516,7 +7480,7 @@
           </w:tcPr>
           <w:p>
             <w:pPr>
-              <w:cnfStyle w:val="000000010000" w:firstRow="0" w:lastRow="0" w:firstColumn="0" w:lastColumn="0" w:oddVBand="0" w:evenVBand="0" w:oddHBand="0" w:evenHBand="1" w:firstRowFirstColumn="0" w:firstRowLastColumn="0" w:lastRowFirstColumn="0" w:lastRowLastColumn="0"/>
+              <w:cnfStyle w:val="000000010000"/>
               <w:rPr>
                 <w:lang w:val="de-DE"/>
               </w:rPr>
@@ -7535,7 +7499,7 @@
           </w:tcPr>
           <w:p>
             <w:pPr>
-              <w:cnfStyle w:val="000000010000" w:firstRow="0" w:lastRow="0" w:firstColumn="0" w:lastColumn="0" w:oddVBand="0" w:evenVBand="0" w:oddHBand="0" w:evenHBand="1" w:firstRowFirstColumn="0" w:firstRowLastColumn="0" w:lastRowFirstColumn="0" w:lastRowLastColumn="0"/>
+              <w:cnfStyle w:val="000000010000"/>
               <w:rPr>
                 <w:lang w:val="de-DE"/>
               </w:rPr>
@@ -7558,21 +7522,7 @@
               <w:rPr>
                 <w:lang w:val="de-DE"/>
               </w:rPr>
-              <w:t xml:space="preserve"> Klasse von </w:t>
-            </w:r>
-            <w:proofErr w:type="spellStart"/>
-            <w:r>
-              <w:rPr>
-                <w:lang w:val="de-DE"/>
-              </w:rPr>
-              <w:t>Android</w:t>
-            </w:r>
-            <w:proofErr w:type="spellEnd"/>
-            <w:r>
-              <w:rPr>
-                <w:lang w:val="de-DE"/>
-              </w:rPr>
-              <w:t xml:space="preserve">, zur Darstellung der </w:t>
+              <w:t xml:space="preserve"> Klasse von Android, zur Darstellung der </w:t>
             </w:r>
             <w:r>
               <w:rPr>
@@ -7591,11 +7541,11 @@
       </w:tr>
       <w:tr>
         <w:trPr>
-          <w:cnfStyle w:val="000000100000" w:firstRow="0" w:lastRow="0" w:firstColumn="0" w:lastColumn="0" w:oddVBand="0" w:evenVBand="0" w:oddHBand="1" w:evenHBand="0" w:firstRowFirstColumn="0" w:firstRowLastColumn="0" w:lastRowFirstColumn="0" w:lastRowLastColumn="0"/>
+          <w:cnfStyle w:val="000000100000"/>
         </w:trPr>
         <w:tc>
           <w:tcPr>
-            <w:cnfStyle w:val="001000000000" w:firstRow="0" w:lastRow="0" w:firstColumn="1" w:lastColumn="0" w:oddVBand="0" w:evenVBand="0" w:oddHBand="0" w:evenHBand="0" w:firstRowFirstColumn="0" w:firstRowLastColumn="0" w:lastRowFirstColumn="0" w:lastRowLastColumn="0"/>
+            <w:cnfStyle w:val="001000000000"/>
             <w:tcW w:w="2515" w:type="dxa"/>
           </w:tcPr>
           <w:p>
@@ -7620,7 +7570,7 @@
           </w:tcPr>
           <w:p>
             <w:pPr>
-              <w:cnfStyle w:val="000000100000" w:firstRow="0" w:lastRow="0" w:firstColumn="0" w:lastColumn="0" w:oddVBand="0" w:evenVBand="0" w:oddHBand="1" w:evenHBand="0" w:firstRowFirstColumn="0" w:firstRowLastColumn="0" w:lastRowFirstColumn="0" w:lastRowLastColumn="0"/>
+              <w:cnfStyle w:val="000000100000"/>
               <w:rPr>
                 <w:lang w:val="de-DE"/>
               </w:rPr>
@@ -7639,7 +7589,7 @@
           </w:tcPr>
           <w:p>
             <w:pPr>
-              <w:cnfStyle w:val="000000100000" w:firstRow="0" w:lastRow="0" w:firstColumn="0" w:lastColumn="0" w:oddVBand="0" w:evenVBand="0" w:oddHBand="1" w:evenHBand="0" w:firstRowFirstColumn="0" w:firstRowLastColumn="0" w:lastRowFirstColumn="0" w:lastRowLastColumn="0"/>
+              <w:cnfStyle w:val="000000100000"/>
               <w:rPr>
                 <w:lang w:val="de-DE"/>
               </w:rPr>
@@ -7662,32 +7612,18 @@
               <w:rPr>
                 <w:lang w:val="de-DE"/>
               </w:rPr>
-              <w:t xml:space="preserve"> Klasse von </w:t>
-            </w:r>
-            <w:proofErr w:type="spellStart"/>
-            <w:r>
-              <w:rPr>
-                <w:lang w:val="de-DE"/>
-              </w:rPr>
-              <w:t>Android</w:t>
-            </w:r>
-            <w:proofErr w:type="spellEnd"/>
-            <w:r>
-              <w:rPr>
-                <w:lang w:val="de-DE"/>
-              </w:rPr>
-              <w:t>, zur Darstellung der Details eines Kurses in Form von einer Liste.</w:t>
+              <w:t xml:space="preserve"> Klasse von Android, zur Darstellung der Details eines Kurses in Form von einer Liste.</w:t>
             </w:r>
           </w:p>
         </w:tc>
       </w:tr>
       <w:tr>
         <w:trPr>
-          <w:cnfStyle w:val="000000010000" w:firstRow="0" w:lastRow="0" w:firstColumn="0" w:lastColumn="0" w:oddVBand="0" w:evenVBand="0" w:oddHBand="0" w:evenHBand="1" w:firstRowFirstColumn="0" w:firstRowLastColumn="0" w:lastRowFirstColumn="0" w:lastRowLastColumn="0"/>
+          <w:cnfStyle w:val="000000010000"/>
         </w:trPr>
         <w:tc>
           <w:tcPr>
-            <w:cnfStyle w:val="001000000000" w:firstRow="0" w:lastRow="0" w:firstColumn="1" w:lastColumn="0" w:oddVBand="0" w:evenVBand="0" w:oddHBand="0" w:evenHBand="0" w:firstRowFirstColumn="0" w:firstRowLastColumn="0" w:lastRowFirstColumn="0" w:lastRowLastColumn="0"/>
+            <w:cnfStyle w:val="001000000000"/>
             <w:tcW w:w="2515" w:type="dxa"/>
           </w:tcPr>
           <w:p>
@@ -7711,7 +7647,7 @@
           </w:tcPr>
           <w:p>
             <w:pPr>
-              <w:cnfStyle w:val="000000010000" w:firstRow="0" w:lastRow="0" w:firstColumn="0" w:lastColumn="0" w:oddVBand="0" w:evenVBand="0" w:oddHBand="0" w:evenHBand="1" w:firstRowFirstColumn="0" w:firstRowLastColumn="0" w:lastRowFirstColumn="0" w:lastRowLastColumn="0"/>
+              <w:cnfStyle w:val="000000010000"/>
               <w:rPr>
                 <w:lang w:val="de-DE"/>
               </w:rPr>
@@ -7731,7 +7667,7 @@
           <w:p>
             <w:pPr>
               <w:keepNext/>
-              <w:cnfStyle w:val="000000010000" w:firstRow="0" w:lastRow="0" w:firstColumn="0" w:lastColumn="0" w:oddVBand="0" w:evenVBand="0" w:oddHBand="0" w:evenHBand="1" w:firstRowFirstColumn="0" w:firstRowLastColumn="0" w:lastRowFirstColumn="0" w:lastRowLastColumn="0"/>
+              <w:cnfStyle w:val="000000010000"/>
               <w:rPr>
                 <w:lang w:val="de-DE"/>
               </w:rPr>
@@ -7765,11 +7701,11 @@
       </w:tr>
       <w:tr>
         <w:trPr>
-          <w:cnfStyle w:val="000000100000" w:firstRow="0" w:lastRow="0" w:firstColumn="0" w:lastColumn="0" w:oddVBand="0" w:evenVBand="0" w:oddHBand="1" w:evenHBand="0" w:firstRowFirstColumn="0" w:firstRowLastColumn="0" w:lastRowFirstColumn="0" w:lastRowLastColumn="0"/>
+          <w:cnfStyle w:val="000000100000"/>
         </w:trPr>
         <w:tc>
           <w:tcPr>
-            <w:cnfStyle w:val="001000000000" w:firstRow="0" w:lastRow="0" w:firstColumn="1" w:lastColumn="0" w:oddVBand="0" w:evenVBand="0" w:oddHBand="0" w:evenHBand="0" w:firstRowFirstColumn="0" w:firstRowLastColumn="0" w:lastRowFirstColumn="0" w:lastRowLastColumn="0"/>
+            <w:cnfStyle w:val="001000000000"/>
             <w:tcW w:w="2515" w:type="dxa"/>
           </w:tcPr>
           <w:p>
@@ -7794,7 +7730,7 @@
           </w:tcPr>
           <w:p>
             <w:pPr>
-              <w:cnfStyle w:val="000000100000" w:firstRow="0" w:lastRow="0" w:firstColumn="0" w:lastColumn="0" w:oddVBand="0" w:evenVBand="0" w:oddHBand="1" w:evenHBand="0" w:firstRowFirstColumn="0" w:firstRowLastColumn="0" w:lastRowFirstColumn="0" w:lastRowLastColumn="0"/>
+              <w:cnfStyle w:val="000000100000"/>
               <w:rPr>
                 <w:lang w:val="de-DE"/>
               </w:rPr>
@@ -7814,7 +7750,7 @@
           <w:p>
             <w:pPr>
               <w:keepNext/>
-              <w:cnfStyle w:val="000000100000" w:firstRow="0" w:lastRow="0" w:firstColumn="0" w:lastColumn="0" w:oddVBand="0" w:evenVBand="0" w:oddHBand="1" w:evenHBand="0" w:firstRowFirstColumn="0" w:firstRowLastColumn="0" w:lastRowFirstColumn="0" w:lastRowLastColumn="0"/>
+              <w:cnfStyle w:val="000000100000"/>
               <w:rPr>
                 <w:lang w:val="de-DE"/>
               </w:rPr>
@@ -7837,21 +7773,7 @@
               <w:rPr>
                 <w:lang w:val="de-DE"/>
               </w:rPr>
-              <w:t xml:space="preserve"> Klasse von </w:t>
-            </w:r>
-            <w:proofErr w:type="spellStart"/>
-            <w:r>
-              <w:rPr>
-                <w:lang w:val="de-DE"/>
-              </w:rPr>
-              <w:t>Android</w:t>
-            </w:r>
-            <w:proofErr w:type="spellEnd"/>
-            <w:r>
-              <w:rPr>
-                <w:lang w:val="de-DE"/>
-              </w:rPr>
-              <w:t xml:space="preserve">, zum laden </w:t>
+              <w:t xml:space="preserve"> Klasse von Android, zum laden </w:t>
             </w:r>
             <w:r>
               <w:rPr>
@@ -8025,21 +7947,7 @@
         <w:rPr>
           <w:lang w:val="de-DE"/>
         </w:rPr>
-        <w:t xml:space="preserve">. Sie erweitert die </w:t>
-      </w:r>
-      <w:proofErr w:type="spellStart"/>
-      <w:r>
-        <w:rPr>
-          <w:lang w:val="de-DE"/>
-        </w:rPr>
-        <w:t>Android</w:t>
-      </w:r>
-      <w:proofErr w:type="spellEnd"/>
-      <w:r>
-        <w:rPr>
-          <w:lang w:val="de-DE"/>
-        </w:rPr>
-        <w:t xml:space="preserve"> Klasse </w:t>
+        <w:t xml:space="preserve">. Sie erweitert die Android Klasse </w:t>
       </w:r>
       <w:proofErr w:type="spellStart"/>
       <w:r>
@@ -8251,21 +8159,7 @@
         <w:rPr>
           <w:lang w:val="de-DE"/>
         </w:rPr>
-        <w:t xml:space="preserve">Seit der </w:t>
-      </w:r>
-      <w:proofErr w:type="spellStart"/>
-      <w:r>
-        <w:rPr>
-          <w:lang w:val="de-DE"/>
-        </w:rPr>
-        <w:t>Android</w:t>
-      </w:r>
-      <w:proofErr w:type="spellEnd"/>
-      <w:r>
-        <w:rPr>
-          <w:lang w:val="de-DE"/>
-        </w:rPr>
-        <w:t xml:space="preserve"> Versio</w:t>
+        <w:t>Seit der Android Versio</w:t>
       </w:r>
       <w:r>
         <w:rPr>
@@ -8327,27 +8221,14 @@
         </w:rPr>
         <w:t xml:space="preserve">Wie in </w:t>
       </w:r>
-      <w:r>
-        <w:fldChar w:fldCharType="begin"/>
-      </w:r>
-      <w:r>
-        <w:rPr>
-          <w:lang w:val="de-DE"/>
-        </w:rPr>
-        <w:instrText xml:space="preserve"> REF _Ref345250622 \h  \* MERGEFORMAT </w:instrText>
-      </w:r>
-      <w:r>
-        <w:fldChar w:fldCharType="separate"/>
-      </w:r>
-      <w:r>
-        <w:rPr>
-          <w:lang w:val="de-DE"/>
-        </w:rPr>
-        <w:t>Abbildung 2</w:t>
-      </w:r>
-      <w:r>
-        <w:fldChar w:fldCharType="end"/>
-      </w:r>
+      <w:fldSimple w:instr=" REF _Ref345250622 \h  \* MERGEFORMAT ">
+        <w:r>
+          <w:rPr>
+            <w:lang w:val="de-DE"/>
+          </w:rPr>
+          <w:t>Abbildung 2</w:t>
+        </w:r>
+      </w:fldSimple>
       <w:r>
         <w:rPr>
           <w:lang w:val="de-DE"/>
@@ -13180,6 +13061,7 @@
     </w:p>
     <w:p>
       <w:pPr>
+        <w:jc w:val="both"/>
         <w:rPr>
           <w:lang w:val="de-DE"/>
         </w:rPr>
@@ -13249,18 +13131,619 @@
     </w:p>
     <w:p>
       <w:pPr>
-        <w:rPr>
-          <w:lang w:val="de-DE"/>
-        </w:rPr>
-      </w:pPr>
-      <w:r>
-        <w:rPr>
-          <w:lang w:val="de-DE"/>
-        </w:rPr>
-        <w:t>TODO: Manu</w:t>
-      </w:r>
+        <w:jc w:val="both"/>
+        <w:rPr>
+          <w:lang w:val="de-DE"/>
+        </w:rPr>
+      </w:pPr>
       <w:bookmarkStart w:id="20" w:name="_GoBack"/>
       <w:bookmarkEnd w:id="20"/>
+      <w:r>
+        <w:rPr>
+          <w:lang w:val="de-DE"/>
+        </w:rPr>
+        <w:t xml:space="preserve">Da das Studententerminal bzw. die dahinterstehende QIS-Software keine öffentliche Schnittstellen zum Auslesen der </w:t>
+      </w:r>
+      <w:r>
+        <w:rPr>
+          <w:lang w:val="de-DE"/>
+        </w:rPr>
+        <w:t>benötigten Daten</w:t>
+      </w:r>
+      <w:r>
+        <w:rPr>
+          <w:lang w:val="de-DE"/>
+        </w:rPr>
+        <w:t xml:space="preserve"> bietet, muss auf die HTML-Oberfläche für Webbrowser zurückgegriffen werden. Dabei werden alle nötigen Formulareingaben und Klicks, die normalerweise der Benutzer </w:t>
+      </w:r>
+      <w:r>
+        <w:rPr>
+          <w:lang w:val="de-DE"/>
+        </w:rPr>
+        <w:t xml:space="preserve">manuell </w:t>
+      </w:r>
+      <w:r>
+        <w:rPr>
+          <w:lang w:val="de-DE"/>
+        </w:rPr>
+        <w:t xml:space="preserve">durchführt, durch unsere Software simuliert. Um die Daten aus </w:t>
+      </w:r>
+      <w:r>
+        <w:rPr>
+          <w:lang w:val="de-DE"/>
+        </w:rPr>
+        <w:t xml:space="preserve">dem </w:t>
+      </w:r>
+      <w:r>
+        <w:rPr>
+          <w:lang w:val="de-DE"/>
+        </w:rPr>
+        <w:t xml:space="preserve">HTML-Code zu extrahieren sind verschiedene Lösungen denkbar. Die eleganteste Variante ist dabei ein </w:t>
+      </w:r>
+      <w:r>
+        <w:rPr>
+          <w:lang w:val="de-DE"/>
+        </w:rPr>
+        <w:t>XML</w:t>
+      </w:r>
+      <w:r>
+        <w:rPr>
+          <w:lang w:val="de-DE"/>
+        </w:rPr>
+        <w:t xml:space="preserve">-Parser, der </w:t>
+      </w:r>
+      <w:r>
+        <w:rPr>
+          <w:lang w:val="de-DE"/>
+        </w:rPr>
+        <w:t>XHTML-</w:t>
+      </w:r>
+      <w:r>
+        <w:rPr>
+          <w:lang w:val="de-DE"/>
+        </w:rPr>
+        <w:t>Dokument</w:t>
+      </w:r>
+      <w:r>
+        <w:rPr>
+          <w:lang w:val="de-DE"/>
+        </w:rPr>
+        <w:t>e</w:t>
+      </w:r>
+      <w:r>
+        <w:rPr>
+          <w:lang w:val="de-DE"/>
+        </w:rPr>
+        <w:t xml:space="preserve"> in </w:t>
+      </w:r>
+      <w:r>
+        <w:rPr>
+          <w:lang w:val="de-DE"/>
+        </w:rPr>
+        <w:t xml:space="preserve">Form einer </w:t>
+      </w:r>
+      <w:r>
+        <w:rPr>
+          <w:lang w:val="de-DE"/>
+        </w:rPr>
+        <w:t xml:space="preserve">Baumstruktur </w:t>
+      </w:r>
+      <w:r>
+        <w:rPr>
+          <w:lang w:val="de-DE"/>
+        </w:rPr>
+        <w:t xml:space="preserve">als </w:t>
+      </w:r>
+      <w:r>
+        <w:rPr>
+          <w:lang w:val="de-DE"/>
+        </w:rPr>
+        <w:t>DOM-</w:t>
+      </w:r>
+      <w:proofErr w:type="spellStart"/>
+      <w:r>
+        <w:rPr>
+          <w:lang w:val="de-DE"/>
+        </w:rPr>
+        <w:t>Tree</w:t>
+      </w:r>
+      <w:proofErr w:type="spellEnd"/>
+      <w:r>
+        <w:rPr>
+          <w:lang w:val="de-DE"/>
+        </w:rPr>
+        <w:t xml:space="preserve"> zur Verfügung stellt.</w:t>
+      </w:r>
+      <w:r>
+        <w:rPr>
+          <w:lang w:val="de-DE"/>
+        </w:rPr>
+        <w:t xml:space="preserve"> </w:t>
+      </w:r>
+      <w:r>
+        <w:rPr>
+          <w:lang w:val="de-DE"/>
+        </w:rPr>
+        <w:t>Aus</w:t>
+      </w:r>
+      <w:r>
+        <w:rPr>
+          <w:lang w:val="de-DE"/>
+        </w:rPr>
+        <w:t xml:space="preserve"> einem solchen Baum können dann mit Hilfe von X-Path-Abfragen Daten einfach extrahiert werden. </w:t>
+      </w:r>
+    </w:p>
+    <w:p>
+      <w:pPr>
+        <w:jc w:val="both"/>
+        <w:rPr>
+          <w:lang w:val="de-DE"/>
+        </w:rPr>
+      </w:pPr>
+      <w:r>
+        <w:rPr>
+          <w:lang w:val="de-DE"/>
+        </w:rPr>
+        <w:t>Leider gibt die QIS-Serversoftware keine validen XHTML-Dokumente zurück, weshalb ein normaler XML-Parser diese Seiten nicht verarbeiten kann.</w:t>
+      </w:r>
+      <w:r>
+        <w:rPr>
+          <w:lang w:val="de-DE"/>
+        </w:rPr>
+        <w:t xml:space="preserve"> </w:t>
+      </w:r>
+      <w:r>
+        <w:rPr>
+          <w:lang w:val="de-DE"/>
+        </w:rPr>
+        <w:t xml:space="preserve">Deshalb haben wir unser für eine Datenextraktion </w:t>
+      </w:r>
+      <w:r>
+        <w:rPr>
+          <w:lang w:val="de-DE"/>
+        </w:rPr>
+        <w:t>über</w:t>
+      </w:r>
+      <w:r>
+        <w:rPr>
+          <w:lang w:val="de-DE"/>
+        </w:rPr>
+        <w:t xml:space="preserve"> reguläre Ausdrücke (Regular </w:t>
+      </w:r>
+      <w:proofErr w:type="spellStart"/>
+      <w:r>
+        <w:rPr>
+          <w:lang w:val="de-DE"/>
+        </w:rPr>
+        <w:t>Expressions</w:t>
+      </w:r>
+      <w:proofErr w:type="spellEnd"/>
+      <w:r>
+        <w:rPr>
+          <w:lang w:val="de-DE"/>
+        </w:rPr>
+        <w:t>) entschieden. Dabei machen wir uns zu Nutze</w:t>
+      </w:r>
+      <w:r>
+        <w:rPr>
+          <w:lang w:val="de-DE"/>
+        </w:rPr>
+        <w:t>,</w:t>
+      </w:r>
+      <w:r>
+        <w:rPr>
+          <w:lang w:val="de-DE"/>
+        </w:rPr>
+        <w:t xml:space="preserve"> da</w:t>
+      </w:r>
+      <w:r>
+        <w:rPr>
+          <w:lang w:val="de-DE"/>
+        </w:rPr>
+        <w:t>s</w:t>
+      </w:r>
+      <w:r>
+        <w:rPr>
+          <w:lang w:val="de-DE"/>
+        </w:rPr>
+        <w:t>s sich die HTML-Tags, welche die gesuchten Daten einschließen</w:t>
+      </w:r>
+      <w:r>
+        <w:rPr>
+          <w:lang w:val="de-DE"/>
+        </w:rPr>
+        <w:t xml:space="preserve"> meist</w:t>
+      </w:r>
+      <w:r>
+        <w:rPr>
+          <w:lang w:val="de-DE"/>
+        </w:rPr>
+        <w:t xml:space="preserve"> </w:t>
+      </w:r>
+      <w:r>
+        <w:rPr>
+          <w:lang w:val="de-DE"/>
+        </w:rPr>
+        <w:t xml:space="preserve">eindeutig </w:t>
+      </w:r>
+      <w:r>
+        <w:rPr>
+          <w:lang w:val="de-DE"/>
+        </w:rPr>
+        <w:t>sind</w:t>
+      </w:r>
+      <w:r>
+        <w:rPr>
+          <w:lang w:val="de-DE"/>
+        </w:rPr>
+        <w:t xml:space="preserve">. Vor dem Namen des </w:t>
+      </w:r>
+      <w:r>
+        <w:rPr>
+          <w:lang w:val="de-DE"/>
+        </w:rPr>
+        <w:t>Studenten</w:t>
+      </w:r>
+      <w:r>
+        <w:rPr>
+          <w:lang w:val="de-DE"/>
+        </w:rPr>
+        <w:t xml:space="preserve"> taucht im HTML-Quellcode stets der String </w:t>
+      </w:r>
+      <w:proofErr w:type="spellStart"/>
+      <w:r>
+        <w:rPr>
+          <w:b/>
+          <w:lang w:val="de-DE"/>
+        </w:rPr>
+        <w:t>headers</w:t>
+      </w:r>
+      <w:proofErr w:type="spellEnd"/>
+      <w:r>
+        <w:rPr>
+          <w:b/>
+          <w:lang w:val="de-DE"/>
+        </w:rPr>
+        <w:t>="basic_1"&gt;</w:t>
+      </w:r>
+      <w:r>
+        <w:rPr>
+          <w:lang w:val="de-DE"/>
+        </w:rPr>
+        <w:t xml:space="preserve"> auf, direkt danach folgt</w:t>
+      </w:r>
+      <w:r>
+        <w:rPr>
+          <w:lang w:val="de-DE"/>
+        </w:rPr>
+        <w:t xml:space="preserve"> beispielsweise</w:t>
+      </w:r>
+      <w:r>
+        <w:rPr>
+          <w:lang w:val="de-DE"/>
+        </w:rPr>
+        <w:t xml:space="preserve"> immer ein </w:t>
+      </w:r>
+      <w:r>
+        <w:rPr>
+          <w:b/>
+          <w:lang w:val="de-DE"/>
+        </w:rPr>
+        <w:t>&lt;/</w:t>
+      </w:r>
+      <w:proofErr w:type="spellStart"/>
+      <w:r>
+        <w:rPr>
+          <w:b/>
+          <w:lang w:val="de-DE"/>
+        </w:rPr>
+        <w:t>td</w:t>
+      </w:r>
+      <w:proofErr w:type="spellEnd"/>
+      <w:r>
+        <w:rPr>
+          <w:b/>
+          <w:lang w:val="de-DE"/>
+        </w:rPr>
+        <w:t>&gt;</w:t>
+      </w:r>
+      <w:r>
+        <w:rPr>
+          <w:lang w:val="de-DE"/>
+        </w:rPr>
+        <w:t>.</w:t>
+      </w:r>
+    </w:p>
+    <w:p>
+      <w:pPr>
+        <w:jc w:val="both"/>
+        <w:rPr>
+          <w:lang w:val="de-DE"/>
+        </w:rPr>
+      </w:pPr>
+      <w:r>
+        <w:rPr>
+          <w:lang w:val="de-DE"/>
+        </w:rPr>
+        <w:t>Konkret werden folgende Schritte beim Auslesen der Daten durchgeführt:</w:t>
+      </w:r>
+    </w:p>
+    <w:p>
+      <w:pPr>
+        <w:pStyle w:val="Listenabsatz"/>
+        <w:numPr>
+          <w:ilvl w:val="0"/>
+          <w:numId w:val="19"/>
+        </w:numPr>
+        <w:jc w:val="both"/>
+        <w:rPr>
+          <w:lang w:val="de-DE"/>
+        </w:rPr>
+      </w:pPr>
+      <w:r>
+        <w:rPr>
+          <w:lang w:val="de-DE"/>
+        </w:rPr>
+        <w:t xml:space="preserve">Aufbauen einer HTTPS-Verbindung zum Server </w:t>
+      </w:r>
+      <w:r>
+        <w:rPr>
+          <w:i/>
+          <w:lang w:val="de-DE"/>
+        </w:rPr>
+        <w:t>qisserver.htwg-konstanz.de</w:t>
+      </w:r>
+      <w:r>
+        <w:rPr>
+          <w:lang w:val="de-DE"/>
+        </w:rPr>
+        <w:t>. Dabei ist zu beachten</w:t>
+      </w:r>
+      <w:r>
+        <w:rPr>
+          <w:lang w:val="de-DE"/>
+        </w:rPr>
+        <w:t>,</w:t>
+      </w:r>
+      <w:r>
+        <w:rPr>
+          <w:lang w:val="de-DE"/>
+        </w:rPr>
+        <w:t xml:space="preserve"> da</w:t>
+      </w:r>
+      <w:r>
+        <w:rPr>
+          <w:lang w:val="de-DE"/>
+        </w:rPr>
+        <w:t>s</w:t>
+      </w:r>
+      <w:r>
+        <w:rPr>
+          <w:lang w:val="de-DE"/>
+        </w:rPr>
+        <w:t>s nur HTTP mit SSL funktioniert, einfaches HTTP funktioniert nicht und wäre zudem unsicher</w:t>
+      </w:r>
+      <w:r>
+        <w:rPr>
+          <w:lang w:val="de-DE"/>
+        </w:rPr>
+        <w:t>.</w:t>
+      </w:r>
+    </w:p>
+    <w:p>
+      <w:pPr>
+        <w:pStyle w:val="Listenabsatz"/>
+        <w:numPr>
+          <w:ilvl w:val="0"/>
+          <w:numId w:val="19"/>
+        </w:numPr>
+        <w:jc w:val="both"/>
+        <w:rPr>
+          <w:lang w:val="de-DE"/>
+        </w:rPr>
+      </w:pPr>
+      <w:r>
+        <w:rPr>
+          <w:lang w:val="de-DE"/>
+        </w:rPr>
+        <w:lastRenderedPageBreak/>
+        <w:t>Absenden eines POST-</w:t>
+      </w:r>
+      <w:proofErr w:type="spellStart"/>
+      <w:r>
+        <w:rPr>
+          <w:lang w:val="de-DE"/>
+        </w:rPr>
+        <w:t>Requests</w:t>
+      </w:r>
+      <w:proofErr w:type="spellEnd"/>
+      <w:r>
+        <w:rPr>
+          <w:lang w:val="de-DE"/>
+        </w:rPr>
+        <w:t xml:space="preserve"> mit Benutzernamen und Passwort für den Login. Die Antwort des Servers enthä</w:t>
+      </w:r>
+      <w:r>
+        <w:rPr>
+          <w:lang w:val="de-DE"/>
+        </w:rPr>
+        <w:t xml:space="preserve">lt einen Session-Cookie der in </w:t>
+      </w:r>
+      <w:r>
+        <w:rPr>
+          <w:lang w:val="de-DE"/>
+        </w:rPr>
+        <w:t>alle</w:t>
+      </w:r>
+      <w:r>
+        <w:rPr>
+          <w:lang w:val="de-DE"/>
+        </w:rPr>
+        <w:t>n</w:t>
+      </w:r>
+      <w:r>
+        <w:rPr>
+          <w:lang w:val="de-DE"/>
+        </w:rPr>
+        <w:t xml:space="preserve"> nachfolgenden </w:t>
+      </w:r>
+      <w:proofErr w:type="spellStart"/>
+      <w:r>
+        <w:rPr>
+          <w:lang w:val="de-DE"/>
+        </w:rPr>
+        <w:t>Requests</w:t>
+      </w:r>
+      <w:proofErr w:type="spellEnd"/>
+      <w:r>
+        <w:rPr>
+          <w:lang w:val="de-DE"/>
+        </w:rPr>
+        <w:t xml:space="preserve"> </w:t>
+      </w:r>
+      <w:r>
+        <w:rPr>
+          <w:lang w:val="de-DE"/>
+        </w:rPr>
+        <w:t>mitgeschickt werden muss</w:t>
+      </w:r>
+      <w:r>
+        <w:rPr>
+          <w:lang w:val="de-DE"/>
+        </w:rPr>
+        <w:t>.</w:t>
+      </w:r>
+    </w:p>
+    <w:p>
+      <w:pPr>
+        <w:pStyle w:val="Listenabsatz"/>
+        <w:numPr>
+          <w:ilvl w:val="0"/>
+          <w:numId w:val="19"/>
+        </w:numPr>
+        <w:jc w:val="both"/>
+        <w:rPr>
+          <w:lang w:val="de-DE"/>
+        </w:rPr>
+      </w:pPr>
+      <w:r>
+        <w:rPr>
+          <w:lang w:val="de-DE"/>
+        </w:rPr>
+        <w:t>Da der Link zum Notenspiegel eine ID enthält, die sich bei jedem Login verändert, kann der Link nicht direkt aufgerufen werden. Es muss zuerst die Seite der Prüfungsverwaltung abgerufen werden, aus deren HTML-Quellcode dann der eigentliche Link zum Notenspiegel ausgelesen</w:t>
+      </w:r>
+      <w:r>
+        <w:rPr>
+          <w:lang w:val="de-DE"/>
+        </w:rPr>
+        <w:t xml:space="preserve"> wird</w:t>
+      </w:r>
+      <w:r>
+        <w:rPr>
+          <w:lang w:val="de-DE"/>
+        </w:rPr>
+        <w:t>.</w:t>
+      </w:r>
+    </w:p>
+    <w:p>
+      <w:pPr>
+        <w:pStyle w:val="Listenabsatz"/>
+        <w:numPr>
+          <w:ilvl w:val="0"/>
+          <w:numId w:val="19"/>
+        </w:numPr>
+        <w:jc w:val="both"/>
+        <w:rPr>
+          <w:lang w:val="de-DE"/>
+        </w:rPr>
+      </w:pPr>
+      <w:r>
+        <w:rPr>
+          <w:lang w:val="de-DE"/>
+        </w:rPr>
+        <w:t>Im Notenspiegel werden mit Hilfe eines weiteren regulären Ausdrucks alle Abschlüsse mit Namen und Link zur Detailansicht ausgelesen.</w:t>
+      </w:r>
+    </w:p>
+    <w:p>
+      <w:pPr>
+        <w:pStyle w:val="Listenabsatz"/>
+        <w:numPr>
+          <w:ilvl w:val="0"/>
+          <w:numId w:val="19"/>
+        </w:numPr>
+        <w:jc w:val="both"/>
+        <w:rPr>
+          <w:lang w:val="de-DE"/>
+        </w:rPr>
+      </w:pPr>
+      <w:r>
+        <w:rPr>
+          <w:lang w:val="de-DE"/>
+        </w:rPr>
+        <w:t xml:space="preserve">In einer Schleife werden nun alle Detailansichten mit den Notenlisten des jeweiligen Abschlusses aufgerufen und mit Hilfe der regulären Ausdrücke nach Noten durchsucht. </w:t>
+      </w:r>
+      <w:r>
+        <w:rPr>
+          <w:lang w:val="de-DE"/>
+        </w:rPr>
+        <w:t xml:space="preserve">Zusätzlich </w:t>
+      </w:r>
+      <w:r>
+        <w:rPr>
+          <w:lang w:val="de-DE"/>
+        </w:rPr>
+        <w:t xml:space="preserve">enthält jeder Abschluss noch </w:t>
+      </w:r>
+      <w:r>
+        <w:rPr>
+          <w:lang w:val="de-DE"/>
+        </w:rPr>
+        <w:t>weitere</w:t>
+      </w:r>
+      <w:r>
+        <w:rPr>
+          <w:lang w:val="de-DE"/>
+        </w:rPr>
+        <w:t xml:space="preserve"> Daten des Studenten </w:t>
+      </w:r>
+      <w:r>
+        <w:rPr>
+          <w:lang w:val="de-DE"/>
+        </w:rPr>
+        <w:t>(</w:t>
+      </w:r>
+      <w:r>
+        <w:rPr>
+          <w:lang w:val="de-DE"/>
+        </w:rPr>
+        <w:t xml:space="preserve">Namen, </w:t>
+      </w:r>
+      <w:proofErr w:type="spellStart"/>
+      <w:r>
+        <w:rPr>
+          <w:lang w:val="de-DE"/>
+        </w:rPr>
+        <w:t>Matrikelnummer</w:t>
+      </w:r>
+      <w:proofErr w:type="spellEnd"/>
+      <w:r>
+        <w:rPr>
+          <w:lang w:val="de-DE"/>
+        </w:rPr>
+        <w:t>, Anschrift und Geburtsdatum</w:t>
+      </w:r>
+      <w:r>
+        <w:rPr>
+          <w:lang w:val="de-DE"/>
+        </w:rPr>
+        <w:t>)</w:t>
+      </w:r>
+      <w:r>
+        <w:rPr>
+          <w:lang w:val="de-DE"/>
+        </w:rPr>
+        <w:t>. Diese Daten müssen nur bei einem Abschluss ausgelesen werden, da sie bei allen Abschlüssen gleich sind.</w:t>
+      </w:r>
     </w:p>
     <w:p>
       <w:pPr>
@@ -13407,33 +13890,14 @@
         </w:rPr>
         <w:t xml:space="preserve"> </w:t>
       </w:r>
-      <w:r>
-        <w:fldChar w:fldCharType="begin"/>
-      </w:r>
-      <w:r>
-        <w:rPr>
-          <w:lang w:val="de-DE"/>
-        </w:rPr>
-        <w:instrText xml:space="preserve"> REF _Ref344919278</w:instrText>
-      </w:r>
-      <w:r>
-        <w:rPr>
-          <w:lang w:val="de-DE"/>
-        </w:rPr>
-        <w:instrText xml:space="preserve"> \h  \* MERGEFORMAT </w:instrText>
-      </w:r>
-      <w:r>
-        <w:fldChar w:fldCharType="separate"/>
-      </w:r>
-      <w:r>
-        <w:rPr>
-          <w:lang w:val="de-DE"/>
-        </w:rPr>
-        <w:t>Abbildung 3</w:t>
-      </w:r>
-      <w:r>
-        <w:fldChar w:fldCharType="end"/>
-      </w:r>
+      <w:fldSimple w:instr=" REF _Ref344919278 \h  \* MERGEFORMAT ">
+        <w:r>
+          <w:rPr>
+            <w:lang w:val="de-DE"/>
+          </w:rPr>
+          <w:t>Abbildung 3</w:t>
+        </w:r>
+      </w:fldSimple>
       <w:r>
         <w:rPr>
           <w:lang w:val="de-DE"/>
@@ -13466,7 +13930,6 @@
           <w:noProof/>
           <w:lang w:val="de-DE" w:eastAsia="de-DE" w:bidi="ar-SA"/>
         </w:rPr>
-        <w:lastRenderedPageBreak/>
         <w:drawing>
           <wp:inline distT="0" distB="0" distL="0" distR="0">
             <wp:extent cx="3470889" cy="1504950"/>
@@ -13485,7 +13948,7 @@
                     </pic:cNvPicPr>
                   </pic:nvPicPr>
                   <pic:blipFill>
-                    <a:blip r:embed="rId11" cstate="print"/>
+                    <a:blip r:embed="rId10" cstate="print"/>
                     <a:srcRect/>
                     <a:stretch>
                       <a:fillRect/>
@@ -13682,27 +14145,14 @@
         </w:rPr>
         <w:t xml:space="preserve"> </w:t>
       </w:r>
-      <w:r>
-        <w:fldChar w:fldCharType="begin"/>
-      </w:r>
-      <w:r>
-        <w:rPr>
-          <w:lang w:val="de-DE"/>
-        </w:rPr>
-        <w:instrText xml:space="preserve"> REF _Ref345250842 \h  \* MERGEFORMAT </w:instrText>
-      </w:r>
-      <w:r>
-        <w:fldChar w:fldCharType="separate"/>
-      </w:r>
-      <w:r>
-        <w:rPr>
-          <w:lang w:val="de-DE"/>
-        </w:rPr>
-        <w:t>Abbildung 4</w:t>
-      </w:r>
-      <w:r>
-        <w:fldChar w:fldCharType="end"/>
-      </w:r>
+      <w:fldSimple w:instr=" REF _Ref345250842 \h  \* MERGEFORMAT ">
+        <w:r>
+          <w:rPr>
+            <w:lang w:val="de-DE"/>
+          </w:rPr>
+          <w:t>Abbildung 4</w:t>
+        </w:r>
+      </w:fldSimple>
       <w:r>
         <w:rPr>
           <w:lang w:val="de-DE"/>
@@ -13769,7 +14219,7 @@
                                   </pic:cNvPicPr>
                                 </pic:nvPicPr>
                                 <pic:blipFill>
-                                  <a:blip r:embed="rId12"/>
+                                  <a:blip r:embed="rId11"/>
                                   <a:srcRect/>
                                   <a:stretch>
                                     <a:fillRect/>
@@ -14106,27 +14556,14 @@
         </w:rPr>
         <w:t xml:space="preserve"> </w:t>
       </w:r>
-      <w:r>
-        <w:fldChar w:fldCharType="begin"/>
-      </w:r>
-      <w:r>
-        <w:rPr>
-          <w:lang w:val="de-DE"/>
-        </w:rPr>
-        <w:instrText xml:space="preserve"> REF _Ref345251087 \h  \* MERGEFORMAT </w:instrText>
-      </w:r>
-      <w:r>
-        <w:fldChar w:fldCharType="separate"/>
-      </w:r>
-      <w:r>
-        <w:rPr>
-          <w:lang w:val="de-DE"/>
-        </w:rPr>
-        <w:t>Abbildung 5</w:t>
-      </w:r>
-      <w:r>
-        <w:fldChar w:fldCharType="end"/>
-      </w:r>
+      <w:fldSimple w:instr=" REF _Ref345251087 \h  \* MERGEFORMAT ">
+        <w:r>
+          <w:rPr>
+            <w:lang w:val="de-DE"/>
+          </w:rPr>
+          <w:t>Abbildung 5</w:t>
+        </w:r>
+      </w:fldSimple>
       <w:r>
         <w:rPr>
           <w:lang w:val="de-DE"/>
@@ -14200,7 +14637,7 @@
                                   </pic:cNvPicPr>
                                 </pic:nvPicPr>
                                 <pic:blipFill>
-                                  <a:blip r:embed="rId13"/>
+                                  <a:blip r:embed="rId12"/>
                                   <a:srcRect/>
                                   <a:stretch>
                                     <a:fillRect/>
@@ -14749,7 +15186,7 @@
                     </pic:cNvPicPr>
                   </pic:nvPicPr>
                   <pic:blipFill>
-                    <a:blip r:embed="rId14" cstate="print"/>
+                    <a:blip r:embed="rId13" cstate="print"/>
                     <a:srcRect/>
                     <a:stretch>
                       <a:fillRect/>
@@ -14823,27 +15260,14 @@
         </w:rPr>
         <w:t xml:space="preserve"> </w:t>
       </w:r>
-      <w:r>
-        <w:fldChar w:fldCharType="begin"/>
-      </w:r>
-      <w:r>
-        <w:rPr>
-          <w:lang w:val="de-DE"/>
-        </w:rPr>
-        <w:instrText xml:space="preserve"> REF _Ref345251148 \h  \* MERGEFORMAT </w:instrText>
-      </w:r>
-      <w:r>
-        <w:fldChar w:fldCharType="separate"/>
-      </w:r>
-      <w:r>
-        <w:rPr>
-          <w:lang w:val="de-DE"/>
-        </w:rPr>
-        <w:t>Abbildung 6</w:t>
-      </w:r>
-      <w:r>
-        <w:fldChar w:fldCharType="end"/>
-      </w:r>
+      <w:fldSimple w:instr=" REF _Ref345251148 \h  \* MERGEFORMAT ">
+        <w:r>
+          <w:rPr>
+            <w:lang w:val="de-DE"/>
+          </w:rPr>
+          <w:t>Abbildung 6</w:t>
+        </w:r>
+      </w:fldSimple>
       <w:r>
         <w:rPr>
           <w:lang w:val="de-DE"/>
@@ -15188,35 +15612,7 @@
         <w:rPr>
           <w:lang w:val="de-DE"/>
         </w:rPr>
-        <w:t xml:space="preserve">Die App liegt in zwei Sprachen vor, Deutsch und Englisch. Zur Übersetzung wurden die von </w:t>
-      </w:r>
-      <w:proofErr w:type="spellStart"/>
-      <w:r>
-        <w:rPr>
-          <w:lang w:val="de-DE"/>
-        </w:rPr>
-        <w:t>Android</w:t>
-      </w:r>
-      <w:proofErr w:type="spellEnd"/>
-      <w:r>
-        <w:rPr>
-          <w:lang w:val="de-DE"/>
-        </w:rPr>
-        <w:t xml:space="preserve"> vorgesehenen Mechanismen verwendet. Es sollte noch angemerkt werden dass nur die App und nicht die Daten selbst übersetzt werden, da das Studententerminal nur deutsche Kursnamen anbietet. Die Sprache kann nicht im Programm geändert werden.  Sie wird automatisch von </w:t>
-      </w:r>
-      <w:proofErr w:type="spellStart"/>
-      <w:r>
-        <w:rPr>
-          <w:lang w:val="de-DE"/>
-        </w:rPr>
-        <w:t>Android</w:t>
-      </w:r>
-      <w:proofErr w:type="spellEnd"/>
-      <w:r>
-        <w:rPr>
-          <w:lang w:val="de-DE"/>
-        </w:rPr>
-        <w:t xml:space="preserve"> beim Programmstart gewählt.</w:t>
+        <w:t>Die App liegt in zwei Sprachen vor, Deutsch und Englisch. Zur Übersetzung wurden die von Android vorgesehenen Mechanismen verwendet. Es sollte noch angemerkt werden dass nur die App und nicht die Daten selbst übersetzt werden, da das Studententerminal nur deutsche Kursnamen anbietet. Die Sprache kann nicht im Programm geändert werden.  Sie wird automatisch von Android beim Programmstart gewählt.</w:t>
       </w:r>
     </w:p>
     <w:p>
@@ -16344,8 +16740,8 @@
       </w:r>
     </w:p>
     <w:sectPr>
-      <w:headerReference w:type="default" r:id="rId15"/>
-      <w:footerReference w:type="default" r:id="rId16"/>
+      <w:headerReference w:type="default" r:id="rId14"/>
+      <w:footerReference w:type="default" r:id="rId15"/>
       <w:pgSz w:w="11906" w:h="16838"/>
       <w:pgMar w:top="1417" w:right="1417" w:bottom="1134" w:left="1417" w:header="708" w:footer="708" w:gutter="0"/>
       <w:cols w:space="708"/>
@@ -16357,7 +16753,7 @@
 </file>
 
 <file path=word/endnotes.xml><?xml version="1.0" encoding="utf-8"?>
-<w:endnotes xmlns:wpc="http://schemas.microsoft.com/office/word/2010/wordprocessingCanvas" xmlns:mc="http://schemas.openxmlformats.org/markup-compatibility/2006" xmlns:o="urn:schemas-microsoft-com:office:office" xmlns:r="http://schemas.openxmlformats.org/officeDocument/2006/relationships" xmlns:m="http://schemas.openxmlformats.org/officeDocument/2006/math" xmlns:v="urn:schemas-microsoft-com:vml" xmlns:wp14="http://schemas.microsoft.com/office/word/2010/wordprocessingDrawing" xmlns:wp="http://schemas.openxmlformats.org/drawingml/2006/wordprocessingDrawing" xmlns:w10="urn:schemas-microsoft-com:office:word" xmlns:w="http://schemas.openxmlformats.org/wordprocessingml/2006/main" xmlns:w14="http://schemas.microsoft.com/office/word/2010/wordml" xmlns:wpg="http://schemas.microsoft.com/office/word/2010/wordprocessingGroup" xmlns:wpi="http://schemas.microsoft.com/office/word/2010/wordprocessingInk" xmlns:wne="http://schemas.microsoft.com/office/word/2006/wordml" xmlns:wps="http://schemas.microsoft.com/office/word/2010/wordprocessingShape" mc:Ignorable="w14 wp14">
+<w:endnotes xmlns:ve="http://schemas.openxmlformats.org/markup-compatibility/2006" xmlns:o="urn:schemas-microsoft-com:office:office" xmlns:r="http://schemas.openxmlformats.org/officeDocument/2006/relationships" xmlns:m="http://schemas.openxmlformats.org/officeDocument/2006/math" xmlns:v="urn:schemas-microsoft-com:vml" xmlns:wp="http://schemas.openxmlformats.org/drawingml/2006/wordprocessingDrawing" xmlns:w10="urn:schemas-microsoft-com:office:word" xmlns:w="http://schemas.openxmlformats.org/wordprocessingml/2006/main" xmlns:wne="http://schemas.microsoft.com/office/word/2006/wordml">
   <w:endnote w:type="separator" w:id="-1">
     <w:p>
       <w:pPr>
@@ -16382,7 +16778,7 @@
 </file>
 
 <file path=word/footer1.xml><?xml version="1.0" encoding="utf-8"?>
-<w:ftr xmlns:wpc="http://schemas.microsoft.com/office/word/2010/wordprocessingCanvas" xmlns:mc="http://schemas.openxmlformats.org/markup-compatibility/2006" xmlns:o="urn:schemas-microsoft-com:office:office" xmlns:r="http://schemas.openxmlformats.org/officeDocument/2006/relationships" xmlns:m="http://schemas.openxmlformats.org/officeDocument/2006/math" xmlns:v="urn:schemas-microsoft-com:vml" xmlns:wp14="http://schemas.microsoft.com/office/word/2010/wordprocessingDrawing" xmlns:wp="http://schemas.openxmlformats.org/drawingml/2006/wordprocessingDrawing" xmlns:w10="urn:schemas-microsoft-com:office:word" xmlns:w="http://schemas.openxmlformats.org/wordprocessingml/2006/main" xmlns:w14="http://schemas.microsoft.com/office/word/2010/wordml" xmlns:wpg="http://schemas.microsoft.com/office/word/2010/wordprocessingGroup" xmlns:wpi="http://schemas.microsoft.com/office/word/2010/wordprocessingInk" xmlns:wne="http://schemas.microsoft.com/office/word/2006/wordml" xmlns:wps="http://schemas.microsoft.com/office/word/2010/wordprocessingShape" mc:Ignorable="w14 wp14">
+<w:ftr xmlns:ve="http://schemas.openxmlformats.org/markup-compatibility/2006" xmlns:o="urn:schemas-microsoft-com:office:office" xmlns:r="http://schemas.openxmlformats.org/officeDocument/2006/relationships" xmlns:m="http://schemas.openxmlformats.org/officeDocument/2006/math" xmlns:v="urn:schemas-microsoft-com:vml" xmlns:wp="http://schemas.openxmlformats.org/drawingml/2006/wordprocessingDrawing" xmlns:w10="urn:schemas-microsoft-com:office:word" xmlns:w="http://schemas.openxmlformats.org/wordprocessingml/2006/main" xmlns:wne="http://schemas.microsoft.com/office/word/2006/wordml">
   <w:p>
     <w:pPr>
       <w:pStyle w:val="Fuzeile"/>
@@ -16400,7 +16796,7 @@
 </file>
 
 <file path=word/footnotes.xml><?xml version="1.0" encoding="utf-8"?>
-<w:footnotes xmlns:wpc="http://schemas.microsoft.com/office/word/2010/wordprocessingCanvas" xmlns:mc="http://schemas.openxmlformats.org/markup-compatibility/2006" xmlns:o="urn:schemas-microsoft-com:office:office" xmlns:r="http://schemas.openxmlformats.org/officeDocument/2006/relationships" xmlns:m="http://schemas.openxmlformats.org/officeDocument/2006/math" xmlns:v="urn:schemas-microsoft-com:vml" xmlns:wp14="http://schemas.microsoft.com/office/word/2010/wordprocessingDrawing" xmlns:wp="http://schemas.openxmlformats.org/drawingml/2006/wordprocessingDrawing" xmlns:w10="urn:schemas-microsoft-com:office:word" xmlns:w="http://schemas.openxmlformats.org/wordprocessingml/2006/main" xmlns:w14="http://schemas.microsoft.com/office/word/2010/wordml" xmlns:wpg="http://schemas.microsoft.com/office/word/2010/wordprocessingGroup" xmlns:wpi="http://schemas.microsoft.com/office/word/2010/wordprocessingInk" xmlns:wne="http://schemas.microsoft.com/office/word/2006/wordml" xmlns:wps="http://schemas.microsoft.com/office/word/2010/wordprocessingShape" mc:Ignorable="w14 wp14">
+<w:footnotes xmlns:ve="http://schemas.openxmlformats.org/markup-compatibility/2006" xmlns:o="urn:schemas-microsoft-com:office:office" xmlns:r="http://schemas.openxmlformats.org/officeDocument/2006/relationships" xmlns:m="http://schemas.openxmlformats.org/officeDocument/2006/math" xmlns:v="urn:schemas-microsoft-com:vml" xmlns:wp="http://schemas.openxmlformats.org/drawingml/2006/wordprocessingDrawing" xmlns:w10="urn:schemas-microsoft-com:office:word" xmlns:w="http://schemas.openxmlformats.org/wordprocessingml/2006/main" xmlns:wne="http://schemas.microsoft.com/office/word/2006/wordml">
   <w:footnote w:type="separator" w:id="-1">
     <w:p>
       <w:pPr>
@@ -16425,7 +16821,7 @@
 </file>
 
 <file path=word/header1.xml><?xml version="1.0" encoding="utf-8"?>
-<w:hdr xmlns:wpc="http://schemas.microsoft.com/office/word/2010/wordprocessingCanvas" xmlns:mc="http://schemas.openxmlformats.org/markup-compatibility/2006" xmlns:o="urn:schemas-microsoft-com:office:office" xmlns:r="http://schemas.openxmlformats.org/officeDocument/2006/relationships" xmlns:m="http://schemas.openxmlformats.org/officeDocument/2006/math" xmlns:v="urn:schemas-microsoft-com:vml" xmlns:wp14="http://schemas.microsoft.com/office/word/2010/wordprocessingDrawing" xmlns:wp="http://schemas.openxmlformats.org/drawingml/2006/wordprocessingDrawing" xmlns:w10="urn:schemas-microsoft-com:office:word" xmlns:w="http://schemas.openxmlformats.org/wordprocessingml/2006/main" xmlns:w14="http://schemas.microsoft.com/office/word/2010/wordml" xmlns:wpg="http://schemas.microsoft.com/office/word/2010/wordprocessingGroup" xmlns:wpi="http://schemas.microsoft.com/office/word/2010/wordprocessingInk" xmlns:wne="http://schemas.microsoft.com/office/word/2006/wordml" xmlns:wps="http://schemas.microsoft.com/office/word/2010/wordprocessingShape" mc:Ignorable="w14 wp14">
+<w:hdr xmlns:ve="http://schemas.openxmlformats.org/markup-compatibility/2006" xmlns:o="urn:schemas-microsoft-com:office:office" xmlns:r="http://schemas.openxmlformats.org/officeDocument/2006/relationships" xmlns:m="http://schemas.openxmlformats.org/officeDocument/2006/math" xmlns:v="urn:schemas-microsoft-com:vml" xmlns:wp="http://schemas.openxmlformats.org/drawingml/2006/wordprocessingDrawing" xmlns:w10="urn:schemas-microsoft-com:office:word" xmlns:w="http://schemas.openxmlformats.org/wordprocessingml/2006/main" xmlns:wne="http://schemas.microsoft.com/office/word/2006/wordml">
   <w:p>
     <w:pPr>
       <w:pStyle w:val="Kopfzeile"/>
@@ -16435,7 +16831,7 @@
 </file>
 
 <file path=word/numbering.xml><?xml version="1.0" encoding="utf-8"?>
-<w:numbering xmlns:wpc="http://schemas.microsoft.com/office/word/2010/wordprocessingCanvas" xmlns:mc="http://schemas.openxmlformats.org/markup-compatibility/2006" xmlns:o="urn:schemas-microsoft-com:office:office" xmlns:r="http://schemas.openxmlformats.org/officeDocument/2006/relationships" xmlns:m="http://schemas.openxmlformats.org/officeDocument/2006/math" xmlns:v="urn:schemas-microsoft-com:vml" xmlns:wp14="http://schemas.microsoft.com/office/word/2010/wordprocessingDrawing" xmlns:wp="http://schemas.openxmlformats.org/drawingml/2006/wordprocessingDrawing" xmlns:w10="urn:schemas-microsoft-com:office:word" xmlns:w="http://schemas.openxmlformats.org/wordprocessingml/2006/main" xmlns:w14="http://schemas.microsoft.com/office/word/2010/wordml" xmlns:wpg="http://schemas.microsoft.com/office/word/2010/wordprocessingGroup" xmlns:wpi="http://schemas.microsoft.com/office/word/2010/wordprocessingInk" xmlns:wne="http://schemas.microsoft.com/office/word/2006/wordml" xmlns:wps="http://schemas.microsoft.com/office/word/2010/wordprocessingShape" mc:Ignorable="w14 wp14">
+<w:numbering xmlns:ve="http://schemas.openxmlformats.org/markup-compatibility/2006" xmlns:o="urn:schemas-microsoft-com:office:office" xmlns:r="http://schemas.openxmlformats.org/officeDocument/2006/relationships" xmlns:m="http://schemas.openxmlformats.org/officeDocument/2006/math" xmlns:v="urn:schemas-microsoft-com:vml" xmlns:wp="http://schemas.openxmlformats.org/drawingml/2006/wordprocessingDrawing" xmlns:w10="urn:schemas-microsoft-com:office:word" xmlns:w="http://schemas.openxmlformats.org/wordprocessingml/2006/main" xmlns:wne="http://schemas.microsoft.com/office/word/2006/wordml">
   <w:abstractNum w:abstractNumId="0">
     <w:nsid w:val="005A1B4A"/>
     <w:multiLevelType w:val="hybridMultilevel"/>
@@ -16998,6 +17394,92 @@
     </w:lvl>
   </w:abstractNum>
   <w:abstractNum w:abstractNumId="6">
+    <w:nsid w:val="1F71754F"/>
+    <w:multiLevelType w:val="hybridMultilevel"/>
+    <w:tmpl w:val="636A64CE"/>
+    <w:lvl w:ilvl="0" w:tplc="0407000F">
+      <w:start w:val="1"/>
+      <w:numFmt w:val="decimal"/>
+      <w:lvlText w:val="%1."/>
+      <w:lvlJc w:val="left"/>
+      <w:pPr>
+        <w:ind w:left="720" w:hanging="360"/>
+      </w:pPr>
+    </w:lvl>
+    <w:lvl w:ilvl="1" w:tplc="04070019" w:tentative="1">
+      <w:start w:val="1"/>
+      <w:numFmt w:val="lowerLetter"/>
+      <w:lvlText w:val="%2."/>
+      <w:lvlJc w:val="left"/>
+      <w:pPr>
+        <w:ind w:left="1440" w:hanging="360"/>
+      </w:pPr>
+    </w:lvl>
+    <w:lvl w:ilvl="2" w:tplc="0407001B" w:tentative="1">
+      <w:start w:val="1"/>
+      <w:numFmt w:val="lowerRoman"/>
+      <w:lvlText w:val="%3."/>
+      <w:lvlJc w:val="right"/>
+      <w:pPr>
+        <w:ind w:left="2160" w:hanging="180"/>
+      </w:pPr>
+    </w:lvl>
+    <w:lvl w:ilvl="3" w:tplc="0407000F" w:tentative="1">
+      <w:start w:val="1"/>
+      <w:numFmt w:val="decimal"/>
+      <w:lvlText w:val="%4."/>
+      <w:lvlJc w:val="left"/>
+      <w:pPr>
+        <w:ind w:left="2880" w:hanging="360"/>
+      </w:pPr>
+    </w:lvl>
+    <w:lvl w:ilvl="4" w:tplc="04070019" w:tentative="1">
+      <w:start w:val="1"/>
+      <w:numFmt w:val="lowerLetter"/>
+      <w:lvlText w:val="%5."/>
+      <w:lvlJc w:val="left"/>
+      <w:pPr>
+        <w:ind w:left="3600" w:hanging="360"/>
+      </w:pPr>
+    </w:lvl>
+    <w:lvl w:ilvl="5" w:tplc="0407001B" w:tentative="1">
+      <w:start w:val="1"/>
+      <w:numFmt w:val="lowerRoman"/>
+      <w:lvlText w:val="%6."/>
+      <w:lvlJc w:val="right"/>
+      <w:pPr>
+        <w:ind w:left="4320" w:hanging="180"/>
+      </w:pPr>
+    </w:lvl>
+    <w:lvl w:ilvl="6" w:tplc="0407000F" w:tentative="1">
+      <w:start w:val="1"/>
+      <w:numFmt w:val="decimal"/>
+      <w:lvlText w:val="%7."/>
+      <w:lvlJc w:val="left"/>
+      <w:pPr>
+        <w:ind w:left="5040" w:hanging="360"/>
+      </w:pPr>
+    </w:lvl>
+    <w:lvl w:ilvl="7" w:tplc="04070019" w:tentative="1">
+      <w:start w:val="1"/>
+      <w:numFmt w:val="lowerLetter"/>
+      <w:lvlText w:val="%8."/>
+      <w:lvlJc w:val="left"/>
+      <w:pPr>
+        <w:ind w:left="5760" w:hanging="360"/>
+      </w:pPr>
+    </w:lvl>
+    <w:lvl w:ilvl="8" w:tplc="0407001B" w:tentative="1">
+      <w:start w:val="1"/>
+      <w:numFmt w:val="lowerRoman"/>
+      <w:lvlText w:val="%9."/>
+      <w:lvlJc w:val="right"/>
+      <w:pPr>
+        <w:ind w:left="6480" w:hanging="180"/>
+      </w:pPr>
+    </w:lvl>
+  </w:abstractNum>
+  <w:abstractNum w:abstractNumId="7">
     <w:nsid w:val="20A21090"/>
     <w:multiLevelType w:val="multilevel"/>
     <w:tmpl w:val="0407001F"/>
@@ -17086,7 +17568,7 @@
       </w:pPr>
     </w:lvl>
   </w:abstractNum>
-  <w:abstractNum w:abstractNumId="7">
+  <w:abstractNum w:abstractNumId="8">
     <w:nsid w:val="28C128FE"/>
     <w:multiLevelType w:val="hybridMultilevel"/>
     <w:tmpl w:val="C0F653FA"/>
@@ -17175,7 +17657,7 @@
       </w:pPr>
     </w:lvl>
   </w:abstractNum>
-  <w:abstractNum w:abstractNumId="8">
+  <w:abstractNum w:abstractNumId="9">
     <w:nsid w:val="30433F04"/>
     <w:multiLevelType w:val="multilevel"/>
     <w:tmpl w:val="0407001F"/>
@@ -17267,7 +17749,7 @@
       </w:pPr>
     </w:lvl>
   </w:abstractNum>
-  <w:abstractNum w:abstractNumId="9">
+  <w:abstractNum w:abstractNumId="10">
     <w:nsid w:val="44873920"/>
     <w:multiLevelType w:val="hybridMultilevel"/>
     <w:tmpl w:val="FC8AC602"/>
@@ -17379,7 +17861,7 @@
       </w:rPr>
     </w:lvl>
   </w:abstractNum>
-  <w:abstractNum w:abstractNumId="10">
+  <w:abstractNum w:abstractNumId="11">
     <w:nsid w:val="48117B68"/>
     <w:multiLevelType w:val="multilevel"/>
     <w:tmpl w:val="0407001F"/>
@@ -17465,7 +17947,7 @@
       </w:pPr>
     </w:lvl>
   </w:abstractNum>
-  <w:abstractNum w:abstractNumId="11">
+  <w:abstractNum w:abstractNumId="12">
     <w:nsid w:val="4A8D368A"/>
     <w:multiLevelType w:val="hybridMultilevel"/>
     <w:tmpl w:val="2A16DA76"/>
@@ -17578,7 +18060,7 @@
       </w:rPr>
     </w:lvl>
   </w:abstractNum>
-  <w:abstractNum w:abstractNumId="12">
+  <w:abstractNum w:abstractNumId="13">
     <w:nsid w:val="57F04C8A"/>
     <w:multiLevelType w:val="hybridMultilevel"/>
     <w:tmpl w:val="F5C090F0"/>
@@ -17667,7 +18149,7 @@
       </w:pPr>
     </w:lvl>
   </w:abstractNum>
-  <w:abstractNum w:abstractNumId="13">
+  <w:abstractNum w:abstractNumId="14">
     <w:nsid w:val="580638A5"/>
     <w:multiLevelType w:val="multilevel"/>
     <w:tmpl w:val="0407001F"/>
@@ -17756,7 +18238,7 @@
       </w:pPr>
     </w:lvl>
   </w:abstractNum>
-  <w:abstractNum w:abstractNumId="14">
+  <w:abstractNum w:abstractNumId="15">
     <w:nsid w:val="5F6872E5"/>
     <w:multiLevelType w:val="hybridMultilevel"/>
     <w:tmpl w:val="18E68B72"/>
@@ -17869,7 +18351,7 @@
       </w:rPr>
     </w:lvl>
   </w:abstractNum>
-  <w:abstractNum w:abstractNumId="15">
+  <w:abstractNum w:abstractNumId="16">
     <w:nsid w:val="65BD635D"/>
     <w:multiLevelType w:val="hybridMultilevel"/>
     <w:tmpl w:val="F0CA08AC"/>
@@ -17958,7 +18440,7 @@
       </w:pPr>
     </w:lvl>
   </w:abstractNum>
-  <w:abstractNum w:abstractNumId="16">
+  <w:abstractNum w:abstractNumId="17">
     <w:nsid w:val="785C20C1"/>
     <w:multiLevelType w:val="hybridMultilevel"/>
     <w:tmpl w:val="5B0C60FC"/>
@@ -18047,7 +18529,7 @@
       </w:pPr>
     </w:lvl>
   </w:abstractNum>
-  <w:abstractNum w:abstractNumId="17">
+  <w:abstractNum w:abstractNumId="18">
     <w:nsid w:val="7FE07BAC"/>
     <w:multiLevelType w:val="hybridMultilevel"/>
     <w:tmpl w:val="E99A6198"/>
@@ -18160,31 +18642,31 @@
     </w:lvl>
   </w:abstractNum>
   <w:num w:numId="1">
-    <w:abstractNumId w:val="14"/>
+    <w:abstractNumId w:val="15"/>
   </w:num>
   <w:num w:numId="2">
-    <w:abstractNumId w:val="11"/>
+    <w:abstractNumId w:val="12"/>
   </w:num>
   <w:num w:numId="3">
-    <w:abstractNumId w:val="16"/>
+    <w:abstractNumId w:val="17"/>
   </w:num>
   <w:num w:numId="4">
     <w:abstractNumId w:val="1"/>
   </w:num>
   <w:num w:numId="5">
-    <w:abstractNumId w:val="9"/>
+    <w:abstractNumId w:val="10"/>
   </w:num>
   <w:num w:numId="6">
-    <w:abstractNumId w:val="17"/>
+    <w:abstractNumId w:val="18"/>
   </w:num>
   <w:num w:numId="7">
-    <w:abstractNumId w:val="7"/>
+    <w:abstractNumId w:val="8"/>
   </w:num>
   <w:num w:numId="8">
     <w:abstractNumId w:val="4"/>
   </w:num>
   <w:num w:numId="9">
-    <w:abstractNumId w:val="13"/>
+    <w:abstractNumId w:val="14"/>
   </w:num>
   <w:num w:numId="10">
     <w:abstractNumId w:val="2"/>
@@ -18193,7 +18675,7 @@
     <w:abstractNumId w:val="0"/>
   </w:num>
   <w:num w:numId="12">
-    <w:abstractNumId w:val="15"/>
+    <w:abstractNumId w:val="16"/>
   </w:num>
   <w:num w:numId="13">
     <w:abstractNumId w:val="3"/>
@@ -18202,22 +18684,25 @@
     <w:abstractNumId w:val="5"/>
   </w:num>
   <w:num w:numId="15">
-    <w:abstractNumId w:val="6"/>
+    <w:abstractNumId w:val="7"/>
   </w:num>
   <w:num w:numId="16">
-    <w:abstractNumId w:val="12"/>
+    <w:abstractNumId w:val="13"/>
   </w:num>
   <w:num w:numId="17">
-    <w:abstractNumId w:val="8"/>
+    <w:abstractNumId w:val="9"/>
   </w:num>
   <w:num w:numId="18">
-    <w:abstractNumId w:val="10"/>
+    <w:abstractNumId w:val="11"/>
+  </w:num>
+  <w:num w:numId="19">
+    <w:abstractNumId w:val="6"/>
   </w:num>
 </w:numbering>
 </file>
 
 <file path=word/styles.xml><?xml version="1.0" encoding="utf-8"?>
-<w:styles xmlns:mc="http://schemas.openxmlformats.org/markup-compatibility/2006" xmlns:r="http://schemas.openxmlformats.org/officeDocument/2006/relationships" xmlns:w="http://schemas.openxmlformats.org/wordprocessingml/2006/main" xmlns:w14="http://schemas.microsoft.com/office/word/2010/wordml" mc:Ignorable="w14">
+<w:styles xmlns:r="http://schemas.openxmlformats.org/officeDocument/2006/relationships" xmlns:w="http://schemas.openxmlformats.org/wordprocessingml/2006/main">
   <w:docDefaults>
     <w:rPrDefault>
       <w:rPr>
@@ -18596,6 +19081,7 @@
     <w:uiPriority w:val="99"/>
     <w:semiHidden/>
     <w:unhideWhenUsed/>
+    <w:qFormat/>
     <w:tblPr>
       <w:tblInd w:w="0" w:type="dxa"/>
       <w:tblCellMar>
@@ -18912,11 +19398,11 @@
     <w:uiPriority w:val="1"/>
     <w:rsid w:val="0086035B"/>
   </w:style>
-  <w:style w:type="paragraph" w:styleId="Zitat">
+  <w:style w:type="paragraph" w:styleId="Anfhrungszeichen">
     <w:name w:val="Quote"/>
     <w:basedOn w:val="Standard"/>
     <w:next w:val="Standard"/>
-    <w:link w:val="ZitatZchn"/>
+    <w:link w:val="AnfhrungszeichenZchn"/>
     <w:uiPriority w:val="29"/>
     <w:qFormat/>
     <w:rsid w:val="0086035B"/>
@@ -18926,10 +19412,10 @@
       <w:color w:val="000000" w:themeColor="text1"/>
     </w:rPr>
   </w:style>
-  <w:style w:type="character" w:customStyle="1" w:styleId="ZitatZchn">
-    <w:name w:val="Zitat Zchn"/>
+  <w:style w:type="character" w:customStyle="1" w:styleId="AnfhrungszeichenZchn">
+    <w:name w:val="Anführungszeichen Zchn"/>
     <w:basedOn w:val="Absatz-Standardschriftart"/>
-    <w:link w:val="Zitat"/>
+    <w:link w:val="Anfhrungszeichen"/>
     <w:uiPriority w:val="29"/>
     <w:rsid w:val="0086035B"/>
     <w:rPr>
@@ -18938,11 +19424,11 @@
       <w:color w:val="000000" w:themeColor="text1"/>
     </w:rPr>
   </w:style>
-  <w:style w:type="paragraph" w:styleId="IntensivesZitat">
+  <w:style w:type="paragraph" w:styleId="IntensivesAnfhrungszeichen">
     <w:name w:val="Intense Quote"/>
     <w:basedOn w:val="Standard"/>
     <w:next w:val="Standard"/>
-    <w:link w:val="IntensivesZitatZchn"/>
+    <w:link w:val="IntensivesAnfhrungszeichenZchn"/>
     <w:uiPriority w:val="30"/>
     <w:qFormat/>
     <w:rsid w:val="0086035B"/>
@@ -18961,10 +19447,10 @@
       <w:color w:val="4F81BD" w:themeColor="accent1"/>
     </w:rPr>
   </w:style>
-  <w:style w:type="character" w:customStyle="1" w:styleId="IntensivesZitatZchn">
-    <w:name w:val="Intensives Zitat Zchn"/>
+  <w:style w:type="character" w:customStyle="1" w:styleId="IntensivesAnfhrungszeichenZchn">
+    <w:name w:val="Intensives Anführungszeichen Zchn"/>
     <w:basedOn w:val="Absatz-Standardschriftart"/>
-    <w:link w:val="IntensivesZitat"/>
+    <w:link w:val="IntensivesAnfhrungszeichen"/>
     <w:uiPriority w:val="30"/>
     <w:rsid w:val="0086035B"/>
     <w:rPr>
@@ -19167,7 +19653,7 @@
       <w:u w:val="single"/>
     </w:rPr>
   </w:style>
-  <w:style w:type="table" w:styleId="Tabellenraster">
+  <w:style w:type="table" w:styleId="Tabellengitternetz">
     <w:name w:val="Table Grid"/>
     <w:basedOn w:val="NormaleTabelle"/>
     <w:uiPriority w:val="59"/>
@@ -19956,7 +20442,7 @@
 </file>
 
 <file path=customXml/itemProps2.xml><?xml version="1.0" encoding="utf-8"?>
-<ds:datastoreItem xmlns:ds="http://schemas.openxmlformats.org/officeDocument/2006/customXml" ds:itemID="{ED8283EE-A7AB-4BA6-AFDD-59DC48574AFF}">
+<ds:datastoreItem xmlns:ds="http://schemas.openxmlformats.org/officeDocument/2006/customXml" ds:itemID="{AF19BD28-37B6-40A8-BDD9-9C286D0537DD}">
   <ds:schemaRefs>
     <ds:schemaRef ds:uri="http://schemas.openxmlformats.org/officeDocument/2006/bibliography"/>
   </ds:schemaRefs>
@@ -19964,7 +20450,7 @@
 </file>
 
 <file path=customXml/itemProps3.xml><?xml version="1.0" encoding="utf-8"?>
-<ds:datastoreItem xmlns:ds="http://schemas.openxmlformats.org/officeDocument/2006/customXml" ds:itemID="{26B8DB6C-867F-4B98-ACD2-E88CABBB56F3}">
+<ds:datastoreItem xmlns:ds="http://schemas.openxmlformats.org/officeDocument/2006/customXml" ds:itemID="{3DFEC263-D774-4DA5-B2F2-4CB705250927}">
   <ds:schemaRefs>
     <ds:schemaRef ds:uri="http://schemas.openxmlformats.org/officeDocument/2006/bibliography"/>
   </ds:schemaRefs>

</xml_diff>

<commit_message>
repport fixes and new chapters
</commit_message>
<xml_diff>
--- a/docs/Report.docx
+++ b/docs/Report.docx
@@ -74,8 +74,19 @@
                     <w:szCs w:val="80"/>
                     <w:lang w:val="de-DE"/>
                   </w:rPr>
-                  <w:t>HTWG Grade App</w:t>
+                  <w:t xml:space="preserve">HTWG Grade </w:t>
                 </w:r>
+                <w:proofErr w:type="spellStart"/>
+                <w:r>
+                  <w:rPr>
+                    <w:rFonts w:asciiTheme="majorHAnsi" w:eastAsiaTheme="majorEastAsia" w:hAnsiTheme="majorHAnsi" w:cstheme="majorBidi"/>
+                    <w:sz w:val="80"/>
+                    <w:szCs w:val="80"/>
+                    <w:lang w:val="de-DE"/>
+                  </w:rPr>
+                  <w:t>App</w:t>
+                </w:r>
+                <w:proofErr w:type="spellEnd"/>
               </w:p>
             </w:sdtContent>
           </w:sdt>
@@ -324,7 +335,7 @@
             </w:rPr>
             <w:fldChar w:fldCharType="separate"/>
           </w:r>
-          <w:hyperlink w:anchor="_Toc345185860" w:history="1">
+          <w:hyperlink w:anchor="_Toc345589602" w:history="1">
             <w:r>
               <w:rPr>
                 <w:rStyle w:val="Hyperlink"/>
@@ -367,7 +378,7 @@
                 <w:noProof/>
                 <w:webHidden/>
               </w:rPr>
-              <w:instrText xml:space="preserve"> PAGEREF _Toc345185860 \h </w:instrText>
+              <w:instrText xml:space="preserve"> PAGEREF _Toc345589602 \h </w:instrText>
             </w:r>
             <w:r>
               <w:rPr>
@@ -387,7 +398,7 @@
                 <w:noProof/>
                 <w:webHidden/>
               </w:rPr>
-              <w:t>4</w:t>
+              <w:t>3</w:t>
             </w:r>
             <w:r>
               <w:rPr>
@@ -410,7 +421,7 @@
               <w:lang w:val="de-DE" w:eastAsia="de-DE" w:bidi="ar-SA"/>
             </w:rPr>
           </w:pPr>
-          <w:hyperlink w:anchor="_Toc345185861" w:history="1">
+          <w:hyperlink w:anchor="_Toc345589603" w:history="1">
             <w:r>
               <w:rPr>
                 <w:rStyle w:val="Hyperlink"/>
@@ -453,7 +464,7 @@
                 <w:noProof/>
                 <w:webHidden/>
               </w:rPr>
-              <w:instrText xml:space="preserve"> PAGEREF _Toc345185861 \h </w:instrText>
+              <w:instrText xml:space="preserve"> PAGEREF _Toc345589603 \h </w:instrText>
             </w:r>
             <w:r>
               <w:rPr>
@@ -473,7 +484,7 @@
                 <w:noProof/>
                 <w:webHidden/>
               </w:rPr>
-              <w:t>4</w:t>
+              <w:t>3</w:t>
             </w:r>
             <w:r>
               <w:rPr>
@@ -496,7 +507,7 @@
               <w:lang w:val="de-DE" w:eastAsia="de-DE" w:bidi="ar-SA"/>
             </w:rPr>
           </w:pPr>
-          <w:hyperlink w:anchor="_Toc345185862" w:history="1">
+          <w:hyperlink w:anchor="_Toc345589604" w:history="1">
             <w:r>
               <w:rPr>
                 <w:rStyle w:val="Hyperlink"/>
@@ -539,7 +550,7 @@
                 <w:noProof/>
                 <w:webHidden/>
               </w:rPr>
-              <w:instrText xml:space="preserve"> PAGEREF _Toc345185862 \h </w:instrText>
+              <w:instrText xml:space="preserve"> PAGEREF _Toc345589604 \h </w:instrText>
             </w:r>
             <w:r>
               <w:rPr>
@@ -559,7 +570,7 @@
                 <w:noProof/>
                 <w:webHidden/>
               </w:rPr>
-              <w:t>5</w:t>
+              <w:t>4</w:t>
             </w:r>
             <w:r>
               <w:rPr>
@@ -582,7 +593,7 @@
               <w:lang w:val="de-DE" w:eastAsia="de-DE" w:bidi="ar-SA"/>
             </w:rPr>
           </w:pPr>
-          <w:hyperlink w:anchor="_Toc345185863" w:history="1">
+          <w:hyperlink w:anchor="_Toc345589605" w:history="1">
             <w:r>
               <w:rPr>
                 <w:rStyle w:val="Hyperlink"/>
@@ -625,7 +636,7 @@
                 <w:noProof/>
                 <w:webHidden/>
               </w:rPr>
-              <w:instrText xml:space="preserve"> PAGEREF _Toc345185863 \h </w:instrText>
+              <w:instrText xml:space="preserve"> PAGEREF _Toc345589605 \h </w:instrText>
             </w:r>
             <w:r>
               <w:rPr>
@@ -645,7 +656,7 @@
                 <w:noProof/>
                 <w:webHidden/>
               </w:rPr>
-              <w:t>5</w:t>
+              <w:t>4</w:t>
             </w:r>
             <w:r>
               <w:rPr>
@@ -668,7 +679,7 @@
               <w:lang w:val="de-DE" w:eastAsia="de-DE" w:bidi="ar-SA"/>
             </w:rPr>
           </w:pPr>
-          <w:hyperlink w:anchor="_Toc345185864" w:history="1">
+          <w:hyperlink w:anchor="_Toc345589606" w:history="1">
             <w:r>
               <w:rPr>
                 <w:rStyle w:val="Hyperlink"/>
@@ -711,7 +722,7 @@
                 <w:noProof/>
                 <w:webHidden/>
               </w:rPr>
-              <w:instrText xml:space="preserve"> PAGEREF _Toc345185864 \h </w:instrText>
+              <w:instrText xml:space="preserve"> PAGEREF _Toc345589606 \h </w:instrText>
             </w:r>
             <w:r>
               <w:rPr>
@@ -731,7 +742,7 @@
                 <w:noProof/>
                 <w:webHidden/>
               </w:rPr>
-              <w:t>6</w:t>
+              <w:t>5</w:t>
             </w:r>
             <w:r>
               <w:rPr>
@@ -754,7 +765,7 @@
               <w:lang w:val="de-DE" w:eastAsia="de-DE" w:bidi="ar-SA"/>
             </w:rPr>
           </w:pPr>
-          <w:hyperlink w:anchor="_Toc345185865" w:history="1">
+          <w:hyperlink w:anchor="_Toc345589607" w:history="1">
             <w:r>
               <w:rPr>
                 <w:rStyle w:val="Hyperlink"/>
@@ -797,7 +808,7 @@
                 <w:noProof/>
                 <w:webHidden/>
               </w:rPr>
-              <w:instrText xml:space="preserve"> PAGEREF _Toc345185865 \h </w:instrText>
+              <w:instrText xml:space="preserve"> PAGEREF _Toc345589607 \h </w:instrText>
             </w:r>
             <w:r>
               <w:rPr>
@@ -817,7 +828,7 @@
                 <w:noProof/>
                 <w:webHidden/>
               </w:rPr>
-              <w:t>7</w:t>
+              <w:t>6</w:t>
             </w:r>
             <w:r>
               <w:rPr>
@@ -840,7 +851,7 @@
               <w:lang w:val="de-DE" w:eastAsia="de-DE" w:bidi="ar-SA"/>
             </w:rPr>
           </w:pPr>
-          <w:hyperlink w:anchor="_Toc345185866" w:history="1">
+          <w:hyperlink w:anchor="_Toc345589608" w:history="1">
             <w:r>
               <w:rPr>
                 <w:rStyle w:val="Hyperlink"/>
@@ -883,7 +894,7 @@
                 <w:noProof/>
                 <w:webHidden/>
               </w:rPr>
-              <w:instrText xml:space="preserve"> PAGEREF _Toc345185866 \h </w:instrText>
+              <w:instrText xml:space="preserve"> PAGEREF _Toc345589608 \h </w:instrText>
             </w:r>
             <w:r>
               <w:rPr>
@@ -903,7 +914,7 @@
                 <w:noProof/>
                 <w:webHidden/>
               </w:rPr>
-              <w:t>8</w:t>
+              <w:t>7</w:t>
             </w:r>
             <w:r>
               <w:rPr>
@@ -926,7 +937,7 @@
               <w:lang w:val="de-DE" w:eastAsia="de-DE" w:bidi="ar-SA"/>
             </w:rPr>
           </w:pPr>
-          <w:hyperlink w:anchor="_Toc345185867" w:history="1">
+          <w:hyperlink w:anchor="_Toc345589609" w:history="1">
             <w:r>
               <w:rPr>
                 <w:rStyle w:val="Hyperlink"/>
@@ -969,7 +980,7 @@
                 <w:noProof/>
                 <w:webHidden/>
               </w:rPr>
-              <w:instrText xml:space="preserve"> PAGEREF _Toc345185867 \h </w:instrText>
+              <w:instrText xml:space="preserve"> PAGEREF _Toc345589609 \h </w:instrText>
             </w:r>
             <w:r>
               <w:rPr>
@@ -1012,7 +1023,7 @@
               <w:lang w:val="de-DE" w:eastAsia="de-DE" w:bidi="ar-SA"/>
             </w:rPr>
           </w:pPr>
-          <w:hyperlink w:anchor="_Toc345185868" w:history="1">
+          <w:hyperlink w:anchor="_Toc345589610" w:history="1">
             <w:r>
               <w:rPr>
                 <w:rStyle w:val="Hyperlink"/>
@@ -1055,7 +1066,7 @@
                 <w:noProof/>
                 <w:webHidden/>
               </w:rPr>
-              <w:instrText xml:space="preserve"> PAGEREF _Toc345185868 \h </w:instrText>
+              <w:instrText xml:space="preserve"> PAGEREF _Toc345589610 \h </w:instrText>
             </w:r>
             <w:r>
               <w:rPr>
@@ -1098,7 +1109,7 @@
               <w:lang w:val="de-DE" w:eastAsia="de-DE" w:bidi="ar-SA"/>
             </w:rPr>
           </w:pPr>
-          <w:hyperlink w:anchor="_Toc345185869" w:history="1">
+          <w:hyperlink w:anchor="_Toc345589611" w:history="1">
             <w:r>
               <w:rPr>
                 <w:rStyle w:val="Hyperlink"/>
@@ -1141,7 +1152,7 @@
                 <w:noProof/>
                 <w:webHidden/>
               </w:rPr>
-              <w:instrText xml:space="preserve"> PAGEREF _Toc345185869 \h </w:instrText>
+              <w:instrText xml:space="preserve"> PAGEREF _Toc345589611 \h </w:instrText>
             </w:r>
             <w:r>
               <w:rPr>
@@ -1184,7 +1195,7 @@
               <w:lang w:val="de-DE" w:eastAsia="de-DE" w:bidi="ar-SA"/>
             </w:rPr>
           </w:pPr>
-          <w:hyperlink w:anchor="_Toc345185870" w:history="1">
+          <w:hyperlink w:anchor="_Toc345589612" w:history="1">
             <w:r>
               <w:rPr>
                 <w:rStyle w:val="Hyperlink"/>
@@ -1227,7 +1238,7 @@
                 <w:noProof/>
                 <w:webHidden/>
               </w:rPr>
-              <w:instrText xml:space="preserve"> PAGEREF _Toc345185870 \h </w:instrText>
+              <w:instrText xml:space="preserve"> PAGEREF _Toc345589612 \h </w:instrText>
             </w:r>
             <w:r>
               <w:rPr>
@@ -1247,78 +1258,7 @@
                 <w:noProof/>
                 <w:webHidden/>
               </w:rPr>
-              <w:t>9</w:t>
-            </w:r>
-            <w:r>
-              <w:rPr>
-                <w:noProof/>
-                <w:webHidden/>
-              </w:rPr>
-              <w:fldChar w:fldCharType="end"/>
-            </w:r>
-          </w:hyperlink>
-        </w:p>
-        <w:p>
-          <w:pPr>
-            <w:pStyle w:val="Verzeichnis3"/>
-            <w:tabs>
-              <w:tab w:val="right" w:leader="dot" w:pos="9062"/>
-            </w:tabs>
-            <w:rPr>
-              <w:noProof/>
-              <w:lang w:val="de-DE" w:eastAsia="de-DE" w:bidi="ar-SA"/>
-            </w:rPr>
-          </w:pPr>
-          <w:hyperlink w:anchor="_Toc345185871" w:history="1">
-            <w:r>
-              <w:rPr>
-                <w:rStyle w:val="Hyperlink"/>
-                <w:i/>
-                <w:noProof/>
-                <w:lang w:val="de-DE"/>
-              </w:rPr>
-              <w:t>Unterschiedliche Bildschirmgrößen</w:t>
-            </w:r>
-            <w:r>
-              <w:rPr>
-                <w:noProof/>
-                <w:webHidden/>
-              </w:rPr>
-              <w:tab/>
-            </w:r>
-            <w:r>
-              <w:rPr>
-                <w:noProof/>
-                <w:webHidden/>
-              </w:rPr>
-              <w:fldChar w:fldCharType="begin"/>
-            </w:r>
-            <w:r>
-              <w:rPr>
-                <w:noProof/>
-                <w:webHidden/>
-              </w:rPr>
-              <w:instrText xml:space="preserve"> PAGEREF _Toc345185871 \h </w:instrText>
-            </w:r>
-            <w:r>
-              <w:rPr>
-                <w:noProof/>
-                <w:webHidden/>
-              </w:rPr>
-            </w:r>
-            <w:r>
-              <w:rPr>
-                <w:noProof/>
-                <w:webHidden/>
-              </w:rPr>
-              <w:fldChar w:fldCharType="separate"/>
-            </w:r>
-            <w:r>
-              <w:rPr>
-                <w:noProof/>
-                <w:webHidden/>
-              </w:rPr>
-              <w:t>9</w:t>
+              <w:t>8</w:t>
             </w:r>
             <w:r>
               <w:rPr>
@@ -1341,7 +1281,7 @@
               <w:lang w:val="de-DE" w:eastAsia="de-DE" w:bidi="ar-SA"/>
             </w:rPr>
           </w:pPr>
-          <w:hyperlink w:anchor="_Toc345185872" w:history="1">
+          <w:hyperlink w:anchor="_Toc345589613" w:history="1">
             <w:r>
               <w:rPr>
                 <w:rStyle w:val="Hyperlink"/>
@@ -1384,7 +1324,7 @@
                 <w:noProof/>
                 <w:webHidden/>
               </w:rPr>
-              <w:instrText xml:space="preserve"> PAGEREF _Toc345185872 \h </w:instrText>
+              <w:instrText xml:space="preserve"> PAGEREF _Toc345589613 \h </w:instrText>
             </w:r>
             <w:r>
               <w:rPr>
@@ -1427,7 +1367,7 @@
               <w:lang w:val="de-DE" w:eastAsia="de-DE" w:bidi="ar-SA"/>
             </w:rPr>
           </w:pPr>
-          <w:hyperlink w:anchor="_Toc345185873" w:history="1">
+          <w:hyperlink w:anchor="_Toc345589614" w:history="1">
             <w:r>
               <w:rPr>
                 <w:rStyle w:val="Hyperlink"/>
@@ -1470,7 +1410,93 @@
                 <w:noProof/>
                 <w:webHidden/>
               </w:rPr>
-              <w:instrText xml:space="preserve"> PAGEREF _Toc345185873 \h </w:instrText>
+              <w:instrText xml:space="preserve"> PAGEREF _Toc345589614 \h </w:instrText>
+            </w:r>
+            <w:r>
+              <w:rPr>
+                <w:noProof/>
+                <w:webHidden/>
+              </w:rPr>
+            </w:r>
+            <w:r>
+              <w:rPr>
+                <w:noProof/>
+                <w:webHidden/>
+              </w:rPr>
+              <w:fldChar w:fldCharType="separate"/>
+            </w:r>
+            <w:r>
+              <w:rPr>
+                <w:noProof/>
+                <w:webHidden/>
+              </w:rPr>
+              <w:t>11</w:t>
+            </w:r>
+            <w:r>
+              <w:rPr>
+                <w:noProof/>
+                <w:webHidden/>
+              </w:rPr>
+              <w:fldChar w:fldCharType="end"/>
+            </w:r>
+          </w:hyperlink>
+        </w:p>
+        <w:p>
+          <w:pPr>
+            <w:pStyle w:val="Verzeichnis2"/>
+            <w:tabs>
+              <w:tab w:val="left" w:pos="880"/>
+              <w:tab w:val="right" w:leader="dot" w:pos="9062"/>
+            </w:tabs>
+            <w:rPr>
+              <w:noProof/>
+              <w:lang w:val="de-DE" w:eastAsia="de-DE" w:bidi="ar-SA"/>
+            </w:rPr>
+          </w:pPr>
+          <w:hyperlink w:anchor="_Toc345589615" w:history="1">
+            <w:r>
+              <w:rPr>
+                <w:rStyle w:val="Hyperlink"/>
+                <w:noProof/>
+                <w:lang w:val="de-DE"/>
+              </w:rPr>
+              <w:t>4.6.</w:t>
+            </w:r>
+            <w:r>
+              <w:rPr>
+                <w:noProof/>
+                <w:lang w:val="de-DE" w:eastAsia="de-DE" w:bidi="ar-SA"/>
+              </w:rPr>
+              <w:tab/>
+            </w:r>
+            <w:r>
+              <w:rPr>
+                <w:rStyle w:val="Hyperlink"/>
+                <w:noProof/>
+                <w:lang w:val="de-DE"/>
+              </w:rPr>
+              <w:t>Internationalisierung</w:t>
+            </w:r>
+            <w:r>
+              <w:rPr>
+                <w:noProof/>
+                <w:webHidden/>
+              </w:rPr>
+              <w:tab/>
+            </w:r>
+            <w:r>
+              <w:rPr>
+                <w:noProof/>
+                <w:webHidden/>
+              </w:rPr>
+              <w:fldChar w:fldCharType="begin"/>
+            </w:r>
+            <w:r>
+              <w:rPr>
+                <w:noProof/>
+                <w:webHidden/>
+              </w:rPr>
+              <w:instrText xml:space="preserve"> PAGEREF _Toc345589615 \h </w:instrText>
             </w:r>
             <w:r>
               <w:rPr>
@@ -1513,7 +1539,7 @@
               <w:lang w:val="de-DE" w:eastAsia="de-DE" w:bidi="ar-SA"/>
             </w:rPr>
           </w:pPr>
-          <w:hyperlink w:anchor="_Toc345185874" w:history="1">
+          <w:hyperlink w:anchor="_Toc345589616" w:history="1">
             <w:r>
               <w:rPr>
                 <w:rStyle w:val="Hyperlink"/>
@@ -1556,7 +1582,7 @@
                 <w:noProof/>
                 <w:webHidden/>
               </w:rPr>
-              <w:instrText xml:space="preserve"> PAGEREF _Toc345185874 \h </w:instrText>
+              <w:instrText xml:space="preserve"> PAGEREF _Toc345589616 \h </w:instrText>
             </w:r>
             <w:r>
               <w:rPr>
@@ -1599,7 +1625,7 @@
               <w:lang w:val="de-DE" w:eastAsia="de-DE" w:bidi="ar-SA"/>
             </w:rPr>
           </w:pPr>
-          <w:hyperlink w:anchor="_Toc345185875" w:history="1">
+          <w:hyperlink w:anchor="_Toc345589617" w:history="1">
             <w:r>
               <w:rPr>
                 <w:rStyle w:val="Hyperlink"/>
@@ -1642,7 +1668,7 @@
                 <w:noProof/>
                 <w:webHidden/>
               </w:rPr>
-              <w:instrText xml:space="preserve"> PAGEREF _Toc345185875 \h </w:instrText>
+              <w:instrText xml:space="preserve"> PAGEREF _Toc345589617 \h </w:instrText>
             </w:r>
             <w:r>
               <w:rPr>
@@ -1685,7 +1711,7 @@
               <w:lang w:val="de-DE" w:eastAsia="de-DE" w:bidi="ar-SA"/>
             </w:rPr>
           </w:pPr>
-          <w:hyperlink w:anchor="_Toc345185876" w:history="1">
+          <w:hyperlink w:anchor="_Toc345589618" w:history="1">
             <w:r>
               <w:rPr>
                 <w:rStyle w:val="Hyperlink"/>
@@ -1728,7 +1754,179 @@
                 <w:noProof/>
                 <w:webHidden/>
               </w:rPr>
-              <w:instrText xml:space="preserve"> PAGEREF _Toc345185876 \h </w:instrText>
+              <w:instrText xml:space="preserve"> PAGEREF _Toc345589618 \h </w:instrText>
+            </w:r>
+            <w:r>
+              <w:rPr>
+                <w:noProof/>
+                <w:webHidden/>
+              </w:rPr>
+            </w:r>
+            <w:r>
+              <w:rPr>
+                <w:noProof/>
+                <w:webHidden/>
+              </w:rPr>
+              <w:fldChar w:fldCharType="separate"/>
+            </w:r>
+            <w:r>
+              <w:rPr>
+                <w:noProof/>
+                <w:webHidden/>
+              </w:rPr>
+              <w:t>12</w:t>
+            </w:r>
+            <w:r>
+              <w:rPr>
+                <w:noProof/>
+                <w:webHidden/>
+              </w:rPr>
+              <w:fldChar w:fldCharType="end"/>
+            </w:r>
+          </w:hyperlink>
+        </w:p>
+        <w:p>
+          <w:pPr>
+            <w:pStyle w:val="Verzeichnis2"/>
+            <w:tabs>
+              <w:tab w:val="left" w:pos="880"/>
+              <w:tab w:val="right" w:leader="dot" w:pos="9062"/>
+            </w:tabs>
+            <w:rPr>
+              <w:noProof/>
+              <w:lang w:val="de-DE" w:eastAsia="de-DE" w:bidi="ar-SA"/>
+            </w:rPr>
+          </w:pPr>
+          <w:hyperlink w:anchor="_Toc345589619" w:history="1">
+            <w:r>
+              <w:rPr>
+                <w:rStyle w:val="Hyperlink"/>
+                <w:noProof/>
+                <w:lang w:val="de-DE"/>
+              </w:rPr>
+              <w:t>5.3.</w:t>
+            </w:r>
+            <w:r>
+              <w:rPr>
+                <w:noProof/>
+                <w:lang w:val="de-DE" w:eastAsia="de-DE" w:bidi="ar-SA"/>
+              </w:rPr>
+              <w:tab/>
+            </w:r>
+            <w:r>
+              <w:rPr>
+                <w:rStyle w:val="Hyperlink"/>
+                <w:noProof/>
+                <w:lang w:val="de-DE"/>
+              </w:rPr>
+              <w:t>Tablet-Modus</w:t>
+            </w:r>
+            <w:r>
+              <w:rPr>
+                <w:noProof/>
+                <w:webHidden/>
+              </w:rPr>
+              <w:tab/>
+            </w:r>
+            <w:r>
+              <w:rPr>
+                <w:noProof/>
+                <w:webHidden/>
+              </w:rPr>
+              <w:fldChar w:fldCharType="begin"/>
+            </w:r>
+            <w:r>
+              <w:rPr>
+                <w:noProof/>
+                <w:webHidden/>
+              </w:rPr>
+              <w:instrText xml:space="preserve"> PAGEREF _Toc345589619 \h </w:instrText>
+            </w:r>
+            <w:r>
+              <w:rPr>
+                <w:noProof/>
+                <w:webHidden/>
+              </w:rPr>
+            </w:r>
+            <w:r>
+              <w:rPr>
+                <w:noProof/>
+                <w:webHidden/>
+              </w:rPr>
+              <w:fldChar w:fldCharType="separate"/>
+            </w:r>
+            <w:r>
+              <w:rPr>
+                <w:noProof/>
+                <w:webHidden/>
+              </w:rPr>
+              <w:t>12</w:t>
+            </w:r>
+            <w:r>
+              <w:rPr>
+                <w:noProof/>
+                <w:webHidden/>
+              </w:rPr>
+              <w:fldChar w:fldCharType="end"/>
+            </w:r>
+          </w:hyperlink>
+        </w:p>
+        <w:p>
+          <w:pPr>
+            <w:pStyle w:val="Verzeichnis2"/>
+            <w:tabs>
+              <w:tab w:val="left" w:pos="880"/>
+              <w:tab w:val="right" w:leader="dot" w:pos="9062"/>
+            </w:tabs>
+            <w:rPr>
+              <w:noProof/>
+              <w:lang w:val="de-DE" w:eastAsia="de-DE" w:bidi="ar-SA"/>
+            </w:rPr>
+          </w:pPr>
+          <w:hyperlink w:anchor="_Toc345589620" w:history="1">
+            <w:r>
+              <w:rPr>
+                <w:rStyle w:val="Hyperlink"/>
+                <w:noProof/>
+                <w:lang w:val="de-DE"/>
+              </w:rPr>
+              <w:t>5.4.</w:t>
+            </w:r>
+            <w:r>
+              <w:rPr>
+                <w:noProof/>
+                <w:lang w:val="de-DE" w:eastAsia="de-DE" w:bidi="ar-SA"/>
+              </w:rPr>
+              <w:tab/>
+            </w:r>
+            <w:r>
+              <w:rPr>
+                <w:rStyle w:val="Hyperlink"/>
+                <w:noProof/>
+                <w:lang w:val="de-DE"/>
+              </w:rPr>
+              <w:t>Sonstige Probleme</w:t>
+            </w:r>
+            <w:r>
+              <w:rPr>
+                <w:noProof/>
+                <w:webHidden/>
+              </w:rPr>
+              <w:tab/>
+            </w:r>
+            <w:r>
+              <w:rPr>
+                <w:noProof/>
+                <w:webHidden/>
+              </w:rPr>
+              <w:fldChar w:fldCharType="begin"/>
+            </w:r>
+            <w:r>
+              <w:rPr>
+                <w:noProof/>
+                <w:webHidden/>
+              </w:rPr>
+              <w:instrText xml:space="preserve"> PAGEREF _Toc345589620 \h </w:instrText>
             </w:r>
             <w:r>
               <w:rPr>
@@ -1771,7 +1969,7 @@
               <w:lang w:val="de-DE" w:eastAsia="de-DE" w:bidi="ar-SA"/>
             </w:rPr>
           </w:pPr>
-          <w:hyperlink w:anchor="_Toc345185877" w:history="1">
+          <w:hyperlink w:anchor="_Toc345589621" w:history="1">
             <w:r>
               <w:rPr>
                 <w:rStyle w:val="Hyperlink"/>
@@ -1814,7 +2012,7 @@
                 <w:noProof/>
                 <w:webHidden/>
               </w:rPr>
-              <w:instrText xml:space="preserve"> PAGEREF _Toc345185877 \h </w:instrText>
+              <w:instrText xml:space="preserve"> PAGEREF _Toc345589621 \h </w:instrText>
             </w:r>
             <w:r>
               <w:rPr>
@@ -1857,7 +2055,7 @@
               <w:lang w:val="de-DE" w:eastAsia="de-DE" w:bidi="ar-SA"/>
             </w:rPr>
           </w:pPr>
-          <w:hyperlink w:anchor="_Toc345185878" w:history="1">
+          <w:hyperlink w:anchor="_Toc345589622" w:history="1">
             <w:r>
               <w:rPr>
                 <w:rStyle w:val="Hyperlink"/>
@@ -1900,7 +2098,7 @@
                 <w:noProof/>
                 <w:webHidden/>
               </w:rPr>
-              <w:instrText xml:space="preserve"> PAGEREF _Toc345185878 \h </w:instrText>
+              <w:instrText xml:space="preserve"> PAGEREF _Toc345589622 \h </w:instrText>
             </w:r>
             <w:r>
               <w:rPr>
@@ -1943,7 +2141,7 @@
               <w:lang w:val="de-DE" w:eastAsia="de-DE" w:bidi="ar-SA"/>
             </w:rPr>
           </w:pPr>
-          <w:hyperlink w:anchor="_Toc345185879" w:history="1">
+          <w:hyperlink w:anchor="_Toc345589623" w:history="1">
             <w:r>
               <w:rPr>
                 <w:rStyle w:val="Hyperlink"/>
@@ -1965,7 +2163,7 @@
                 <w:noProof/>
                 <w:lang w:val="de-DE"/>
               </w:rPr>
-              <w:t>Filtern falscher Datensätze</w:t>
+              <w:t>Speichern der gefundenen Daten</w:t>
             </w:r>
             <w:r>
               <w:rPr>
@@ -1986,7 +2184,7 @@
                 <w:noProof/>
                 <w:webHidden/>
               </w:rPr>
-              <w:instrText xml:space="preserve"> PAGEREF _Toc345185879 \h </w:instrText>
+              <w:instrText xml:space="preserve"> PAGEREF _Toc345589623 \h </w:instrText>
             </w:r>
             <w:r>
               <w:rPr>
@@ -2006,7 +2204,7 @@
                 <w:noProof/>
                 <w:webHidden/>
               </w:rPr>
-              <w:t>12</w:t>
+              <w:t>13</w:t>
             </w:r>
             <w:r>
               <w:rPr>
@@ -2029,7 +2227,7 @@
               <w:lang w:val="de-DE" w:eastAsia="de-DE" w:bidi="ar-SA"/>
             </w:rPr>
           </w:pPr>
-          <w:hyperlink w:anchor="_Toc345185880" w:history="1">
+          <w:hyperlink w:anchor="_Toc345589624" w:history="1">
             <w:r>
               <w:rPr>
                 <w:rStyle w:val="Hyperlink"/>
@@ -2051,7 +2249,7 @@
                 <w:noProof/>
                 <w:lang w:val="de-DE"/>
               </w:rPr>
-              <w:t>Speichern der gefundenen Daten</w:t>
+              <w:t>Auslesen weiterer Daten</w:t>
             </w:r>
             <w:r>
               <w:rPr>
@@ -2072,7 +2270,7 @@
                 <w:noProof/>
                 <w:webHidden/>
               </w:rPr>
-              <w:instrText xml:space="preserve"> PAGEREF _Toc345185880 \h </w:instrText>
+              <w:instrText xml:space="preserve"> PAGEREF _Toc345589624 \h </w:instrText>
             </w:r>
             <w:r>
               <w:rPr>
@@ -2092,7 +2290,7 @@
                 <w:noProof/>
                 <w:webHidden/>
               </w:rPr>
-              <w:t>12</w:t>
+              <w:t>13</w:t>
             </w:r>
             <w:r>
               <w:rPr>
@@ -2115,7 +2313,7 @@
               <w:lang w:val="de-DE" w:eastAsia="de-DE" w:bidi="ar-SA"/>
             </w:rPr>
           </w:pPr>
-          <w:hyperlink w:anchor="_Toc345185881" w:history="1">
+          <w:hyperlink w:anchor="_Toc345589625" w:history="1">
             <w:r>
               <w:rPr>
                 <w:rStyle w:val="Hyperlink"/>
@@ -2137,7 +2335,7 @@
                 <w:noProof/>
                 <w:lang w:val="de-DE"/>
               </w:rPr>
-              <w:t>Auslesen weiterer Daten</w:t>
+              <w:t>Test-Login Funktion</w:t>
             </w:r>
             <w:r>
               <w:rPr>
@@ -2158,7 +2356,7 @@
                 <w:noProof/>
                 <w:webHidden/>
               </w:rPr>
-              <w:instrText xml:space="preserve"> PAGEREF _Toc345185881 \h </w:instrText>
+              <w:instrText xml:space="preserve"> PAGEREF _Toc345589625 \h </w:instrText>
             </w:r>
             <w:r>
               <w:rPr>
@@ -2201,7 +2399,7 @@
               <w:lang w:val="de-DE" w:eastAsia="de-DE" w:bidi="ar-SA"/>
             </w:rPr>
           </w:pPr>
-          <w:hyperlink w:anchor="_Toc345185882" w:history="1">
+          <w:hyperlink w:anchor="_Toc345589626" w:history="1">
             <w:r>
               <w:rPr>
                 <w:rStyle w:val="Hyperlink"/>
@@ -2223,7 +2421,7 @@
                 <w:noProof/>
                 <w:lang w:val="de-DE"/>
               </w:rPr>
-              <w:t>Test-Login Funktion</w:t>
+              <w:t>Anzeige für Tablet und Smartphone</w:t>
             </w:r>
             <w:r>
               <w:rPr>
@@ -2244,7 +2442,7 @@
                 <w:noProof/>
                 <w:webHidden/>
               </w:rPr>
-              <w:instrText xml:space="preserve"> PAGEREF _Toc345185882 \h </w:instrText>
+              <w:instrText xml:space="preserve"> PAGEREF _Toc345589626 \h </w:instrText>
             </w:r>
             <w:r>
               <w:rPr>
@@ -2287,7 +2485,7 @@
               <w:lang w:val="de-DE" w:eastAsia="de-DE" w:bidi="ar-SA"/>
             </w:rPr>
           </w:pPr>
-          <w:hyperlink w:anchor="_Toc345185883" w:history="1">
+          <w:hyperlink w:anchor="_Toc345589627" w:history="1">
             <w:r>
               <w:rPr>
                 <w:rStyle w:val="Hyperlink"/>
@@ -2309,7 +2507,7 @@
                 <w:noProof/>
                 <w:lang w:val="de-DE"/>
               </w:rPr>
-              <w:t>Anzeige für Tablet und Smartphone</w:t>
+              <w:t>Berechnung des Notendurchschnitts</w:t>
             </w:r>
             <w:r>
               <w:rPr>
@@ -2330,7 +2528,7 @@
                 <w:noProof/>
                 <w:webHidden/>
               </w:rPr>
-              <w:instrText xml:space="preserve"> PAGEREF _Toc345185883 \h </w:instrText>
+              <w:instrText xml:space="preserve"> PAGEREF _Toc345589627 \h </w:instrText>
             </w:r>
             <w:r>
               <w:rPr>
@@ -2411,7 +2609,7 @@
           <w:lang w:val="de-DE"/>
         </w:rPr>
       </w:pPr>
-      <w:bookmarkStart w:id="0" w:name="_Toc345185860"/>
+      <w:bookmarkStart w:id="0" w:name="_Toc345589602"/>
       <w:r>
         <w:rPr>
           <w:lang w:val="de-DE"/>
@@ -2446,17 +2644,33 @@
         </w:rPr>
         <w:t xml:space="preserve"> soll eine </w:t>
       </w:r>
+      <w:proofErr w:type="spellStart"/>
       <w:r>
         <w:rPr>
           <w:lang w:val="de-DE"/>
         </w:rPr>
         <w:t>App</w:t>
       </w:r>
-      <w:r>
-        <w:rPr>
-          <w:lang w:val="de-DE"/>
-        </w:rPr>
-        <w:t xml:space="preserve"> (Applikation) für die Android-Plattform </w:t>
+      <w:proofErr w:type="spellEnd"/>
+      <w:r>
+        <w:rPr>
+          <w:lang w:val="de-DE"/>
+        </w:rPr>
+        <w:t xml:space="preserve"> (Applikation) für die </w:t>
+      </w:r>
+      <w:proofErr w:type="spellStart"/>
+      <w:r>
+        <w:rPr>
+          <w:lang w:val="de-DE"/>
+        </w:rPr>
+        <w:t>Android</w:t>
+      </w:r>
+      <w:proofErr w:type="spellEnd"/>
+      <w:r>
+        <w:rPr>
+          <w:lang w:val="de-DE"/>
+        </w:rPr>
+        <w:t xml:space="preserve">-Plattform </w:t>
       </w:r>
       <w:r>
         <w:rPr>
@@ -2468,7 +2682,35 @@
         <w:rPr>
           <w:lang w:val="de-DE"/>
         </w:rPr>
-        <w:t xml:space="preserve"> werden. Einzige Vorgaben sind, dass eine App geschrieben werden soll, welche einen mobilen Anteil besitzt und in Android geschrieben ist.</w:t>
+        <w:t xml:space="preserve"> werden. Einzige Vorgaben sind, dass eine </w:t>
+      </w:r>
+      <w:proofErr w:type="spellStart"/>
+      <w:r>
+        <w:rPr>
+          <w:lang w:val="de-DE"/>
+        </w:rPr>
+        <w:t>App</w:t>
+      </w:r>
+      <w:proofErr w:type="spellEnd"/>
+      <w:r>
+        <w:rPr>
+          <w:lang w:val="de-DE"/>
+        </w:rPr>
+        <w:t xml:space="preserve"> geschrieben werden soll, welche einen mobilen Anteil besitzt und in </w:t>
+      </w:r>
+      <w:proofErr w:type="spellStart"/>
+      <w:r>
+        <w:rPr>
+          <w:lang w:val="de-DE"/>
+        </w:rPr>
+        <w:t>Android</w:t>
+      </w:r>
+      <w:proofErr w:type="spellEnd"/>
+      <w:r>
+        <w:rPr>
+          <w:lang w:val="de-DE"/>
+        </w:rPr>
+        <w:t xml:space="preserve"> geschrieben ist.</w:t>
       </w:r>
     </w:p>
     <w:p>
@@ -2530,7 +2772,21 @@
         <w:rPr>
           <w:lang w:val="de-DE"/>
         </w:rPr>
-        <w:t xml:space="preserve"> für eine Noten-App entschieden. Dabei sollen die im Studententerminal vorhandenen Abschlüsse</w:t>
+        <w:t xml:space="preserve"> für eine Noten-</w:t>
+      </w:r>
+      <w:proofErr w:type="spellStart"/>
+      <w:r>
+        <w:rPr>
+          <w:lang w:val="de-DE"/>
+        </w:rPr>
+        <w:t>App</w:t>
+      </w:r>
+      <w:proofErr w:type="spellEnd"/>
+      <w:r>
+        <w:rPr>
+          <w:lang w:val="de-DE"/>
+        </w:rPr>
+        <w:t xml:space="preserve"> entschieden. Dabei sollen die im Studententerminal vorhandenen Abschlüsse</w:t>
       </w:r>
       <w:r>
         <w:rPr>
@@ -2594,7 +2850,7 @@
           <w:lang w:val="de-DE"/>
         </w:rPr>
       </w:pPr>
-      <w:bookmarkStart w:id="1" w:name="_Toc345185861"/>
+      <w:bookmarkStart w:id="1" w:name="_Toc345589603"/>
       <w:r>
         <w:rPr>
           <w:lang w:val="de-DE"/>
@@ -2738,7 +2994,21 @@
         <w:rPr>
           <w:lang w:val="de-DE"/>
         </w:rPr>
-        <w:t>der App dargestellt werden. Zur besseren Handhabung sollen dafür unterschiedliche Ansichten (Layouts) erstellt werden</w:t>
+        <w:t xml:space="preserve">der </w:t>
+      </w:r>
+      <w:proofErr w:type="spellStart"/>
+      <w:r>
+        <w:rPr>
+          <w:lang w:val="de-DE"/>
+        </w:rPr>
+        <w:t>App</w:t>
+      </w:r>
+      <w:proofErr w:type="spellEnd"/>
+      <w:r>
+        <w:rPr>
+          <w:lang w:val="de-DE"/>
+        </w:rPr>
+        <w:t xml:space="preserve"> dargestellt werden. Zur besseren Handhabung sollen dafür unterschiedliche Ansichten (Layouts) erstellt werden</w:t>
       </w:r>
       <w:r>
         <w:rPr>
@@ -2993,7 +3263,7 @@
           <w:lang w:val="de-DE"/>
         </w:rPr>
       </w:pPr>
-      <w:bookmarkStart w:id="2" w:name="_Toc345185862"/>
+      <w:bookmarkStart w:id="2" w:name="_Toc345589604"/>
       <w:r>
         <w:rPr>
           <w:lang w:val="de-DE"/>
@@ -3026,7 +3296,21 @@
         <w:rPr>
           <w:lang w:val="de-DE"/>
         </w:rPr>
-        <w:t xml:space="preserve"> Dabei wird auf alle für unsere App wichtigen </w:t>
+        <w:t xml:space="preserve"> Dabei wird auf alle für unsere </w:t>
+      </w:r>
+      <w:proofErr w:type="spellStart"/>
+      <w:r>
+        <w:rPr>
+          <w:lang w:val="de-DE"/>
+        </w:rPr>
+        <w:t>App</w:t>
+      </w:r>
+      <w:proofErr w:type="spellEnd"/>
+      <w:r>
+        <w:rPr>
+          <w:lang w:val="de-DE"/>
+        </w:rPr>
+        <w:t xml:space="preserve"> wichtigen </w:t>
       </w:r>
       <w:r>
         <w:rPr>
@@ -3062,14 +3346,14 @@
         <w:rPr>
           <w:lang w:val="de-DE"/>
         </w:rPr>
-        <w:t>einer Android-</w:t>
+        <w:t xml:space="preserve">einer </w:t>
       </w:r>
       <w:proofErr w:type="spellStart"/>
       <w:r>
         <w:rPr>
           <w:lang w:val="de-DE"/>
         </w:rPr>
-        <w:t>App</w:t>
+        <w:t>Android-App</w:t>
       </w:r>
       <w:proofErr w:type="spellEnd"/>
       <w:r>
@@ -3094,15 +3378,15 @@
           <w:lang w:val="de-DE"/>
         </w:rPr>
       </w:pPr>
-      <w:bookmarkStart w:id="7" w:name="_Toc345185863"/>
-      <w:bookmarkStart w:id="8" w:name="_Ref345069346"/>
+      <w:bookmarkStart w:id="7" w:name="_Ref345069346"/>
+      <w:bookmarkStart w:id="8" w:name="_Toc345589605"/>
       <w:r>
         <w:rPr>
           <w:lang w:val="de-DE"/>
         </w:rPr>
         <w:t>System</w:t>
       </w:r>
-      <w:bookmarkEnd w:id="7"/>
+      <w:bookmarkEnd w:id="8"/>
     </w:p>
     <w:p>
       <w:pPr>
@@ -3115,11 +3399,25 @@
         <w:rPr>
           <w:lang w:val="de-DE"/>
         </w:rPr>
-        <w:t xml:space="preserve">Die Android-Architektur gibt dem Entwickler einige Strukturen vor. In der Datei 'AndroidManifest.xml' wird zum Beispiel festgelegt welche </w:t>
+        <w:t xml:space="preserve">Die </w:t>
       </w:r>
       <w:proofErr w:type="spellStart"/>
       <w:r>
         <w:rPr>
+          <w:lang w:val="de-DE"/>
+        </w:rPr>
+        <w:t>Android</w:t>
+      </w:r>
+      <w:proofErr w:type="spellEnd"/>
+      <w:r>
+        <w:rPr>
+          <w:lang w:val="de-DE"/>
+        </w:rPr>
+        <w:t xml:space="preserve">-Architektur gibt dem Entwickler einige Strukturen vor. In der Datei 'AndroidManifest.xml' wird zum Beispiel festgelegt welche </w:t>
+      </w:r>
+      <w:proofErr w:type="spellStart"/>
+      <w:r>
+        <w:rPr>
           <w:i/>
           <w:lang w:val="de-DE"/>
         </w:rPr>
@@ -3222,7 +3520,21 @@
         <w:rPr>
           <w:lang w:val="de-DE"/>
         </w:rPr>
-        <w:t xml:space="preserve"> App benötigt lediglich die Zugriffsrechte auf das Internet.</w:t>
+        <w:t xml:space="preserve"> </w:t>
+      </w:r>
+      <w:proofErr w:type="spellStart"/>
+      <w:r>
+        <w:rPr>
+          <w:lang w:val="de-DE"/>
+        </w:rPr>
+        <w:t>App</w:t>
+      </w:r>
+      <w:proofErr w:type="spellEnd"/>
+      <w:r>
+        <w:rPr>
+          <w:lang w:val="de-DE"/>
+        </w:rPr>
+        <w:t xml:space="preserve"> benötigt lediglich die Zugriffsrechte auf das Internet.</w:t>
       </w:r>
     </w:p>
     <w:p>
@@ -3236,8 +3548,16 @@
         <w:rPr>
           <w:lang w:val="de-DE"/>
         </w:rPr>
-        <w:t>Da eine Darstellung aller möglichen Abläufe der App</w:t>
-      </w:r>
+        <w:t xml:space="preserve">Da eine Darstellung aller möglichen Abläufe der </w:t>
+      </w:r>
+      <w:proofErr w:type="spellStart"/>
+      <w:r>
+        <w:rPr>
+          <w:lang w:val="de-DE"/>
+        </w:rPr>
+        <w:t>App</w:t>
+      </w:r>
+      <w:proofErr w:type="spellEnd"/>
       <w:r>
         <w:rPr>
           <w:lang w:val="de-DE"/>
@@ -6360,8 +6680,20 @@
           <w:szCs w:val="20"/>
           <w:lang w:val="de-DE"/>
         </w:rPr>
-        <w:t>Ausschnitt des Ablaufplans der App</w:t>
-      </w:r>
+        <w:t xml:space="preserve">Ausschnitt des Ablaufplans der </w:t>
+      </w:r>
+      <w:proofErr w:type="spellStart"/>
+      <w:r>
+        <w:rPr>
+          <w:b w:val="0"/>
+          <w:color w:val="auto"/>
+          <w:sz w:val="20"/>
+          <w:szCs w:val="20"/>
+          <w:lang w:val="de-DE"/>
+        </w:rPr>
+        <w:t>App</w:t>
+      </w:r>
+      <w:proofErr w:type="spellEnd"/>
     </w:p>
     <w:p>
       <w:pPr>
@@ -6741,7 +7073,7 @@
           <w:lang w:val="de-DE"/>
         </w:rPr>
       </w:pPr>
-      <w:bookmarkStart w:id="10" w:name="_Toc345185864"/>
+      <w:bookmarkStart w:id="10" w:name="_Toc345589606"/>
       <w:r>
         <w:rPr>
           <w:lang w:val="de-DE"/>
@@ -6982,7 +7314,21 @@
               <w:rPr>
                 <w:lang w:val="de-DE"/>
               </w:rPr>
-              <w:t>Dient als Einstieg in die App. Läd</w:t>
+              <w:t xml:space="preserve">Dient als Einstieg in die </w:t>
+            </w:r>
+            <w:proofErr w:type="spellStart"/>
+            <w:r>
+              <w:rPr>
+                <w:lang w:val="de-DE"/>
+              </w:rPr>
+              <w:t>App</w:t>
+            </w:r>
+            <w:proofErr w:type="spellEnd"/>
+            <w:r>
+              <w:rPr>
+                <w:lang w:val="de-DE"/>
+              </w:rPr>
+              <w:t>. Läd</w:t>
             </w:r>
             <w:r>
               <w:rPr>
@@ -7522,7 +7868,21 @@
               <w:rPr>
                 <w:lang w:val="de-DE"/>
               </w:rPr>
-              <w:t xml:space="preserve"> Klasse von Android, zur Darstellung der </w:t>
+              <w:t xml:space="preserve"> Klasse von </w:t>
+            </w:r>
+            <w:proofErr w:type="spellStart"/>
+            <w:r>
+              <w:rPr>
+                <w:lang w:val="de-DE"/>
+              </w:rPr>
+              <w:t>Android</w:t>
+            </w:r>
+            <w:proofErr w:type="spellEnd"/>
+            <w:r>
+              <w:rPr>
+                <w:lang w:val="de-DE"/>
+              </w:rPr>
+              <w:t xml:space="preserve">, zur Darstellung der </w:t>
             </w:r>
             <w:r>
               <w:rPr>
@@ -7612,7 +7972,21 @@
               <w:rPr>
                 <w:lang w:val="de-DE"/>
               </w:rPr>
-              <w:t xml:space="preserve"> Klasse von Android, zur Darstellung der Details eines Kurses in Form von einer Liste.</w:t>
+              <w:t xml:space="preserve"> Klasse von </w:t>
+            </w:r>
+            <w:proofErr w:type="spellStart"/>
+            <w:r>
+              <w:rPr>
+                <w:lang w:val="de-DE"/>
+              </w:rPr>
+              <w:t>Android</w:t>
+            </w:r>
+            <w:proofErr w:type="spellEnd"/>
+            <w:r>
+              <w:rPr>
+                <w:lang w:val="de-DE"/>
+              </w:rPr>
+              <w:t>, zur Darstellung der Details eines Kurses in Form von einer Liste.</w:t>
             </w:r>
           </w:p>
         </w:tc>
@@ -7773,7 +8147,21 @@
               <w:rPr>
                 <w:lang w:val="de-DE"/>
               </w:rPr>
-              <w:t xml:space="preserve"> Klasse von Android, zum laden </w:t>
+              <w:t xml:space="preserve"> Klasse von </w:t>
+            </w:r>
+            <w:proofErr w:type="spellStart"/>
+            <w:r>
+              <w:rPr>
+                <w:lang w:val="de-DE"/>
+              </w:rPr>
+              <w:t>Android</w:t>
+            </w:r>
+            <w:proofErr w:type="spellEnd"/>
+            <w:r>
+              <w:rPr>
+                <w:lang w:val="de-DE"/>
+              </w:rPr>
+              <w:t xml:space="preserve">, zum laden </w:t>
             </w:r>
             <w:r>
               <w:rPr>
@@ -7893,7 +8281,29 @@
           <w:szCs w:val="20"/>
           <w:lang w:val="de-DE"/>
         </w:rPr>
-        <w:t xml:space="preserve"> Klassen der App-Implementierung</w:t>
+        <w:t xml:space="preserve"> Klassen der </w:t>
+      </w:r>
+      <w:proofErr w:type="spellStart"/>
+      <w:r>
+        <w:rPr>
+          <w:b w:val="0"/>
+          <w:color w:val="auto"/>
+          <w:sz w:val="20"/>
+          <w:szCs w:val="20"/>
+          <w:lang w:val="de-DE"/>
+        </w:rPr>
+        <w:t>App</w:t>
+      </w:r>
+      <w:proofErr w:type="spellEnd"/>
+      <w:r>
+        <w:rPr>
+          <w:b w:val="0"/>
+          <w:color w:val="auto"/>
+          <w:sz w:val="20"/>
+          <w:szCs w:val="20"/>
+          <w:lang w:val="de-DE"/>
+        </w:rPr>
+        <w:t>-Implementierung</w:t>
       </w:r>
       <w:bookmarkEnd w:id="12"/>
     </w:p>
@@ -7947,11 +8357,25 @@
         <w:rPr>
           <w:lang w:val="de-DE"/>
         </w:rPr>
-        <w:t xml:space="preserve">. Sie erweitert die Android Klasse </w:t>
+        <w:t xml:space="preserve">. Sie erweitert die </w:t>
       </w:r>
       <w:proofErr w:type="spellStart"/>
       <w:r>
         <w:rPr>
+          <w:lang w:val="de-DE"/>
+        </w:rPr>
+        <w:t>Android</w:t>
+      </w:r>
+      <w:proofErr w:type="spellEnd"/>
+      <w:r>
+        <w:rPr>
+          <w:lang w:val="de-DE"/>
+        </w:rPr>
+        <w:t xml:space="preserve"> Klasse </w:t>
+      </w:r>
+      <w:proofErr w:type="spellStart"/>
+      <w:r>
+        <w:rPr>
           <w:i/>
           <w:lang w:val="de-DE"/>
         </w:rPr>
@@ -7998,7 +8422,21 @@
         <w:rPr>
           <w:lang w:val="de-DE"/>
         </w:rPr>
-        <w:t xml:space="preserve"> länger andauernden Prozess darstellt, muss er durch eine asynchrone Task vom Haupt-UI-Thread getrennt ausgeführt werden. Anderenfalls würde die App sich selbst beenden, da der UI-Thread nicht mehr reagiert. Während die Task die Daten vom QIS-Server </w:t>
+        <w:t xml:space="preserve"> länger andauernden Prozess darstellt, muss er durch eine asynchrone Task vom Haupt-UI-Thread getrennt ausgeführt werden. Anderenfalls würde die </w:t>
+      </w:r>
+      <w:proofErr w:type="spellStart"/>
+      <w:r>
+        <w:rPr>
+          <w:lang w:val="de-DE"/>
+        </w:rPr>
+        <w:t>App</w:t>
+      </w:r>
+      <w:proofErr w:type="spellEnd"/>
+      <w:r>
+        <w:rPr>
+          <w:lang w:val="de-DE"/>
+        </w:rPr>
+        <w:t xml:space="preserve"> sich selbst beenden, da der UI-Thread nicht mehr reagiert. Während die Task die Daten vom QIS-Server </w:t>
       </w:r>
       <w:r>
         <w:rPr>
@@ -8134,7 +8572,7 @@
         </w:rPr>
       </w:pPr>
       <w:bookmarkStart w:id="13" w:name="_Ref345179008"/>
-      <w:bookmarkStart w:id="14" w:name="_Toc345185865"/>
+      <w:bookmarkStart w:id="14" w:name="_Toc345589607"/>
       <w:r>
         <w:rPr>
           <w:lang w:val="de-DE"/>
@@ -8145,21 +8583,36 @@
       <w:bookmarkEnd w:id="4"/>
       <w:bookmarkEnd w:id="5"/>
       <w:bookmarkEnd w:id="6"/>
-      <w:bookmarkEnd w:id="8"/>
+      <w:bookmarkEnd w:id="7"/>
       <w:bookmarkEnd w:id="13"/>
       <w:bookmarkEnd w:id="14"/>
     </w:p>
     <w:p>
       <w:pPr>
-        <w:rPr>
-          <w:lang w:val="de-DE"/>
-        </w:rPr>
-      </w:pPr>
-      <w:r>
-        <w:rPr>
-          <w:lang w:val="de-DE"/>
-        </w:rPr>
-        <w:t>Seit der Android Versio</w:t>
+        <w:jc w:val="both"/>
+        <w:rPr>
+          <w:lang w:val="de-DE"/>
+        </w:rPr>
+      </w:pPr>
+      <w:r>
+        <w:rPr>
+          <w:lang w:val="de-DE"/>
+        </w:rPr>
+        <w:t xml:space="preserve">Seit der </w:t>
+      </w:r>
+      <w:proofErr w:type="spellStart"/>
+      <w:r>
+        <w:rPr>
+          <w:lang w:val="de-DE"/>
+        </w:rPr>
+        <w:t>Android</w:t>
+      </w:r>
+      <w:proofErr w:type="spellEnd"/>
+      <w:r>
+        <w:rPr>
+          <w:lang w:val="de-DE"/>
+        </w:rPr>
+        <w:t xml:space="preserve"> Versio</w:t>
       </w:r>
       <w:r>
         <w:rPr>
@@ -8189,7 +8642,21 @@
         <w:rPr>
           <w:lang w:val="de-DE"/>
         </w:rPr>
-        <w:t xml:space="preserve">Fragmente in einer App einzusetzen. Damit erschließen sich neue Möglichkeiten bei der angepassten Darstellung </w:t>
+        <w:t xml:space="preserve">Fragmente in einer </w:t>
+      </w:r>
+      <w:proofErr w:type="spellStart"/>
+      <w:r>
+        <w:rPr>
+          <w:lang w:val="de-DE"/>
+        </w:rPr>
+        <w:t>App</w:t>
+      </w:r>
+      <w:proofErr w:type="spellEnd"/>
+      <w:r>
+        <w:rPr>
+          <w:lang w:val="de-DE"/>
+        </w:rPr>
+        <w:t xml:space="preserve"> einzusetzen. Damit erschließen sich neue Möglichkeiten bei der angepassten Darstellung </w:t>
       </w:r>
       <w:r>
         <w:rPr>
@@ -8197,12 +8664,14 @@
         </w:rPr>
         <w:t xml:space="preserve">einer </w:t>
       </w:r>
+      <w:proofErr w:type="spellStart"/>
       <w:r>
         <w:rPr>
           <w:lang w:val="de-DE"/>
         </w:rPr>
         <w:t>App</w:t>
       </w:r>
+      <w:proofErr w:type="spellEnd"/>
       <w:r>
         <w:rPr>
           <w:lang w:val="de-DE"/>
@@ -8319,73 +8788,19 @@
         <w:rPr>
           <w:lang w:val="de-DE"/>
         </w:rPr>
-        <w:t xml:space="preserve"> Verwendet man ein Gerät mit großem Bildsch</w:t>
-      </w:r>
-      <w:r>
-        <w:rPr>
-          <w:lang w:val="de-DE"/>
-        </w:rPr>
-        <w:t>irm (large-screen), erhält man</w:t>
-      </w:r>
-      <w:r>
-        <w:rPr>
-          <w:lang w:val="de-DE"/>
-        </w:rPr>
-        <w:t xml:space="preserve"> eine Ansicht mit zwei Fragmenten</w:t>
-      </w:r>
-      <w:r>
-        <w:rPr>
-          <w:lang w:val="de-DE"/>
-        </w:rPr>
-        <w:t xml:space="preserve"> nebeneinander</w:t>
-      </w:r>
-      <w:r>
-        <w:rPr>
-          <w:lang w:val="de-DE"/>
-        </w:rPr>
-        <w:t>. Das eine zeigt eine Liste mit all</w:t>
-      </w:r>
-      <w:r>
-        <w:rPr>
-          <w:lang w:val="de-DE"/>
-        </w:rPr>
-        <w:t>en gefundenen Abschlüssen, d</w:t>
-      </w:r>
-      <w:r>
-        <w:rPr>
-          <w:lang w:val="de-DE"/>
-        </w:rPr>
-        <w:t xml:space="preserve">as andere die Details des ausgewählten Abschlusses. Wählt man </w:t>
-      </w:r>
-      <w:r>
-        <w:rPr>
-          <w:lang w:val="de-DE"/>
-        </w:rPr>
-        <w:t xml:space="preserve">einen </w:t>
-      </w:r>
-      <w:r>
-        <w:rPr>
-          <w:lang w:val="de-DE"/>
-        </w:rPr>
-        <w:t>Abschluss aus</w:t>
-      </w:r>
-      <w:r>
-        <w:rPr>
-          <w:lang w:val="de-DE"/>
-        </w:rPr>
-        <w:t>, wird das Fragment mit den Noten aktualisiert.</w:t>
+        <w:t xml:space="preserve"> </w:t>
       </w:r>
     </w:p>
     <w:p>
       <w:pPr>
         <w:keepNext/>
+        <w:jc w:val="both"/>
       </w:pPr>
       <w:r>
         <w:rPr>
           <w:noProof/>
           <w:lang w:val="de-DE" w:eastAsia="de-DE" w:bidi="ar-SA"/>
         </w:rPr>
-        <w:lastRenderedPageBreak/>
         <w:drawing>
           <wp:inline distT="0" distB="0" distL="0" distR="0">
             <wp:extent cx="5760720" cy="3277229"/>
@@ -12975,6 +13390,7 @@
     <w:p>
       <w:pPr>
         <w:pStyle w:val="Beschriftung"/>
+        <w:jc w:val="both"/>
         <w:rPr>
           <w:b w:val="0"/>
           <w:color w:val="auto"/>
@@ -13058,6 +13474,59 @@
         <w:t>Nutzung der unterschiedlichen Darstellungsmöglichkeiten</w:t>
       </w:r>
       <w:bookmarkEnd w:id="16"/>
+    </w:p>
+    <w:p>
+      <w:pPr>
+        <w:jc w:val="both"/>
+        <w:rPr>
+          <w:lang w:val="de-DE"/>
+        </w:rPr>
+      </w:pPr>
+      <w:r>
+        <w:rPr>
+          <w:lang w:val="de-DE"/>
+        </w:rPr>
+        <w:lastRenderedPageBreak/>
+        <w:t>Verwendet man ein Gerät mit großem Bildschirm (large-</w:t>
+      </w:r>
+      <w:proofErr w:type="spellStart"/>
+      <w:r>
+        <w:rPr>
+          <w:lang w:val="de-DE"/>
+        </w:rPr>
+        <w:t>screen</w:t>
+      </w:r>
+      <w:proofErr w:type="spellEnd"/>
+      <w:r>
+        <w:rPr>
+          <w:lang w:val="de-DE"/>
+        </w:rPr>
+        <w:t xml:space="preserve">), erhält man eine Ansicht mit zwei nebeneinander liegenden Fragmenten. Das </w:t>
+      </w:r>
+      <w:r>
+        <w:rPr>
+          <w:lang w:val="de-DE"/>
+        </w:rPr>
+        <w:t xml:space="preserve">linke </w:t>
+      </w:r>
+      <w:r>
+        <w:rPr>
+          <w:lang w:val="de-DE"/>
+        </w:rPr>
+        <w:t xml:space="preserve">zeigt eine Liste mit allen gefundenen Abschlüssen, das </w:t>
+      </w:r>
+      <w:r>
+        <w:rPr>
+          <w:lang w:val="de-DE"/>
+        </w:rPr>
+        <w:t xml:space="preserve">rechte </w:t>
+      </w:r>
+      <w:r>
+        <w:rPr>
+          <w:lang w:val="de-DE"/>
+        </w:rPr>
+        <w:t>die Details des ausgewählten Abschlusses. Wählt man einen Abschluss aus, wird das Fragment mit den Noten aktualisiert.</w:t>
+      </w:r>
     </w:p>
     <w:p>
       <w:pPr>
@@ -13118,7 +13587,7 @@
       </w:pPr>
       <w:bookmarkStart w:id="17" w:name="_Ref345180440"/>
       <w:bookmarkStart w:id="18" w:name="_Ref345180446"/>
-      <w:bookmarkStart w:id="19" w:name="_Toc345185866"/>
+      <w:bookmarkStart w:id="19" w:name="_Toc345589608"/>
       <w:r>
         <w:rPr>
           <w:lang w:val="de-DE"/>
@@ -13142,7 +13611,19 @@
         <w:rPr>
           <w:lang w:val="de-DE"/>
         </w:rPr>
-        <w:t xml:space="preserve">Da das Studententerminal bzw. die dahinterstehende QIS-Software keine öffentliche Schnittstellen zum Auslesen der </w:t>
+        <w:t>Da das Studententerminal bzw. die dahinterstehende QIS-Software keine öffentliche</w:t>
+      </w:r>
+      <w:r>
+        <w:rPr>
+          <w:lang w:val="de-DE"/>
+        </w:rPr>
+        <w:t>n</w:t>
+      </w:r>
+      <w:r>
+        <w:rPr>
+          <w:lang w:val="de-DE"/>
+        </w:rPr>
+        <w:t xml:space="preserve"> Schnittstellen zum Auslesen der </w:t>
       </w:r>
       <w:r>
         <w:rPr>
@@ -13270,7 +13751,25 @@
         <w:rPr>
           <w:lang w:val="de-DE"/>
         </w:rPr>
-        <w:t xml:space="preserve"> einem solchen Baum können dann mit Hilfe von X-Path-Abfragen Daten einfach extrahiert werden. </w:t>
+        <w:t xml:space="preserve"> einem solchen Baum kann man</w:t>
+      </w:r>
+      <w:r>
+        <w:rPr>
+          <w:lang w:val="de-DE"/>
+        </w:rPr>
+        <w:t xml:space="preserve"> mit Hilfe von X-Path-Abfragen</w:t>
+      </w:r>
+      <w:r>
+        <w:rPr>
+          <w:lang w:val="de-DE"/>
+        </w:rPr>
+        <w:t xml:space="preserve"> Daten einfach extrahieren</w:t>
+      </w:r>
+      <w:r>
+        <w:rPr>
+          <w:lang w:val="de-DE"/>
+        </w:rPr>
+        <w:t xml:space="preserve">. </w:t>
       </w:r>
     </w:p>
     <w:p>
@@ -13284,7 +13783,19 @@
         <w:rPr>
           <w:lang w:val="de-DE"/>
         </w:rPr>
-        <w:t>Leider gibt die QIS-Serversoftware keine validen XHTML-Dokumente zurück, weshalb ein normaler XML-Parser diese Seiten nicht verarbeiten kann.</w:t>
+        <w:t xml:space="preserve">Leider gibt die QIS-Serversoftware keine validen XHTML-Dokumente zurück, weshalb ein </w:t>
+      </w:r>
+      <w:r>
+        <w:rPr>
+          <w:lang w:val="de-DE"/>
+        </w:rPr>
+        <w:t xml:space="preserve">strikter </w:t>
+      </w:r>
+      <w:r>
+        <w:rPr>
+          <w:lang w:val="de-DE"/>
+        </w:rPr>
+        <w:t>XML-Parser diese Seiten nicht verarbeiten kann.</w:t>
       </w:r>
       <w:r>
         <w:rPr>
@@ -13296,7 +13807,13 @@
         <w:rPr>
           <w:lang w:val="de-DE"/>
         </w:rPr>
-        <w:t xml:space="preserve">Deshalb haben wir unser für eine Datenextraktion </w:t>
+        <w:t>Aus diesem Grund haben wir uns</w:t>
+      </w:r>
+      <w:r>
+        <w:rPr>
+          <w:lang w:val="de-DE"/>
+        </w:rPr>
+        <w:t xml:space="preserve"> für eine Datenextraktion </w:t>
       </w:r>
       <w:r>
         <w:rPr>
@@ -13352,6 +13869,12 @@
         <w:rPr>
           <w:lang w:val="de-DE"/>
         </w:rPr>
+        <w:t>,</w:t>
+      </w:r>
+      <w:r>
+        <w:rPr>
+          <w:lang w:val="de-DE"/>
+        </w:rPr>
         <w:t xml:space="preserve"> meist</w:t>
       </w:r>
       <w:r>
@@ -13393,7 +13916,7 @@
       <w:proofErr w:type="spellStart"/>
       <w:r>
         <w:rPr>
-          <w:b/>
+          <w:rFonts w:ascii="Courier New" w:hAnsi="Courier New" w:cs="Courier New"/>
           <w:lang w:val="de-DE"/>
         </w:rPr>
         <w:t>headers</w:t>
@@ -13401,7 +13924,7 @@
       <w:proofErr w:type="spellEnd"/>
       <w:r>
         <w:rPr>
-          <w:b/>
+          <w:rFonts w:ascii="Courier New" w:hAnsi="Courier New" w:cs="Courier New"/>
           <w:lang w:val="de-DE"/>
         </w:rPr>
         <w:t>="basic_1"&gt;</w:t>
@@ -13410,7 +13933,13 @@
         <w:rPr>
           <w:lang w:val="de-DE"/>
         </w:rPr>
-        <w:t xml:space="preserve"> auf, direkt danach folgt</w:t>
+        <w:t xml:space="preserve"> auf, direkt darauf</w:t>
+      </w:r>
+      <w:r>
+        <w:rPr>
+          <w:lang w:val="de-DE"/>
+        </w:rPr>
+        <w:t xml:space="preserve"> folgt</w:t>
       </w:r>
       <w:r>
         <w:rPr>
@@ -13426,7 +13955,7 @@
       </w:r>
       <w:r>
         <w:rPr>
-          <w:b/>
+          <w:rFonts w:ascii="Courier New" w:hAnsi="Courier New" w:cs="Courier New"/>
           <w:lang w:val="de-DE"/>
         </w:rPr>
         <w:t>&lt;/</w:t>
@@ -13434,7 +13963,7 @@
       <w:proofErr w:type="spellStart"/>
       <w:r>
         <w:rPr>
-          <w:b/>
+          <w:rFonts w:ascii="Courier New" w:hAnsi="Courier New" w:cs="Courier New"/>
           <w:lang w:val="de-DE"/>
         </w:rPr>
         <w:t>td</w:t>
@@ -13442,13 +13971,14 @@
       <w:proofErr w:type="spellEnd"/>
       <w:r>
         <w:rPr>
-          <w:b/>
+          <w:rFonts w:ascii="Courier New" w:hAnsi="Courier New" w:cs="Courier New"/>
           <w:lang w:val="de-DE"/>
         </w:rPr>
         <w:t>&gt;</w:t>
       </w:r>
       <w:r>
         <w:rPr>
+          <w:rFonts w:cs="Courier New"/>
           <w:lang w:val="de-DE"/>
         </w:rPr>
         <w:t>.</w:t>
@@ -13546,7 +14076,6 @@
         <w:rPr>
           <w:lang w:val="de-DE"/>
         </w:rPr>
-        <w:lastRenderedPageBreak/>
         <w:t>Absenden eines POST-</w:t>
       </w:r>
       <w:proofErr w:type="spellStart"/>
@@ -13587,14 +14116,12 @@
         </w:rPr>
         <w:t xml:space="preserve"> nachfolgenden </w:t>
       </w:r>
-      <w:proofErr w:type="spellStart"/>
-      <w:r>
-        <w:rPr>
-          <w:lang w:val="de-DE"/>
-        </w:rPr>
-        <w:t>Requests</w:t>
-      </w:r>
-      <w:proofErr w:type="spellEnd"/>
+      <w:r>
+        <w:rPr>
+          <w:lang w:val="de-DE"/>
+        </w:rPr>
+        <w:t>Anfragen</w:t>
+      </w:r>
       <w:r>
         <w:rPr>
           <w:lang w:val="de-DE"/>
@@ -13630,7 +14157,19 @@
         <w:rPr>
           <w:lang w:val="de-DE"/>
         </w:rPr>
-        <w:t>Da der Link zum Notenspiegel eine ID enthält, die sich bei jedem Login verändert, kann der Link nicht direkt aufgerufen werden. Es muss zuerst die Seite der Prüfungsverwaltung abgerufen werden, aus deren HTML-Quellcode dann der eigentliche Link zum Notenspiegel ausgelesen</w:t>
+        <w:t xml:space="preserve">Da der Link zum Notenspiegel eine ID enthält, die sich bei jedem Login verändert, kann der Link nicht direkt aufgerufen werden. Es muss </w:t>
+      </w:r>
+      <w:r>
+        <w:rPr>
+          <w:lang w:val="de-DE"/>
+        </w:rPr>
+        <w:t>zunächst</w:t>
+      </w:r>
+      <w:r>
+        <w:rPr>
+          <w:lang w:val="de-DE"/>
+        </w:rPr>
+        <w:t xml:space="preserve"> die Seite der Prüfungsverwaltung abgerufen werden, aus deren HTML-Quellcode der eigentliche Link zum Notenspiegel ausgelesen</w:t>
       </w:r>
       <w:r>
         <w:rPr>
@@ -13661,7 +14200,31 @@
         <w:rPr>
           <w:lang w:val="de-DE"/>
         </w:rPr>
-        <w:t>Im Notenspiegel werden mit Hilfe eines weiteren regulären Ausdrucks alle Abschlüsse mit Namen und Link zur Detailansicht ausgelesen.</w:t>
+        <w:t>Im Notenspiegel werden</w:t>
+      </w:r>
+      <w:r>
+        <w:rPr>
+          <w:lang w:val="de-DE"/>
+        </w:rPr>
+        <w:t>,</w:t>
+      </w:r>
+      <w:r>
+        <w:rPr>
+          <w:lang w:val="de-DE"/>
+        </w:rPr>
+        <w:t xml:space="preserve"> mit Hilfe eines weiteren regulären Ausdrucks</w:t>
+      </w:r>
+      <w:r>
+        <w:rPr>
+          <w:lang w:val="de-DE"/>
+        </w:rPr>
+        <w:t>,</w:t>
+      </w:r>
+      <w:r>
+        <w:rPr>
+          <w:lang w:val="de-DE"/>
+        </w:rPr>
+        <w:t xml:space="preserve"> alle Abschlüsse mit Namen und Link zur Detailansicht ausgelesen.</w:t>
       </w:r>
     </w:p>
     <w:p>
@@ -13742,7 +14305,19 @@
         <w:rPr>
           <w:lang w:val="de-DE"/>
         </w:rPr>
-        <w:t>. Diese Daten müssen nur bei einem Abschluss ausgelesen werden, da sie bei allen Abschlüssen gleich sind.</w:t>
+        <w:t xml:space="preserve">. Diese Daten müssen nur bei einem Abschluss ausgelesen werden, da sie bei allen Abschlüssen </w:t>
+      </w:r>
+      <w:r>
+        <w:rPr>
+          <w:lang w:val="de-DE"/>
+        </w:rPr>
+        <w:t xml:space="preserve">eines Studenten </w:t>
+      </w:r>
+      <w:r>
+        <w:rPr>
+          <w:lang w:val="de-DE"/>
+        </w:rPr>
+        <w:t>gleich sind.</w:t>
       </w:r>
     </w:p>
     <w:p>
@@ -13756,11 +14331,12 @@
           <w:lang w:val="de-DE"/>
         </w:rPr>
       </w:pPr>
-      <w:bookmarkStart w:id="21" w:name="_Toc345185867"/>
-      <w:r>
-        <w:rPr>
-          <w:lang w:val="de-DE"/>
-        </w:rPr>
+      <w:bookmarkStart w:id="21" w:name="_Toc345589609"/>
+      <w:r>
+        <w:rPr>
+          <w:lang w:val="de-DE"/>
+        </w:rPr>
+        <w:lastRenderedPageBreak/>
         <w:t>Bedienung</w:t>
       </w:r>
       <w:bookmarkEnd w:id="21"/>
@@ -13776,7 +14352,21 @@
         <w:rPr>
           <w:lang w:val="de-DE"/>
         </w:rPr>
-        <w:t>In diesem Kapitel wird die UI der App sowie deren Bedienung beschrieben.</w:t>
+        <w:t xml:space="preserve">In diesem Kapitel wird die UI der </w:t>
+      </w:r>
+      <w:proofErr w:type="spellStart"/>
+      <w:r>
+        <w:rPr>
+          <w:lang w:val="de-DE"/>
+        </w:rPr>
+        <w:t>App</w:t>
+      </w:r>
+      <w:proofErr w:type="spellEnd"/>
+      <w:r>
+        <w:rPr>
+          <w:lang w:val="de-DE"/>
+        </w:rPr>
+        <w:t xml:space="preserve"> sowie deren Bedienung beschrieben.</w:t>
       </w:r>
     </w:p>
     <w:p>
@@ -13790,7 +14380,7 @@
           <w:lang w:val="de-DE"/>
         </w:rPr>
       </w:pPr>
-      <w:bookmarkStart w:id="22" w:name="_Toc345185868"/>
+      <w:bookmarkStart w:id="22" w:name="_Toc345589610"/>
       <w:r>
         <w:rPr>
           <w:lang w:val="de-DE"/>
@@ -13810,7 +14400,21 @@
         <w:rPr>
           <w:lang w:val="de-DE"/>
         </w:rPr>
-        <w:t xml:space="preserve">Beim ersten Starten der App, sind noch keine Benutzerdaten vorhanden und man wird zunächst zu den Einstellungen weitergeleitet. Eingestellt werden können RZ-Benutzername sowie das zugehörige Passwort. Durch </w:t>
+        <w:t xml:space="preserve">Beim ersten Starten der </w:t>
+      </w:r>
+      <w:proofErr w:type="spellStart"/>
+      <w:r>
+        <w:rPr>
+          <w:lang w:val="de-DE"/>
+        </w:rPr>
+        <w:t>App</w:t>
+      </w:r>
+      <w:proofErr w:type="spellEnd"/>
+      <w:r>
+        <w:rPr>
+          <w:lang w:val="de-DE"/>
+        </w:rPr>
+        <w:t xml:space="preserve">, sind noch keine Benutzerdaten vorhanden und man wird zunächst zu den Einstellungen weitergeleitet. Eingestellt werden können RZ-Benutzername sowie das zugehörige Passwort. Durch </w:t>
       </w:r>
       <w:r>
         <w:rPr>
@@ -13849,7 +14453,7 @@
           <w:lang w:val="de-DE"/>
         </w:rPr>
       </w:pPr>
-      <w:bookmarkStart w:id="23" w:name="_Toc345185869"/>
+      <w:bookmarkStart w:id="23" w:name="_Toc345589611"/>
       <w:r>
         <w:rPr>
           <w:bCs w:val="0"/>
@@ -14069,7 +14673,7 @@
           <w:lang w:val="de-DE"/>
         </w:rPr>
       </w:pPr>
-      <w:bookmarkStart w:id="26" w:name="_Toc345185870"/>
+      <w:bookmarkStart w:id="26" w:name="_Toc345589612"/>
       <w:r>
         <w:rPr>
           <w:lang w:val="de-DE"/>
@@ -14498,11 +15102,12 @@
           <w:lang w:val="de-DE"/>
         </w:rPr>
       </w:pPr>
-      <w:bookmarkStart w:id="29" w:name="_Toc345185872"/>
-      <w:r>
-        <w:rPr>
-          <w:lang w:val="de-DE"/>
-        </w:rPr>
+      <w:bookmarkStart w:id="29" w:name="_Toc345589613"/>
+      <w:r>
+        <w:rPr>
+          <w:lang w:val="de-DE"/>
+        </w:rPr>
+        <w:lastRenderedPageBreak/>
         <w:t>Noten-Ansicht</w:t>
       </w:r>
       <w:bookmarkEnd w:id="29"/>
@@ -14749,47 +15354,7 @@
                         <w:szCs w:val="20"/>
                         <w:lang w:val="de-DE"/>
                       </w:rPr>
-                      <w:t>Notenansicht</w:t>
-                    </w:r>
-                    <w:r>
-                      <w:rPr>
-                        <w:b w:val="0"/>
-                        <w:color w:val="auto"/>
-                        <w:sz w:val="20"/>
-                        <w:szCs w:val="20"/>
-                        <w:lang w:val="de-DE"/>
-                      </w:rPr>
-                      <w:t>.</w:t>
-                    </w:r>
-                    <w:r>
-                      <w:rPr>
-                        <w:b w:val="0"/>
-                        <w:color w:val="auto"/>
-                        <w:sz w:val="20"/>
-                        <w:szCs w:val="20"/>
-                        <w:lang w:val="de-DE"/>
-                      </w:rPr>
-                      <w:t xml:space="preserve"> </w:t>
-                    </w:r>
-                    <w:r>
-                      <w:rPr>
-                        <w:b w:val="0"/>
-                        <w:color w:val="auto"/>
-                        <w:sz w:val="20"/>
-                        <w:szCs w:val="20"/>
-                        <w:lang w:val="de-DE"/>
-                      </w:rPr>
-                      <w:t>Farbzuor</w:t>
-                    </w:r>
-                    <w:r>
-                      <w:rPr>
-                        <w:b w:val="0"/>
-                        <w:color w:val="auto"/>
-                        <w:sz w:val="20"/>
-                        <w:szCs w:val="20"/>
-                        <w:lang w:val="de-DE"/>
-                      </w:rPr>
-                      <w:t>dnung der Spalten:</w:t>
+                      <w:t>Notenansicht. Farbzuordnung der Spalten:</w:t>
                     </w:r>
                     <w:r>
                       <w:rPr>
@@ -14820,17 +15385,7 @@
                         <w:szCs w:val="20"/>
                         <w:lang w:val="de-DE"/>
                       </w:rPr>
-                      <w:t>: benoteter Kurs</w:t>
-                    </w:r>
-                    <w:r>
-                      <w:rPr>
-                        <w:b w:val="0"/>
-                        <w:color w:val="auto"/>
-                        <w:sz w:val="20"/>
-                        <w:szCs w:val="20"/>
-                        <w:lang w:val="de-DE"/>
-                      </w:rPr>
-                      <w:t xml:space="preserve">. </w:t>
+                      <w:t xml:space="preserve">: benoteter Kurs. </w:t>
                     </w:r>
                     <w:r>
                       <w:rPr>
@@ -14916,47 +15471,7 @@
                         <w:lang w:val="de-DE"/>
                       </w:rPr>
                       <w:br/>
-                      <w:t>4: Weitere Optionen (in diesem Fall "Suchverlauf löschen</w:t>
-                    </w:r>
-                    <w:r>
-                      <w:rPr>
-                        <w:b w:val="0"/>
-                        <w:color w:val="auto"/>
-                        <w:sz w:val="20"/>
-                        <w:szCs w:val="20"/>
-                        <w:lang w:val="de-DE"/>
-                      </w:rPr>
-                      <w:t>" und</w:t>
-                    </w:r>
-                    <w:r>
-                      <w:rPr>
-                        <w:b w:val="0"/>
-                        <w:color w:val="auto"/>
-                        <w:sz w:val="20"/>
-                        <w:szCs w:val="20"/>
-                        <w:lang w:val="de-DE"/>
-                      </w:rPr>
-                      <w:t xml:space="preserve"> "</w:t>
-                    </w:r>
-                    <w:r>
-                      <w:rPr>
-                        <w:b w:val="0"/>
-                        <w:color w:val="auto"/>
-                        <w:sz w:val="20"/>
-                        <w:szCs w:val="20"/>
-                        <w:lang w:val="de-DE"/>
-                      </w:rPr>
-                      <w:t>Einstellungen</w:t>
-                    </w:r>
-                    <w:r>
-                      <w:rPr>
-                        <w:b w:val="0"/>
-                        <w:color w:val="auto"/>
-                        <w:sz w:val="20"/>
-                        <w:szCs w:val="20"/>
-                        <w:lang w:val="de-DE"/>
-                      </w:rPr>
-                      <w:t>"</w:t>
+                      <w:t>4: Weitere Optionen (in diesem Fall "Suchverlauf löschen" und "Einstellungen"</w:t>
                     </w:r>
                     <w:bookmarkEnd w:id="31"/>
                   </w:p>
@@ -15214,7 +15729,7 @@
           </wp:anchor>
         </w:drawing>
       </w:r>
-      <w:bookmarkStart w:id="32" w:name="_Toc345185873"/>
+      <w:bookmarkStart w:id="32" w:name="_Toc345589614"/>
       <w:r>
         <w:rPr>
           <w:lang w:val="de-DE"/>
@@ -15594,12 +16109,14 @@
           <w:lang w:val="de-DE"/>
         </w:rPr>
       </w:pPr>
+      <w:bookmarkStart w:id="35" w:name="_Toc345589615"/>
       <w:r>
         <w:rPr>
           <w:lang w:val="de-DE"/>
         </w:rPr>
         <w:t>Internationalisierung</w:t>
       </w:r>
+      <w:bookmarkEnd w:id="35"/>
     </w:p>
     <w:p>
       <w:pPr>
@@ -15612,7 +16129,63 @@
         <w:rPr>
           <w:lang w:val="de-DE"/>
         </w:rPr>
-        <w:t>Die App liegt in zwei Sprachen vor, Deutsch und Englisch. Zur Übersetzung wurden die von Android vorgesehenen Mechanismen verwendet. Es sollte noch angemerkt werden dass nur die App und nicht die Daten selbst übersetzt werden, da das Studententerminal nur deutsche Kursnamen anbietet. Die Sprache kann nicht im Programm geändert werden.  Sie wird automatisch von Android beim Programmstart gewählt.</w:t>
+        <w:t xml:space="preserve">Die </w:t>
+      </w:r>
+      <w:proofErr w:type="spellStart"/>
+      <w:r>
+        <w:rPr>
+          <w:lang w:val="de-DE"/>
+        </w:rPr>
+        <w:t>App</w:t>
+      </w:r>
+      <w:proofErr w:type="spellEnd"/>
+      <w:r>
+        <w:rPr>
+          <w:lang w:val="de-DE"/>
+        </w:rPr>
+        <w:t xml:space="preserve"> liegt in zwei Sprachen vor, Deutsch und Englisch. Zur Übersetzung wurden die von </w:t>
+      </w:r>
+      <w:proofErr w:type="spellStart"/>
+      <w:r>
+        <w:rPr>
+          <w:lang w:val="de-DE"/>
+        </w:rPr>
+        <w:t>Android</w:t>
+      </w:r>
+      <w:proofErr w:type="spellEnd"/>
+      <w:r>
+        <w:rPr>
+          <w:lang w:val="de-DE"/>
+        </w:rPr>
+        <w:t xml:space="preserve"> vorgesehenen Mechanismen verwendet. Es sollte noch angemerkt werden dass nur die </w:t>
+      </w:r>
+      <w:proofErr w:type="spellStart"/>
+      <w:r>
+        <w:rPr>
+          <w:lang w:val="de-DE"/>
+        </w:rPr>
+        <w:t>App</w:t>
+      </w:r>
+      <w:proofErr w:type="spellEnd"/>
+      <w:r>
+        <w:rPr>
+          <w:lang w:val="de-DE"/>
+        </w:rPr>
+        <w:t xml:space="preserve"> und nicht die Daten selbst übersetzt werden, da das Studententerminal nur deutsche Kursnamen anbietet. Die Sprache kann nicht im Programm geändert werden.  Sie wird automatisch von </w:t>
+      </w:r>
+      <w:proofErr w:type="spellStart"/>
+      <w:r>
+        <w:rPr>
+          <w:lang w:val="de-DE"/>
+        </w:rPr>
+        <w:t>Android</w:t>
+      </w:r>
+      <w:proofErr w:type="spellEnd"/>
+      <w:r>
+        <w:rPr>
+          <w:lang w:val="de-DE"/>
+        </w:rPr>
+        <w:t xml:space="preserve"> beim Programmstart gewählt.</w:t>
       </w:r>
     </w:p>
     <w:p>
@@ -15626,14 +16199,14 @@
           <w:lang w:val="de-DE"/>
         </w:rPr>
       </w:pPr>
-      <w:bookmarkStart w:id="35" w:name="_Toc345185874"/>
+      <w:bookmarkStart w:id="36" w:name="_Toc345589616"/>
       <w:r>
         <w:rPr>
           <w:lang w:val="de-DE"/>
         </w:rPr>
         <w:t>Bekannte Probleme</w:t>
       </w:r>
-      <w:bookmarkEnd w:id="35"/>
+      <w:bookmarkEnd w:id="36"/>
     </w:p>
     <w:p>
       <w:pPr>
@@ -15658,7 +16231,21 @@
         <w:rPr>
           <w:lang w:val="de-DE"/>
         </w:rPr>
-        <w:t xml:space="preserve"> bekannten Probleme der App eingegangen.</w:t>
+        <w:t xml:space="preserve"> bekannten Probleme der </w:t>
+      </w:r>
+      <w:proofErr w:type="spellStart"/>
+      <w:r>
+        <w:rPr>
+          <w:lang w:val="de-DE"/>
+        </w:rPr>
+        <w:t>App</w:t>
+      </w:r>
+      <w:proofErr w:type="spellEnd"/>
+      <w:r>
+        <w:rPr>
+          <w:lang w:val="de-DE"/>
+        </w:rPr>
+        <w:t xml:space="preserve"> eingegangen.</w:t>
       </w:r>
       <w:r>
         <w:rPr>
@@ -15678,14 +16265,14 @@
           <w:lang w:val="de-DE"/>
         </w:rPr>
       </w:pPr>
-      <w:bookmarkStart w:id="36" w:name="_Toc345185875"/>
+      <w:bookmarkStart w:id="37" w:name="_Toc345589617"/>
       <w:r>
         <w:rPr>
           <w:lang w:val="de-DE"/>
         </w:rPr>
         <w:t>Geschwindigkeit</w:t>
       </w:r>
-      <w:bookmarkEnd w:id="36"/>
+      <w:bookmarkEnd w:id="37"/>
     </w:p>
     <w:p>
       <w:pPr>
@@ -15698,7 +16285,21 @@
         <w:rPr>
           <w:lang w:val="de-DE"/>
         </w:rPr>
-        <w:t xml:space="preserve">Die App benötigt aktuell </w:t>
+        <w:t xml:space="preserve">Die </w:t>
+      </w:r>
+      <w:proofErr w:type="spellStart"/>
+      <w:r>
+        <w:rPr>
+          <w:lang w:val="de-DE"/>
+        </w:rPr>
+        <w:t>App</w:t>
+      </w:r>
+      <w:proofErr w:type="spellEnd"/>
+      <w:r>
+        <w:rPr>
+          <w:lang w:val="de-DE"/>
+        </w:rPr>
+        <w:t xml:space="preserve"> benötigt aktuell </w:t>
       </w:r>
       <w:r>
         <w:rPr>
@@ -15870,14 +16471,14 @@
           <w:lang w:val="de-DE"/>
         </w:rPr>
       </w:pPr>
-      <w:bookmarkStart w:id="37" w:name="_Toc345185876"/>
+      <w:bookmarkStart w:id="38" w:name="_Toc345589618"/>
       <w:r>
         <w:rPr>
           <w:lang w:val="de-DE"/>
         </w:rPr>
         <w:t>Reguläre Ausdrücke</w:t>
       </w:r>
-      <w:bookmarkEnd w:id="37"/>
+      <w:bookmarkEnd w:id="38"/>
     </w:p>
     <w:p>
       <w:pPr>
@@ -15889,7 +16490,21 @@
         <w:rPr>
           <w:lang w:val="de-DE"/>
         </w:rPr>
-        <w:t>Die App benutzt reguläre Ausdrücke um den Quelltext der HTML-Seiten nach den gewünschten Informationen zu durchsuchen. Dabei ergeben sich die folgenden Probleme:</w:t>
+        <w:t xml:space="preserve">Die </w:t>
+      </w:r>
+      <w:proofErr w:type="spellStart"/>
+      <w:r>
+        <w:rPr>
+          <w:lang w:val="de-DE"/>
+        </w:rPr>
+        <w:t>App</w:t>
+      </w:r>
+      <w:proofErr w:type="spellEnd"/>
+      <w:r>
+        <w:rPr>
+          <w:lang w:val="de-DE"/>
+        </w:rPr>
+        <w:t xml:space="preserve"> benutzt reguläre Ausdrücke um den Quelltext der HTML-Seiten nach den gewünschten Informationen zu durchsuchen. Dabei ergeben sich die folgenden Probleme:</w:t>
       </w:r>
     </w:p>
     <w:p>
@@ -15949,7 +16564,21 @@
         <w:rPr>
           <w:lang w:val="de-DE"/>
         </w:rPr>
-        <w:t xml:space="preserve"> Accounts getestet. Eventuell gibt es Abweichungen in anderen Studiengängen und Fakultäten, die unsere App nicht berücksichtigt. Dadurch würden nicht alle Noten erkannt werden!</w:t>
+        <w:t xml:space="preserve"> Accounts getestet. Eventuell gibt es Abweichungen in anderen Studiengängen und Fakultäten, die unsere </w:t>
+      </w:r>
+      <w:proofErr w:type="spellStart"/>
+      <w:r>
+        <w:rPr>
+          <w:lang w:val="de-DE"/>
+        </w:rPr>
+        <w:t>App</w:t>
+      </w:r>
+      <w:proofErr w:type="spellEnd"/>
+      <w:r>
+        <w:rPr>
+          <w:lang w:val="de-DE"/>
+        </w:rPr>
+        <w:t xml:space="preserve"> nicht berücksichtigt. Dadurch würden nicht alle Noten erkannt werden!</w:t>
       </w:r>
       <w:r>
         <w:rPr>
@@ -16020,72 +16649,87 @@
           <w:lang w:val="de-DE"/>
         </w:rPr>
       </w:pPr>
-      <w:r>
-        <w:rPr>
-          <w:lang w:val="de-DE"/>
-        </w:rPr>
-        <w:t>Sonstige Probleme</w:t>
-      </w:r>
+      <w:bookmarkStart w:id="39" w:name="_Toc345589619"/>
+      <w:proofErr w:type="spellStart"/>
+      <w:r>
+        <w:rPr>
+          <w:lang w:val="de-DE"/>
+        </w:rPr>
+        <w:t>Tablet</w:t>
+      </w:r>
+      <w:proofErr w:type="spellEnd"/>
+      <w:r>
+        <w:rPr>
+          <w:lang w:val="de-DE"/>
+        </w:rPr>
+        <w:t>-Modus</w:t>
+      </w:r>
+      <w:bookmarkEnd w:id="39"/>
     </w:p>
     <w:p>
       <w:pPr>
-        <w:rPr>
-          <w:lang w:val="de-DE"/>
-        </w:rPr>
-      </w:pPr>
-      <w:r>
-        <w:rPr>
-          <w:lang w:val="de-DE"/>
-        </w:rPr>
-        <w:t>Viele Noten und Kurse tauchen doppelt im Terminal auf. Dieses Problem wird durch eine nachträgliche Filterung der Daten in der App gelöst. Auch wird teilweise im M</w:t>
-      </w:r>
-      <w:r>
-        <w:rPr>
-          <w:lang w:val="de-DE"/>
-        </w:rPr>
-        <w:t xml:space="preserve">aster </w:t>
-      </w:r>
-      <w:r>
-        <w:rPr>
-          <w:lang w:val="de-DE"/>
-        </w:rPr>
-        <w:t>das</w:t>
-      </w:r>
-      <w:r>
-        <w:rPr>
-          <w:lang w:val="de-DE"/>
-        </w:rPr>
-        <w:t xml:space="preserve"> PSS aus</w:t>
-      </w:r>
-      <w:r>
-        <w:rPr>
-          <w:lang w:val="de-DE"/>
-        </w:rPr>
-        <w:t xml:space="preserve"> dem </w:t>
-      </w:r>
-      <w:r>
-        <w:rPr>
-          <w:lang w:val="de-DE"/>
-        </w:rPr>
-        <w:t xml:space="preserve"> Bachelor mit angezeigt</w:t>
-      </w:r>
-      <w:r>
-        <w:rPr>
-          <w:lang w:val="de-DE"/>
-        </w:rPr>
-        <w:t xml:space="preserve">. Die Ursache für diese Probleme </w:t>
-      </w:r>
-      <w:r>
-        <w:rPr>
-          <w:lang w:val="de-DE"/>
-        </w:rPr>
-        <w:t>ist</w:t>
-      </w:r>
-      <w:r>
-        <w:rPr>
-          <w:lang w:val="de-DE"/>
-        </w:rPr>
-        <w:t xml:space="preserve"> nicht bekannt.</w:t>
+        <w:jc w:val="both"/>
+        <w:rPr>
+          <w:lang w:val="de-DE"/>
+        </w:rPr>
+      </w:pPr>
+      <w:r>
+        <w:rPr>
+          <w:lang w:val="de-DE"/>
+        </w:rPr>
+        <w:t xml:space="preserve">Da die </w:t>
+      </w:r>
+      <w:r>
+        <w:rPr>
+          <w:lang w:val="de-DE"/>
+        </w:rPr>
+        <w:t>Technik mit Fragmenten zu arbeiten noch vergleichsweise neu</w:t>
+      </w:r>
+      <w:r>
+        <w:rPr>
+          <w:lang w:val="de-DE"/>
+        </w:rPr>
+        <w:t xml:space="preserve"> ist, haben wir uns zur Entwicklung und zum Testen vor allem auf das Smartphone-Layout konzentriert</w:t>
+      </w:r>
+      <w:r>
+        <w:rPr>
+          <w:lang w:val="de-DE"/>
+        </w:rPr>
+        <w:t>.</w:t>
+      </w:r>
+      <w:r>
+        <w:rPr>
+          <w:lang w:val="de-DE"/>
+        </w:rPr>
+        <w:t xml:space="preserve"> Dabei wird immer nur ein Fragment pro </w:t>
+      </w:r>
+      <w:proofErr w:type="spellStart"/>
+      <w:r>
+        <w:rPr>
+          <w:lang w:val="de-DE"/>
+        </w:rPr>
+        <w:t>Activity</w:t>
+      </w:r>
+      <w:proofErr w:type="spellEnd"/>
+      <w:r>
+        <w:rPr>
+          <w:lang w:val="de-DE"/>
+        </w:rPr>
+        <w:t xml:space="preserve"> angezeigt. Der </w:t>
+      </w:r>
+      <w:proofErr w:type="spellStart"/>
+      <w:r>
+        <w:rPr>
+          <w:lang w:val="de-DE"/>
+        </w:rPr>
+        <w:t>Tablet</w:t>
+      </w:r>
+      <w:proofErr w:type="spellEnd"/>
+      <w:r>
+        <w:rPr>
+          <w:lang w:val="de-DE"/>
+        </w:rPr>
+        <w:t>-Modus mit zwei Fragmenten (aufgeteilt in linkes und rechtes Fragment) wurde aus diesem Grunde nicht so intensiv getestet, da es sich sonst um den doppelten Aufwand gehandelt hätte.</w:t>
       </w:r>
     </w:p>
     <w:p>
@@ -16099,13 +16743,273 @@
         <w:rPr>
           <w:lang w:val="de-DE"/>
         </w:rPr>
+        <w:t xml:space="preserve">Ein Fehler welcher uns in diesem Zusammenhang aufgefallen ist, taucht im Zusammenhang mit der Funktion des </w:t>
+      </w:r>
+      <w:r>
+        <w:rPr>
+          <w:i/>
+          <w:lang w:val="de-DE"/>
+        </w:rPr>
+        <w:t>Teilen</w:t>
+      </w:r>
+      <w:r>
+        <w:rPr>
+          <w:lang w:val="de-DE"/>
+        </w:rPr>
+        <w:t>s</w:t>
+      </w:r>
+      <w:r>
+        <w:rPr>
+          <w:lang w:val="de-DE"/>
+        </w:rPr>
+        <w:t xml:space="preserve"> auf. Nutzt man den Teilen-Knopf in der Kurs-Detailansicht und geht nach dem Teilen mit Hilfe des </w:t>
+      </w:r>
+      <w:r>
+        <w:rPr>
+          <w:i/>
+          <w:lang w:val="de-DE"/>
+        </w:rPr>
+        <w:t>Zurück</w:t>
+      </w:r>
+      <w:r>
+        <w:rPr>
+          <w:lang w:val="de-DE"/>
+        </w:rPr>
+        <w:t xml:space="preserve">-Knopfes  </w:t>
+      </w:r>
+      <w:r>
+        <w:rPr>
+          <w:lang w:val="de-DE"/>
+        </w:rPr>
+        <w:t xml:space="preserve">zurück zur Kursliste, werden bei weiterer Nutzung des </w:t>
+      </w:r>
+      <w:r>
+        <w:rPr>
+          <w:i/>
+          <w:lang w:val="de-DE"/>
+        </w:rPr>
+        <w:t>Zurück</w:t>
+      </w:r>
+      <w:r>
+        <w:rPr>
+          <w:lang w:val="de-DE"/>
+        </w:rPr>
+        <w:t xml:space="preserve">-Knopfes und dem darauffolgenden Auswählen eines anderen Abschlusses, die Kurslisten der beiden Abschlüsse übereinander angezeigt. Das zuerst ausgewählte Fragment erscheint </w:t>
+      </w:r>
+      <w:r>
+        <w:rPr>
+          <w:lang w:val="de-DE"/>
+        </w:rPr>
+        <w:t>transparent im Hintergrund.</w:t>
+      </w:r>
+      <w:r>
+        <w:rPr>
+          <w:lang w:val="de-DE"/>
+        </w:rPr>
+        <w:t xml:space="preserve"> Durch den Wechsel in die </w:t>
+      </w:r>
+      <w:proofErr w:type="spellStart"/>
+      <w:r>
+        <w:rPr>
+          <w:lang w:val="de-DE"/>
+        </w:rPr>
+        <w:t>Android</w:t>
+      </w:r>
+      <w:proofErr w:type="spellEnd"/>
+      <w:r>
+        <w:rPr>
+          <w:lang w:val="de-DE"/>
+        </w:rPr>
+        <w:t xml:space="preserve">-Umgebung, ohne die </w:t>
+      </w:r>
+      <w:proofErr w:type="spellStart"/>
+      <w:r>
+        <w:rPr>
+          <w:lang w:val="de-DE"/>
+        </w:rPr>
+        <w:t>App</w:t>
+      </w:r>
+      <w:proofErr w:type="spellEnd"/>
+      <w:r>
+        <w:rPr>
+          <w:lang w:val="de-DE"/>
+        </w:rPr>
+        <w:t xml:space="preserve"> zu beenden, sowie einen wiederaufruf der im Hintergrund aktiven </w:t>
+      </w:r>
+      <w:proofErr w:type="spellStart"/>
+      <w:r>
+        <w:rPr>
+          <w:lang w:val="de-DE"/>
+        </w:rPr>
+        <w:t>App</w:t>
+      </w:r>
+      <w:proofErr w:type="spellEnd"/>
+      <w:r>
+        <w:rPr>
+          <w:lang w:val="de-DE"/>
+        </w:rPr>
+        <w:t>, wird der Anzeigefehler behoben in dem das Fragment neu gezeichnet wird.</w:t>
+      </w:r>
+    </w:p>
+    <w:p>
+      <w:pPr>
+        <w:jc w:val="both"/>
+        <w:rPr>
+          <w:lang w:val="de-DE"/>
+        </w:rPr>
+      </w:pPr>
+      <w:r>
+        <w:rPr>
+          <w:lang w:val="de-DE"/>
+        </w:rPr>
+        <w:t>Da unsere Priorität auf dem Smartphone-Layout liegt, mussten wir aus z</w:t>
+      </w:r>
+      <w:r>
+        <w:rPr>
+          <w:lang w:val="de-DE"/>
+        </w:rPr>
+        <w:t xml:space="preserve">eitlichen Gründen </w:t>
+      </w:r>
+      <w:r>
+        <w:rPr>
+          <w:lang w:val="de-DE"/>
+        </w:rPr>
+        <w:t>auf eine genauere Analyse verzichten. Der Fehler ist reproduzierbar und würde in einer weiteren Version korrigiert werden</w:t>
+      </w:r>
+      <w:r>
+        <w:rPr>
+          <w:lang w:val="de-DE"/>
+        </w:rPr>
+        <w:t>.</w:t>
+      </w:r>
+    </w:p>
+    <w:p>
+      <w:pPr>
+        <w:pStyle w:val="berschrift2"/>
+        <w:numPr>
+          <w:ilvl w:val="1"/>
+          <w:numId w:val="14"/>
+        </w:numPr>
+        <w:rPr>
+          <w:lang w:val="de-DE"/>
+        </w:rPr>
+      </w:pPr>
+      <w:bookmarkStart w:id="40" w:name="_Toc345589620"/>
+      <w:r>
+        <w:rPr>
+          <w:lang w:val="de-DE"/>
+        </w:rPr>
+        <w:t>Sonstige Probleme</w:t>
+      </w:r>
+      <w:bookmarkEnd w:id="40"/>
+    </w:p>
+    <w:p>
+      <w:pPr>
+        <w:rPr>
+          <w:lang w:val="de-DE"/>
+        </w:rPr>
+      </w:pPr>
+      <w:r>
+        <w:rPr>
+          <w:lang w:val="de-DE"/>
+        </w:rPr>
+        <w:t xml:space="preserve">Viele Noten und Kurse tauchen doppelt im Terminal auf. Dieses Problem wird durch eine nachträgliche Filterung der Daten in der </w:t>
+      </w:r>
+      <w:proofErr w:type="spellStart"/>
+      <w:r>
+        <w:rPr>
+          <w:lang w:val="de-DE"/>
+        </w:rPr>
+        <w:t>App</w:t>
+      </w:r>
+      <w:proofErr w:type="spellEnd"/>
+      <w:r>
+        <w:rPr>
+          <w:lang w:val="de-DE"/>
+        </w:rPr>
+        <w:t xml:space="preserve"> gelöst. Auch wird teilweise im M</w:t>
+      </w:r>
+      <w:r>
+        <w:rPr>
+          <w:lang w:val="de-DE"/>
+        </w:rPr>
+        <w:t xml:space="preserve">aster </w:t>
+      </w:r>
+      <w:r>
+        <w:rPr>
+          <w:lang w:val="de-DE"/>
+        </w:rPr>
+        <w:t>das</w:t>
+      </w:r>
+      <w:r>
+        <w:rPr>
+          <w:lang w:val="de-DE"/>
+        </w:rPr>
+        <w:t xml:space="preserve"> PSS aus</w:t>
+      </w:r>
+      <w:r>
+        <w:rPr>
+          <w:lang w:val="de-DE"/>
+        </w:rPr>
+        <w:t xml:space="preserve"> dem </w:t>
+      </w:r>
+      <w:r>
+        <w:rPr>
+          <w:lang w:val="de-DE"/>
+        </w:rPr>
+        <w:t xml:space="preserve"> Bachelor mit angezeigt</w:t>
+      </w:r>
+      <w:r>
+        <w:rPr>
+          <w:lang w:val="de-DE"/>
+        </w:rPr>
+        <w:t xml:space="preserve">. Die Ursache für diese Probleme </w:t>
+      </w:r>
+      <w:r>
+        <w:rPr>
+          <w:lang w:val="de-DE"/>
+        </w:rPr>
+        <w:t>ist</w:t>
+      </w:r>
+      <w:r>
+        <w:rPr>
+          <w:lang w:val="de-DE"/>
+        </w:rPr>
+        <w:t xml:space="preserve"> nicht bekannt.</w:t>
+      </w:r>
+    </w:p>
+    <w:p>
+      <w:pPr>
+        <w:jc w:val="both"/>
+        <w:rPr>
+          <w:lang w:val="de-DE"/>
+        </w:rPr>
+      </w:pPr>
+      <w:r>
+        <w:rPr>
+          <w:lang w:val="de-DE"/>
+        </w:rPr>
         <w:t>Neben doppelten Datensätzen</w:t>
       </w:r>
       <w:r>
         <w:rPr>
           <w:lang w:val="de-DE"/>
         </w:rPr>
-        <w:t xml:space="preserve"> werden auch fehlerhafte Datensätze im Terminal angezeigt. Da die App nur auslesen und verwerten kann</w:t>
+        <w:t xml:space="preserve"> werden auch fehlerhafte Datensätze im Terminal angezeigt. Da die </w:t>
+      </w:r>
+      <w:proofErr w:type="spellStart"/>
+      <w:r>
+        <w:rPr>
+          <w:lang w:val="de-DE"/>
+        </w:rPr>
+        <w:t>App</w:t>
+      </w:r>
+      <w:proofErr w:type="spellEnd"/>
+      <w:r>
+        <w:rPr>
+          <w:lang w:val="de-DE"/>
+        </w:rPr>
+        <w:t xml:space="preserve"> nur auslesen und verwerten kann</w:t>
       </w:r>
       <w:r>
         <w:rPr>
@@ -16123,7 +17027,21 @@
         <w:rPr>
           <w:lang w:val="de-DE"/>
         </w:rPr>
-        <w:t>h in der Notenliste der App auf.</w:t>
+        <w:t xml:space="preserve">h in der Notenliste der </w:t>
+      </w:r>
+      <w:proofErr w:type="spellStart"/>
+      <w:r>
+        <w:rPr>
+          <w:lang w:val="de-DE"/>
+        </w:rPr>
+        <w:t>App</w:t>
+      </w:r>
+      <w:proofErr w:type="spellEnd"/>
+      <w:r>
+        <w:rPr>
+          <w:lang w:val="de-DE"/>
+        </w:rPr>
+        <w:t xml:space="preserve"> auf.</w:t>
       </w:r>
     </w:p>
     <w:p>
@@ -16137,16 +17055,17 @@
           <w:lang w:val="de-DE"/>
         </w:rPr>
       </w:pPr>
-      <w:bookmarkStart w:id="38" w:name="_Ref344976412"/>
-      <w:bookmarkStart w:id="39" w:name="_Toc345185877"/>
-      <w:r>
-        <w:rPr>
-          <w:lang w:val="de-DE"/>
-        </w:rPr>
+      <w:bookmarkStart w:id="41" w:name="_Ref344976412"/>
+      <w:bookmarkStart w:id="42" w:name="_Toc345589621"/>
+      <w:r>
+        <w:rPr>
+          <w:lang w:val="de-DE"/>
+        </w:rPr>
+        <w:lastRenderedPageBreak/>
         <w:t>Verbesserungsmöglichkeiten</w:t>
       </w:r>
-      <w:bookmarkEnd w:id="38"/>
-      <w:bookmarkEnd w:id="39"/>
+      <w:bookmarkEnd w:id="41"/>
+      <w:bookmarkEnd w:id="42"/>
     </w:p>
     <w:p>
       <w:pPr>
@@ -16185,7 +17104,7 @@
           <w:lang w:val="de-DE"/>
         </w:rPr>
       </w:pPr>
-      <w:bookmarkStart w:id="40" w:name="_Toc345185878"/>
+      <w:bookmarkStart w:id="43" w:name="_Toc345589622"/>
       <w:r>
         <w:rPr>
           <w:lang w:val="de-DE"/>
@@ -16198,7 +17117,7 @@
         </w:rPr>
         <w:t xml:space="preserve"> der Noten</w:t>
       </w:r>
-      <w:bookmarkEnd w:id="40"/>
+      <w:bookmarkEnd w:id="43"/>
     </w:p>
     <w:p>
       <w:pPr>
@@ -16339,14 +17258,14 @@
           <w:lang w:val="de-DE"/>
         </w:rPr>
       </w:pPr>
-      <w:bookmarkStart w:id="41" w:name="_Toc345185880"/>
+      <w:bookmarkStart w:id="44" w:name="_Toc345589623"/>
       <w:r>
         <w:rPr>
           <w:lang w:val="de-DE"/>
         </w:rPr>
         <w:t>Speichern der gefundenen Daten</w:t>
       </w:r>
-      <w:bookmarkEnd w:id="41"/>
+      <w:bookmarkEnd w:id="44"/>
     </w:p>
     <w:p>
       <w:pPr>
@@ -16359,7 +17278,21 @@
         <w:rPr>
           <w:lang w:val="de-DE"/>
         </w:rPr>
-        <w:t>Beim Starten der App müssen alle Noten eingelesen werden. Dies bedeutet</w:t>
+        <w:t xml:space="preserve">Beim Starten der </w:t>
+      </w:r>
+      <w:proofErr w:type="spellStart"/>
+      <w:r>
+        <w:rPr>
+          <w:lang w:val="de-DE"/>
+        </w:rPr>
+        <w:t>App</w:t>
+      </w:r>
+      <w:proofErr w:type="spellEnd"/>
+      <w:r>
+        <w:rPr>
+          <w:lang w:val="de-DE"/>
+        </w:rPr>
+        <w:t xml:space="preserve"> müssen alle Noten eingelesen werden. Dies bedeutet</w:t>
       </w:r>
       <w:r>
         <w:rPr>
@@ -16371,14 +17304,7 @@
         <w:rPr>
           <w:lang w:val="de-DE"/>
         </w:rPr>
-        <w:t xml:space="preserve"> es muss eine Internetverbindung vorhanden sein. Während die Einstellungen des Benutzers und Passworts im Speicher des Geräts abgelegt werden, um beim erneuten Start keine Informationen abfragen zu </w:t>
-      </w:r>
-      <w:r>
-        <w:rPr>
-          <w:lang w:val="de-DE"/>
-        </w:rPr>
-        <w:lastRenderedPageBreak/>
-        <w:t>müssen, werden die zuletzt gefundenen Abschlüsse und Noten nicht für den Offlinegebrauch gespeichert.</w:t>
+        <w:t xml:space="preserve"> es muss eine Internetverbindung vorhanden sein. Während die Einstellungen des Benutzers und Passworts im Speicher des Geräts abgelegt werden, um beim erneuten Start keine Informationen abfragen zu müssen, werden die zuletzt gefundenen Abschlüsse und Noten nicht für den Offlinegebrauch gespeichert.</w:t>
       </w:r>
       <w:r>
         <w:rPr>
@@ -16546,14 +17472,14 @@
           <w:lang w:val="de-DE"/>
         </w:rPr>
       </w:pPr>
-      <w:bookmarkStart w:id="42" w:name="_Toc345185881"/>
+      <w:bookmarkStart w:id="45" w:name="_Toc345589624"/>
       <w:r>
         <w:rPr>
           <w:lang w:val="de-DE"/>
         </w:rPr>
         <w:t>Auslesen weiterer Daten</w:t>
       </w:r>
-      <w:bookmarkEnd w:id="42"/>
+      <w:bookmarkEnd w:id="45"/>
     </w:p>
     <w:p>
       <w:pPr>
@@ -16566,7 +17492,21 @@
         <w:rPr>
           <w:lang w:val="de-DE"/>
         </w:rPr>
-        <w:t>Zum aktuellen Stand der Entwicklung, werden in der App lediglich Abschlüsse, Noten und der Benutzername angezeigt. Im Studentenportal der HTWG werden allerdings noch weitere Informationen abgespeichert</w:t>
+        <w:t xml:space="preserve">Zum aktuellen Stand der Entwicklung, werden in der </w:t>
+      </w:r>
+      <w:proofErr w:type="spellStart"/>
+      <w:r>
+        <w:rPr>
+          <w:lang w:val="de-DE"/>
+        </w:rPr>
+        <w:t>App</w:t>
+      </w:r>
+      <w:proofErr w:type="spellEnd"/>
+      <w:r>
+        <w:rPr>
+          <w:lang w:val="de-DE"/>
+        </w:rPr>
+        <w:t xml:space="preserve"> lediglich Abschlüsse, Noten und der Benutzername angezeigt. Im Studentenportal der HTWG werden allerdings noch weitere Informationen abgespeichert</w:t>
       </w:r>
       <w:r>
         <w:rPr>
@@ -16578,7 +17518,21 @@
         <w:rPr>
           <w:lang w:val="de-DE"/>
         </w:rPr>
-        <w:t xml:space="preserve"> welche in der App angezeigt werden könnten. </w:t>
+        <w:t xml:space="preserve"> welche in der </w:t>
+      </w:r>
+      <w:proofErr w:type="spellStart"/>
+      <w:r>
+        <w:rPr>
+          <w:lang w:val="de-DE"/>
+        </w:rPr>
+        <w:t>App</w:t>
+      </w:r>
+      <w:proofErr w:type="spellEnd"/>
+      <w:r>
+        <w:rPr>
+          <w:lang w:val="de-DE"/>
+        </w:rPr>
+        <w:t xml:space="preserve"> angezeigt werden könnten. </w:t>
       </w:r>
       <w:r>
         <w:rPr>
@@ -16630,14 +17584,14 @@
           <w:lang w:val="de-DE"/>
         </w:rPr>
       </w:pPr>
-      <w:bookmarkStart w:id="43" w:name="_Toc345185882"/>
+      <w:bookmarkStart w:id="46" w:name="_Toc345589625"/>
       <w:r>
         <w:rPr>
           <w:lang w:val="de-DE"/>
         </w:rPr>
         <w:t>Test-Login Funktion</w:t>
       </w:r>
-      <w:bookmarkEnd w:id="43"/>
+      <w:bookmarkEnd w:id="46"/>
     </w:p>
     <w:p>
       <w:pPr>
@@ -16676,11 +17630,12 @@
           <w:lang w:val="de-DE"/>
         </w:rPr>
       </w:pPr>
-      <w:bookmarkStart w:id="44" w:name="_Toc345185883"/>
-      <w:r>
-        <w:rPr>
-          <w:lang w:val="de-DE"/>
-        </w:rPr>
+      <w:bookmarkStart w:id="47" w:name="_Toc345589626"/>
+      <w:r>
+        <w:rPr>
+          <w:lang w:val="de-DE"/>
+        </w:rPr>
+        <w:lastRenderedPageBreak/>
         <w:t xml:space="preserve">Anzeige für </w:t>
       </w:r>
       <w:proofErr w:type="spellStart"/>
@@ -16697,7 +17652,7 @@
         </w:rPr>
         <w:t xml:space="preserve"> und Smartphone</w:t>
       </w:r>
-      <w:bookmarkEnd w:id="44"/>
+      <w:bookmarkEnd w:id="47"/>
     </w:p>
     <w:p>
       <w:pPr>
@@ -16739,9 +17694,54 @@
         <w:t>, nicht zu viel Platz einnimmt.</w:t>
       </w:r>
     </w:p>
+    <w:p>
+      <w:pPr>
+        <w:pStyle w:val="berschrift2"/>
+        <w:numPr>
+          <w:ilvl w:val="1"/>
+          <w:numId w:val="14"/>
+        </w:numPr>
+        <w:rPr>
+          <w:lang w:val="de-DE"/>
+        </w:rPr>
+      </w:pPr>
+      <w:bookmarkStart w:id="48" w:name="_Toc345589627"/>
+      <w:r>
+        <w:rPr>
+          <w:lang w:val="de-DE"/>
+        </w:rPr>
+        <w:t>Berechnung des Notendurchschnitts</w:t>
+      </w:r>
+      <w:bookmarkEnd w:id="48"/>
+    </w:p>
+    <w:p>
+      <w:pPr>
+        <w:jc w:val="both"/>
+        <w:rPr>
+          <w:lang w:val="de-DE"/>
+        </w:rPr>
+      </w:pPr>
+      <w:r>
+        <w:rPr>
+          <w:lang w:val="de-DE"/>
+        </w:rPr>
+        <w:t>Sofern die Daten des Notenterminals korrekt und zuverlässig</w:t>
+      </w:r>
+      <w:r>
+        <w:rPr>
+          <w:lang w:val="de-DE"/>
+        </w:rPr>
+        <w:t xml:space="preserve"> </w:t>
+      </w:r>
+      <w:r>
+        <w:rPr>
+          <w:lang w:val="de-DE"/>
+        </w:rPr>
+        <w:t>wären, also eine Trennung von Grund- und Hauptstudium sowie die Verknüpfungen zwischen Modulen und ihren Teilprüfungen zur Verfügung stehen würden, könnte man eine Funktion zur Berechnung des aktuellen Notendurchschnitts bereitstellen.</w:t>
+      </w:r>
+    </w:p>
     <w:sectPr>
-      <w:headerReference w:type="default" r:id="rId14"/>
-      <w:footerReference w:type="default" r:id="rId15"/>
+      <w:footerReference w:type="default" r:id="rId14"/>
       <w:pgSz w:w="11906" w:h="16838"/>
       <w:pgMar w:top="1417" w:right="1417" w:bottom="1134" w:left="1417" w:header="708" w:footer="708" w:gutter="0"/>
       <w:cols w:space="708"/>
@@ -16818,16 +17818,6 @@
     </w:p>
   </w:footnote>
 </w:footnotes>
-</file>
-
-<file path=word/header1.xml><?xml version="1.0" encoding="utf-8"?>
-<w:hdr xmlns:ve="http://schemas.openxmlformats.org/markup-compatibility/2006" xmlns:o="urn:schemas-microsoft-com:office:office" xmlns:r="http://schemas.openxmlformats.org/officeDocument/2006/relationships" xmlns:m="http://schemas.openxmlformats.org/officeDocument/2006/math" xmlns:v="urn:schemas-microsoft-com:vml" xmlns:wp="http://schemas.openxmlformats.org/drawingml/2006/wordprocessingDrawing" xmlns:w10="urn:schemas-microsoft-com:office:word" xmlns:w="http://schemas.openxmlformats.org/wordprocessingml/2006/main" xmlns:wne="http://schemas.microsoft.com/office/word/2006/wordml">
-  <w:p>
-    <w:pPr>
-      <w:pStyle w:val="Kopfzeile"/>
-    </w:pPr>
-  </w:p>
-</w:hdr>
 </file>
 
 <file path=word/numbering.xml><?xml version="1.0" encoding="utf-8"?>
@@ -20442,7 +21432,7 @@
 </file>
 
 <file path=customXml/itemProps2.xml><?xml version="1.0" encoding="utf-8"?>
-<ds:datastoreItem xmlns:ds="http://schemas.openxmlformats.org/officeDocument/2006/customXml" ds:itemID="{AF19BD28-37B6-40A8-BDD9-9C286D0537DD}">
+<ds:datastoreItem xmlns:ds="http://schemas.openxmlformats.org/officeDocument/2006/customXml" ds:itemID="{8A0420BC-D72C-4DD8-82C0-D15CD63DB4AC}">
   <ds:schemaRefs>
     <ds:schemaRef ds:uri="http://schemas.openxmlformats.org/officeDocument/2006/bibliography"/>
   </ds:schemaRefs>
@@ -20450,7 +21440,7 @@
 </file>
 
 <file path=customXml/itemProps3.xml><?xml version="1.0" encoding="utf-8"?>
-<ds:datastoreItem xmlns:ds="http://schemas.openxmlformats.org/officeDocument/2006/customXml" ds:itemID="{3DFEC263-D774-4DA5-B2F2-4CB705250927}">
+<ds:datastoreItem xmlns:ds="http://schemas.openxmlformats.org/officeDocument/2006/customXml" ds:itemID="{A00CD946-C5E7-48DC-BF00-E440674F4F4B}">
   <ds:schemaRefs>
     <ds:schemaRef ds:uri="http://schemas.openxmlformats.org/officeDocument/2006/bibliography"/>
   </ds:schemaRefs>

</xml_diff>

<commit_message>
Added section about the AsyncTask and replaced old tablet screenshot
</commit_message>
<xml_diff>
--- a/docs/Report.docx
+++ b/docs/Report.docx
@@ -2656,61 +2656,33 @@
         <w:rPr>
           <w:lang w:val="de-DE"/>
         </w:rPr>
-        <w:t xml:space="preserve"> (Applikation) für die </w:t>
+        <w:t xml:space="preserve"> (Applikation) für die Android-Plattform </w:t>
+      </w:r>
+      <w:r>
+        <w:rPr>
+          <w:lang w:val="de-DE"/>
+        </w:rPr>
+        <w:t>von Google entwickelt</w:t>
+      </w:r>
+      <w:r>
+        <w:rPr>
+          <w:lang w:val="de-DE"/>
+        </w:rPr>
+        <w:t xml:space="preserve"> werden. Einzige Vorgaben sind, dass eine </w:t>
       </w:r>
       <w:proofErr w:type="spellStart"/>
       <w:r>
         <w:rPr>
           <w:lang w:val="de-DE"/>
         </w:rPr>
-        <w:t>Android</w:t>
+        <w:t>App</w:t>
       </w:r>
       <w:proofErr w:type="spellEnd"/>
       <w:r>
         <w:rPr>
           <w:lang w:val="de-DE"/>
         </w:rPr>
-        <w:t xml:space="preserve">-Plattform </w:t>
-      </w:r>
-      <w:r>
-        <w:rPr>
-          <w:lang w:val="de-DE"/>
-        </w:rPr>
-        <w:t>von Google entwickelt</w:t>
-      </w:r>
-      <w:r>
-        <w:rPr>
-          <w:lang w:val="de-DE"/>
-        </w:rPr>
-        <w:t xml:space="preserve"> werden. Einzige Vorgaben sind, dass eine </w:t>
-      </w:r>
-      <w:proofErr w:type="spellStart"/>
-      <w:r>
-        <w:rPr>
-          <w:lang w:val="de-DE"/>
-        </w:rPr>
-        <w:t>App</w:t>
-      </w:r>
-      <w:proofErr w:type="spellEnd"/>
-      <w:r>
-        <w:rPr>
-          <w:lang w:val="de-DE"/>
-        </w:rPr>
-        <w:t xml:space="preserve"> geschrieben werden soll, welche einen mobilen Anteil besitzt und in </w:t>
-      </w:r>
-      <w:proofErr w:type="spellStart"/>
-      <w:r>
-        <w:rPr>
-          <w:lang w:val="de-DE"/>
-        </w:rPr>
-        <w:t>Android</w:t>
-      </w:r>
-      <w:proofErr w:type="spellEnd"/>
-      <w:r>
-        <w:rPr>
-          <w:lang w:val="de-DE"/>
-        </w:rPr>
-        <w:t xml:space="preserve"> geschrieben ist.</w:t>
+        <w:t xml:space="preserve"> geschrieben werden soll, welche einen mobilen Anteil besitzt und in Android geschrieben ist.</w:t>
       </w:r>
     </w:p>
     <w:p>
@@ -3346,14 +3318,14 @@
         <w:rPr>
           <w:lang w:val="de-DE"/>
         </w:rPr>
-        <w:t xml:space="preserve">einer </w:t>
+        <w:t>einer Android-</w:t>
       </w:r>
       <w:proofErr w:type="spellStart"/>
       <w:r>
         <w:rPr>
           <w:lang w:val="de-DE"/>
         </w:rPr>
-        <w:t>Android-App</w:t>
+        <w:t>App</w:t>
       </w:r>
       <w:proofErr w:type="spellEnd"/>
       <w:r>
@@ -3378,15 +3350,15 @@
           <w:lang w:val="de-DE"/>
         </w:rPr>
       </w:pPr>
-      <w:bookmarkStart w:id="7" w:name="_Ref345069346"/>
-      <w:bookmarkStart w:id="8" w:name="_Toc345589605"/>
+      <w:bookmarkStart w:id="7" w:name="_Toc345589605"/>
+      <w:bookmarkStart w:id="8" w:name="_Ref345069346"/>
       <w:r>
         <w:rPr>
           <w:lang w:val="de-DE"/>
         </w:rPr>
         <w:t>System</w:t>
       </w:r>
-      <w:bookmarkEnd w:id="8"/>
+      <w:bookmarkEnd w:id="7"/>
     </w:p>
     <w:p>
       <w:pPr>
@@ -3399,21 +3371,7 @@
         <w:rPr>
           <w:lang w:val="de-DE"/>
         </w:rPr>
-        <w:t xml:space="preserve">Die </w:t>
-      </w:r>
-      <w:proofErr w:type="spellStart"/>
-      <w:r>
-        <w:rPr>
-          <w:lang w:val="de-DE"/>
-        </w:rPr>
-        <w:t>Android</w:t>
-      </w:r>
-      <w:proofErr w:type="spellEnd"/>
-      <w:r>
-        <w:rPr>
-          <w:lang w:val="de-DE"/>
-        </w:rPr>
-        <w:t xml:space="preserve">-Architektur gibt dem Entwickler einige Strukturen vor. In der Datei 'AndroidManifest.xml' wird zum Beispiel festgelegt welche </w:t>
+        <w:t xml:space="preserve">Die Android-Architektur gibt dem Entwickler einige Strukturen vor. In der Datei 'AndroidManifest.xml' wird zum Beispiel festgelegt welche </w:t>
       </w:r>
       <w:proofErr w:type="spellStart"/>
       <w:r>
@@ -7868,21 +7826,7 @@
               <w:rPr>
                 <w:lang w:val="de-DE"/>
               </w:rPr>
-              <w:t xml:space="preserve"> Klasse von </w:t>
-            </w:r>
-            <w:proofErr w:type="spellStart"/>
-            <w:r>
-              <w:rPr>
-                <w:lang w:val="de-DE"/>
-              </w:rPr>
-              <w:t>Android</w:t>
-            </w:r>
-            <w:proofErr w:type="spellEnd"/>
-            <w:r>
-              <w:rPr>
-                <w:lang w:val="de-DE"/>
-              </w:rPr>
-              <w:t xml:space="preserve">, zur Darstellung der </w:t>
+              <w:t xml:space="preserve"> Klasse von Android, zur Darstellung der </w:t>
             </w:r>
             <w:r>
               <w:rPr>
@@ -7972,21 +7916,7 @@
               <w:rPr>
                 <w:lang w:val="de-DE"/>
               </w:rPr>
-              <w:t xml:space="preserve"> Klasse von </w:t>
-            </w:r>
-            <w:proofErr w:type="spellStart"/>
-            <w:r>
-              <w:rPr>
-                <w:lang w:val="de-DE"/>
-              </w:rPr>
-              <w:t>Android</w:t>
-            </w:r>
-            <w:proofErr w:type="spellEnd"/>
-            <w:r>
-              <w:rPr>
-                <w:lang w:val="de-DE"/>
-              </w:rPr>
-              <w:t>, zur Darstellung der Details eines Kurses in Form von einer Liste.</w:t>
+              <w:t xml:space="preserve"> Klasse von Android, zur Darstellung der Details eines Kurses in Form von einer Liste.</w:t>
             </w:r>
           </w:p>
         </w:tc>
@@ -8147,21 +8077,7 @@
               <w:rPr>
                 <w:lang w:val="de-DE"/>
               </w:rPr>
-              <w:t xml:space="preserve"> Klasse von </w:t>
-            </w:r>
-            <w:proofErr w:type="spellStart"/>
-            <w:r>
-              <w:rPr>
-                <w:lang w:val="de-DE"/>
-              </w:rPr>
-              <w:t>Android</w:t>
-            </w:r>
-            <w:proofErr w:type="spellEnd"/>
-            <w:r>
-              <w:rPr>
-                <w:lang w:val="de-DE"/>
-              </w:rPr>
-              <w:t xml:space="preserve">, zum laden </w:t>
+              <w:t xml:space="preserve"> Klasse von Android, zum laden </w:t>
             </w:r>
             <w:r>
               <w:rPr>
@@ -8357,21 +8273,7 @@
         <w:rPr>
           <w:lang w:val="de-DE"/>
         </w:rPr>
-        <w:t xml:space="preserve">. Sie erweitert die </w:t>
-      </w:r>
-      <w:proofErr w:type="spellStart"/>
-      <w:r>
-        <w:rPr>
-          <w:lang w:val="de-DE"/>
-        </w:rPr>
-        <w:t>Android</w:t>
-      </w:r>
-      <w:proofErr w:type="spellEnd"/>
-      <w:r>
-        <w:rPr>
-          <w:lang w:val="de-DE"/>
-        </w:rPr>
-        <w:t xml:space="preserve"> Klasse </w:t>
+        <w:t xml:space="preserve">. Sie erweitert die Android Klasse </w:t>
       </w:r>
       <w:proofErr w:type="spellStart"/>
       <w:r>
@@ -8583,7 +8485,7 @@
       <w:bookmarkEnd w:id="4"/>
       <w:bookmarkEnd w:id="5"/>
       <w:bookmarkEnd w:id="6"/>
-      <w:bookmarkEnd w:id="7"/>
+      <w:bookmarkEnd w:id="8"/>
       <w:bookmarkEnd w:id="13"/>
       <w:bookmarkEnd w:id="14"/>
     </w:p>
@@ -8598,21 +8500,7 @@
         <w:rPr>
           <w:lang w:val="de-DE"/>
         </w:rPr>
-        <w:t xml:space="preserve">Seit der </w:t>
-      </w:r>
-      <w:proofErr w:type="spellStart"/>
-      <w:r>
-        <w:rPr>
-          <w:lang w:val="de-DE"/>
-        </w:rPr>
-        <w:t>Android</w:t>
-      </w:r>
-      <w:proofErr w:type="spellEnd"/>
-      <w:r>
-        <w:rPr>
-          <w:lang w:val="de-DE"/>
-        </w:rPr>
-        <w:t xml:space="preserve"> Versio</w:t>
+        <w:t>Seit der Android Versio</w:t>
       </w:r>
       <w:r>
         <w:rPr>
@@ -13611,25 +13499,13 @@
         <w:rPr>
           <w:lang w:val="de-DE"/>
         </w:rPr>
-        <w:t>Da das Studententerminal bzw. die dahinterstehende QIS-Software keine öffentliche</w:t>
-      </w:r>
-      <w:r>
-        <w:rPr>
-          <w:lang w:val="de-DE"/>
-        </w:rPr>
-        <w:t>n</w:t>
-      </w:r>
-      <w:r>
-        <w:rPr>
-          <w:lang w:val="de-DE"/>
-        </w:rPr>
-        <w:t xml:space="preserve"> Schnittstellen zum Auslesen der </w:t>
-      </w:r>
-      <w:r>
-        <w:rPr>
-          <w:lang w:val="de-DE"/>
-        </w:rPr>
-        <w:t>benötigten Daten</w:t>
+        <w:t xml:space="preserve">Da das Studententerminal bzw. die dahinterstehende QIS-Software keine öffentliche Schnittstelle zum Auslesen der </w:t>
+      </w:r>
+      <w:r>
+        <w:rPr>
+          <w:lang w:val="de-DE"/>
+        </w:rPr>
+        <w:t>Daten</w:t>
       </w:r>
       <w:r>
         <w:rPr>
@@ -13763,7 +13639,7 @@
         <w:rPr>
           <w:lang w:val="de-DE"/>
         </w:rPr>
-        <w:t xml:space="preserve"> Daten einfach extrahieren</w:t>
+        <w:t xml:space="preserve"> Daten extrahieren</w:t>
       </w:r>
       <w:r>
         <w:rPr>
@@ -13911,12 +13787,26 @@
         <w:rPr>
           <w:lang w:val="de-DE"/>
         </w:rPr>
-        <w:t xml:space="preserve"> taucht im HTML-Quellcode stets der String </w:t>
+        <w:t xml:space="preserve"> taucht im HTML-Quellcode </w:t>
+      </w:r>
+      <w:r>
+        <w:rPr>
+          <w:lang w:val="de-DE"/>
+        </w:rPr>
+        <w:t xml:space="preserve">zum Beispiel </w:t>
+      </w:r>
+      <w:r>
+        <w:rPr>
+          <w:lang w:val="de-DE"/>
+        </w:rPr>
+        <w:t xml:space="preserve">stets der String </w:t>
       </w:r>
       <w:proofErr w:type="spellStart"/>
       <w:r>
         <w:rPr>
           <w:rFonts w:ascii="Courier New" w:hAnsi="Courier New" w:cs="Courier New"/>
+          <w:sz w:val="20"/>
+          <w:szCs w:val="20"/>
           <w:lang w:val="de-DE"/>
         </w:rPr>
         <w:t>headers</w:t>
@@ -13925,15 +13815,33 @@
       <w:r>
         <w:rPr>
           <w:rFonts w:ascii="Courier New" w:hAnsi="Courier New" w:cs="Courier New"/>
+          <w:sz w:val="20"/>
+          <w:szCs w:val="20"/>
           <w:lang w:val="de-DE"/>
         </w:rPr>
         <w:t>="basic_1"&gt;</w:t>
       </w:r>
       <w:r>
         <w:rPr>
-          <w:lang w:val="de-DE"/>
-        </w:rPr>
-        <w:t xml:space="preserve"> auf, direkt darauf</w:t>
+          <w:sz w:val="20"/>
+          <w:szCs w:val="20"/>
+          <w:lang w:val="de-DE"/>
+        </w:rPr>
+        <w:t xml:space="preserve"> </w:t>
+      </w:r>
+      <w:r>
+        <w:rPr>
+          <w:sz w:val="20"/>
+          <w:szCs w:val="20"/>
+          <w:lang w:val="de-DE"/>
+        </w:rPr>
+        <w:t xml:space="preserve"> </w:t>
+      </w:r>
+      <w:r>
+        <w:rPr>
+          <w:lang w:val="de-DE"/>
+        </w:rPr>
+        <w:t>auf, direkt darauf</w:t>
       </w:r>
       <w:r>
         <w:rPr>
@@ -13945,17 +13853,35 @@
         <w:rPr>
           <w:lang w:val="de-DE"/>
         </w:rPr>
-        <w:t xml:space="preserve"> beispielsweise</w:t>
-      </w:r>
-      <w:r>
-        <w:rPr>
-          <w:lang w:val="de-DE"/>
-        </w:rPr>
-        <w:t xml:space="preserve"> immer ein </w:t>
+        <w:t xml:space="preserve"> </w:t>
+      </w:r>
+      <w:r>
+        <w:rPr>
+          <w:lang w:val="de-DE"/>
+        </w:rPr>
+        <w:t>immer ein</w:t>
+      </w:r>
+      <w:r>
+        <w:rPr>
+          <w:sz w:val="20"/>
+          <w:szCs w:val="20"/>
+          <w:lang w:val="de-DE"/>
+        </w:rPr>
+        <w:t xml:space="preserve"> </w:t>
+      </w:r>
+      <w:r>
+        <w:rPr>
+          <w:sz w:val="20"/>
+          <w:szCs w:val="20"/>
+          <w:lang w:val="de-DE"/>
+        </w:rPr>
+        <w:t xml:space="preserve"> </w:t>
       </w:r>
       <w:r>
         <w:rPr>
           <w:rFonts w:ascii="Courier New" w:hAnsi="Courier New" w:cs="Courier New"/>
+          <w:sz w:val="20"/>
+          <w:szCs w:val="20"/>
           <w:lang w:val="de-DE"/>
         </w:rPr>
         <w:t>&lt;/</w:t>
@@ -13964,6 +13890,8 @@
       <w:r>
         <w:rPr>
           <w:rFonts w:ascii="Courier New" w:hAnsi="Courier New" w:cs="Courier New"/>
+          <w:sz w:val="20"/>
+          <w:szCs w:val="20"/>
           <w:lang w:val="de-DE"/>
         </w:rPr>
         <w:t>td</w:t>
@@ -13972,6 +13900,8 @@
       <w:r>
         <w:rPr>
           <w:rFonts w:ascii="Courier New" w:hAnsi="Courier New" w:cs="Courier New"/>
+          <w:sz w:val="20"/>
+          <w:szCs w:val="20"/>
           <w:lang w:val="de-DE"/>
         </w:rPr>
         <w:t>&gt;</w:t>
@@ -14322,6 +14252,277 @@
     </w:p>
     <w:p>
       <w:pPr>
+        <w:jc w:val="both"/>
+        <w:rPr>
+          <w:lang w:val="de-DE"/>
+        </w:rPr>
+      </w:pPr>
+      <w:r>
+        <w:rPr>
+          <w:lang w:val="de-DE"/>
+        </w:rPr>
+        <w:t>Da diese Schritte einige Zeit benötigen</w:t>
+      </w:r>
+      <w:r>
+        <w:rPr>
+          <w:lang w:val="de-DE"/>
+        </w:rPr>
+        <w:t>,</w:t>
+      </w:r>
+      <w:r>
+        <w:rPr>
+          <w:lang w:val="de-DE"/>
+        </w:rPr>
+        <w:t xml:space="preserve"> (typischerweise 5 bis 20 Sekunden für zwei Abschlüsse</w:t>
+      </w:r>
+      <w:r>
+        <w:rPr>
+          <w:lang w:val="de-DE"/>
+        </w:rPr>
+        <w:t>)</w:t>
+      </w:r>
+      <w:r>
+        <w:rPr>
+          <w:lang w:val="de-DE"/>
+        </w:rPr>
+        <w:t xml:space="preserve"> kann die Update-Routine nicht im Kontext der </w:t>
+      </w:r>
+      <w:r>
+        <w:rPr>
+          <w:lang w:val="de-DE"/>
+        </w:rPr>
+        <w:t>Benutzeroberfläche</w:t>
+      </w:r>
+      <w:r>
+        <w:rPr>
+          <w:lang w:val="de-DE"/>
+        </w:rPr>
+        <w:t xml:space="preserve"> ausgeführt werden</w:t>
+      </w:r>
+      <w:r>
+        <w:rPr>
+          <w:lang w:val="de-DE"/>
+        </w:rPr>
+        <w:t xml:space="preserve">, da diese sonst </w:t>
+      </w:r>
+      <w:r>
+        <w:rPr>
+          <w:lang w:val="de-DE"/>
+        </w:rPr>
+        <w:lastRenderedPageBreak/>
+        <w:t xml:space="preserve">während des Updates blockiert </w:t>
+      </w:r>
+      <w:r>
+        <w:rPr>
+          <w:lang w:val="de-DE"/>
+        </w:rPr>
+        <w:t>wäre. (Blockierte bzw. nichtreagierende Benutzeroberflächen werden</w:t>
+      </w:r>
+      <w:r>
+        <w:rPr>
+          <w:lang w:val="de-DE"/>
+        </w:rPr>
+        <w:t xml:space="preserve"> </w:t>
+      </w:r>
+      <w:r>
+        <w:rPr>
+          <w:lang w:val="de-DE"/>
+        </w:rPr>
+        <w:t>von An</w:t>
+      </w:r>
+      <w:r>
+        <w:rPr>
+          <w:lang w:val="de-DE"/>
+        </w:rPr>
+        <w:t>droid</w:t>
+      </w:r>
+      <w:r>
+        <w:rPr>
+          <w:lang w:val="de-DE"/>
+        </w:rPr>
+        <w:t xml:space="preserve"> zwangsbeendet</w:t>
+      </w:r>
+      <w:r>
+        <w:rPr>
+          <w:lang w:val="de-DE"/>
+        </w:rPr>
+        <w:t>!)</w:t>
+      </w:r>
+      <w:r>
+        <w:rPr>
+          <w:lang w:val="de-DE"/>
+        </w:rPr>
+        <w:t xml:space="preserve"> </w:t>
+      </w:r>
+    </w:p>
+    <w:p>
+      <w:pPr>
+        <w:jc w:val="both"/>
+        <w:rPr>
+          <w:lang w:val="de-DE"/>
+        </w:rPr>
+      </w:pPr>
+      <w:r>
+        <w:rPr>
+          <w:lang w:val="de-DE"/>
+        </w:rPr>
+        <w:t>Die Lösung ist das Update in eine asynchrone Task auszulagern. Diese</w:t>
+      </w:r>
+      <w:r>
+        <w:rPr>
+          <w:lang w:val="de-DE"/>
+        </w:rPr>
+        <w:t xml:space="preserve"> Task</w:t>
+      </w:r>
+      <w:r>
+        <w:rPr>
+          <w:lang w:val="de-DE"/>
+        </w:rPr>
+        <w:t xml:space="preserve"> läuft getrennt von der Oberfläche und darf daher durch den Netzwerkverkehrt blockiert werden.</w:t>
+      </w:r>
+      <w:r>
+        <w:rPr>
+          <w:lang w:val="de-DE"/>
+        </w:rPr>
+        <w:t xml:space="preserve"> Um dies zu erreichen</w:t>
+      </w:r>
+      <w:r>
+        <w:rPr>
+          <w:lang w:val="de-DE"/>
+        </w:rPr>
+        <w:t>,</w:t>
+      </w:r>
+      <w:r>
+        <w:rPr>
+          <w:lang w:val="de-DE"/>
+        </w:rPr>
+        <w:t xml:space="preserve"> benutzen wir die Klasse </w:t>
+      </w:r>
+      <w:proofErr w:type="spellStart"/>
+      <w:r>
+        <w:rPr>
+          <w:i/>
+          <w:lang w:val="de-DE"/>
+        </w:rPr>
+        <w:t>QisRequest</w:t>
+      </w:r>
+      <w:proofErr w:type="spellEnd"/>
+      <w:r>
+        <w:rPr>
+          <w:lang w:val="de-DE"/>
+        </w:rPr>
+        <w:t xml:space="preserve">, die von </w:t>
+      </w:r>
+      <w:proofErr w:type="spellStart"/>
+      <w:r>
+        <w:rPr>
+          <w:i/>
+          <w:lang w:val="de-DE"/>
+        </w:rPr>
+        <w:t>AsyncTask</w:t>
+      </w:r>
+      <w:proofErr w:type="spellEnd"/>
+      <w:r>
+        <w:rPr>
+          <w:lang w:val="de-DE"/>
+        </w:rPr>
+        <w:t xml:space="preserve"> erbt somit eine asynchrone Task implementiert. Innerhalb der </w:t>
+      </w:r>
+      <w:r>
+        <w:rPr>
+          <w:lang w:val="de-DE"/>
+        </w:rPr>
+        <w:t xml:space="preserve">von uns implementierten </w:t>
+      </w:r>
+      <w:r>
+        <w:rPr>
+          <w:lang w:val="de-DE"/>
+        </w:rPr>
+        <w:t xml:space="preserve">Methode </w:t>
+      </w:r>
+      <w:proofErr w:type="spellStart"/>
+      <w:r>
+        <w:rPr>
+          <w:i/>
+          <w:lang w:val="de-DE"/>
+        </w:rPr>
+        <w:t>doInBackground</w:t>
+      </w:r>
+      <w:proofErr w:type="spellEnd"/>
+      <w:r>
+        <w:rPr>
+          <w:i/>
+          <w:lang w:val="de-DE"/>
+        </w:rPr>
+        <w:t>()</w:t>
+      </w:r>
+      <w:r>
+        <w:rPr>
+          <w:lang w:val="de-DE"/>
+        </w:rPr>
+        <w:t xml:space="preserve"> </w:t>
+      </w:r>
+      <w:r>
+        <w:rPr>
+          <w:lang w:val="de-DE"/>
+        </w:rPr>
+        <w:t xml:space="preserve">läuft der eigentliche Updatevorgang und sendet an geeigneten Stellen über die von </w:t>
+      </w:r>
+      <w:proofErr w:type="spellStart"/>
+      <w:r>
+        <w:rPr>
+          <w:i/>
+          <w:lang w:val="de-DE"/>
+        </w:rPr>
+        <w:t>AsyncTask</w:t>
+      </w:r>
+      <w:proofErr w:type="spellEnd"/>
+      <w:r>
+        <w:rPr>
+          <w:lang w:val="de-DE"/>
+        </w:rPr>
+        <w:t xml:space="preserve"> bereitgestellte Methode </w:t>
+      </w:r>
+      <w:proofErr w:type="spellStart"/>
+      <w:r>
+        <w:rPr>
+          <w:i/>
+          <w:lang w:val="de-DE"/>
+        </w:rPr>
+        <w:t>publishProgress</w:t>
+      </w:r>
+      <w:proofErr w:type="spellEnd"/>
+      <w:r>
+        <w:rPr>
+          <w:i/>
+          <w:lang w:val="de-DE"/>
+        </w:rPr>
+        <w:t>()</w:t>
+      </w:r>
+      <w:r>
+        <w:rPr>
+          <w:lang w:val="de-DE"/>
+        </w:rPr>
+        <w:t xml:space="preserve"> den Fortschritt an einen </w:t>
+      </w:r>
+      <w:proofErr w:type="spellStart"/>
+      <w:r>
+        <w:rPr>
+          <w:i/>
+          <w:lang w:val="de-DE"/>
+        </w:rPr>
+        <w:t>ProgressDialog</w:t>
+      </w:r>
+      <w:proofErr w:type="spellEnd"/>
+      <w:r>
+        <w:rPr>
+          <w:lang w:val="de-DE"/>
+        </w:rPr>
+        <w:t>, welcher wiederum im Kontext der Benutzeroderfläche läuft und den Benutzer über den Fortschritt des Updates informiert.</w:t>
+      </w:r>
+    </w:p>
+    <w:p>
+      <w:pPr>
         <w:pStyle w:val="berschrift1"/>
         <w:numPr>
           <w:ilvl w:val="0"/>
@@ -14336,7 +14537,6 @@
         <w:rPr>
           <w:lang w:val="de-DE"/>
         </w:rPr>
-        <w:lastRenderedPageBreak/>
         <w:t>Bedienung</w:t>
       </w:r>
       <w:bookmarkEnd w:id="21"/>
@@ -15107,7 +15307,6 @@
         <w:rPr>
           <w:lang w:val="de-DE"/>
         </w:rPr>
-        <w:lastRenderedPageBreak/>
         <w:t>Noten-Ansicht</w:t>
       </w:r>
       <w:bookmarkEnd w:id="29"/>
@@ -15226,9 +15425,9 @@
                       </w:rPr>
                       <w:drawing>
                         <wp:inline distT="0" distB="0" distL="0" distR="0">
-                          <wp:extent cx="5709285" cy="3429000"/>
+                          <wp:extent cx="5709285" cy="3568065"/>
                           <wp:effectExtent l="19050" t="0" r="5715" b="0"/>
-                          <wp:docPr id="44" name="Bild 25"/>
+                          <wp:docPr id="10" name="Grafik 9" descr="tablet_landscape.png"/>
                           <wp:cNvGraphicFramePr>
                             <a:graphicFrameLocks xmlns:a="http://schemas.openxmlformats.org/drawingml/2006/main" noChangeAspect="1"/>
                           </wp:cNvGraphicFramePr>
@@ -15236,33 +15435,23 @@
                             <a:graphicData uri="http://schemas.openxmlformats.org/drawingml/2006/picture">
                               <pic:pic xmlns:pic="http://schemas.openxmlformats.org/drawingml/2006/picture">
                                 <pic:nvPicPr>
-                                  <pic:cNvPr id="0" name="Picture 25"/>
-                                  <pic:cNvPicPr>
-                                    <a:picLocks noChangeAspect="1" noChangeArrowheads="1"/>
-                                  </pic:cNvPicPr>
+                                  <pic:cNvPr id="0" name="tablet_landscape.png"/>
+                                  <pic:cNvPicPr/>
                                 </pic:nvPicPr>
                                 <pic:blipFill>
                                   <a:blip r:embed="rId12"/>
-                                  <a:srcRect/>
                                   <a:stretch>
                                     <a:fillRect/>
                                   </a:stretch>
                                 </pic:blipFill>
-                                <pic:spPr bwMode="auto">
+                                <pic:spPr>
                                   <a:xfrm>
                                     <a:off x="0" y="0"/>
-                                    <a:ext cx="5709285" cy="3429000"/>
+                                    <a:ext cx="5709285" cy="3568065"/>
                                   </a:xfrm>
                                   <a:prstGeom prst="rect">
                                     <a:avLst/>
                                   </a:prstGeom>
-                                  <a:noFill/>
-                                  <a:ln w="9525">
-                                    <a:noFill/>
-                                    <a:miter lim="800000"/>
-                                    <a:headEnd/>
-                                    <a:tailEnd/>
-                                  </a:ln>
                                 </pic:spPr>
                               </pic:pic>
                             </a:graphicData>
@@ -15487,14 +15676,12 @@
                   <w:p>
                     <w:pPr>
                       <w:rPr>
-                        <w:b/>
-                        <w:color w:val="C00000"/>
+                        <w:lang w:val="de-DE"/>
                       </w:rPr>
                     </w:pPr>
                     <w:r>
                       <w:rPr>
-                        <w:b/>
-                        <w:color w:val="C00000"/>
+                        <w:lang w:val="de-DE"/>
                       </w:rPr>
                       <w:t>1</w:t>
                     </w:r>
@@ -15634,6 +15821,20 @@
           <w:lang w:val="de-DE"/>
         </w:rPr>
         <w:t xml:space="preserve"> welche im Folgenden beschrieben wird.</w:t>
+      </w:r>
+    </w:p>
+    <w:p>
+      <w:pPr>
+        <w:jc w:val="both"/>
+        <w:rPr>
+          <w:lang w:val="de-DE"/>
+        </w:rPr>
+      </w:pPr>
+      <w:r>
+        <w:rPr>
+          <w:lang w:val="de-DE"/>
+        </w:rPr>
+        <w:t>TODO: Marker 1-4 anpassen (lassen sich bei mir in Word 2007 nicht löschen/verschieben) -Manu</w:t>
       </w:r>
     </w:p>
     <w:p>
@@ -16143,49 +16344,21 @@
         <w:rPr>
           <w:lang w:val="de-DE"/>
         </w:rPr>
-        <w:t xml:space="preserve"> liegt in zwei Sprachen vor, Deutsch und Englisch. Zur Übersetzung wurden die von </w:t>
+        <w:t xml:space="preserve"> liegt in zwei Sprachen vor, Deutsch und Englisch. Zur Übersetzung wurden die von Android vorgesehenen Mechanismen verwendet. Es sollte noch angemerkt werden dass nur die </w:t>
       </w:r>
       <w:proofErr w:type="spellStart"/>
       <w:r>
         <w:rPr>
           <w:lang w:val="de-DE"/>
         </w:rPr>
-        <w:t>Android</w:t>
+        <w:t>App</w:t>
       </w:r>
       <w:proofErr w:type="spellEnd"/>
       <w:r>
         <w:rPr>
           <w:lang w:val="de-DE"/>
         </w:rPr>
-        <w:t xml:space="preserve"> vorgesehenen Mechanismen verwendet. Es sollte noch angemerkt werden dass nur die </w:t>
-      </w:r>
-      <w:proofErr w:type="spellStart"/>
-      <w:r>
-        <w:rPr>
-          <w:lang w:val="de-DE"/>
-        </w:rPr>
-        <w:t>App</w:t>
-      </w:r>
-      <w:proofErr w:type="spellEnd"/>
-      <w:r>
-        <w:rPr>
-          <w:lang w:val="de-DE"/>
-        </w:rPr>
-        <w:t xml:space="preserve"> und nicht die Daten selbst übersetzt werden, da das Studententerminal nur deutsche Kursnamen anbietet. Die Sprache kann nicht im Programm geändert werden.  Sie wird automatisch von </w:t>
-      </w:r>
-      <w:proofErr w:type="spellStart"/>
-      <w:r>
-        <w:rPr>
-          <w:lang w:val="de-DE"/>
-        </w:rPr>
-        <w:t>Android</w:t>
-      </w:r>
-      <w:proofErr w:type="spellEnd"/>
-      <w:r>
-        <w:rPr>
-          <w:lang w:val="de-DE"/>
-        </w:rPr>
-        <w:t xml:space="preserve"> beim Programmstart gewählt.</w:t>
+        <w:t xml:space="preserve"> und nicht die Daten selbst übersetzt werden, da das Studententerminal nur deutsche Kursnamen anbietet. Die Sprache kann nicht im Programm geändert werden.  Sie wird automatisch von Android beim Programmstart gewählt.</w:t>
       </w:r>
     </w:p>
     <w:p>
@@ -16806,21 +16979,7 @@
         <w:rPr>
           <w:lang w:val="de-DE"/>
         </w:rPr>
-        <w:t xml:space="preserve"> Durch den Wechsel in die </w:t>
-      </w:r>
-      <w:proofErr w:type="spellStart"/>
-      <w:r>
-        <w:rPr>
-          <w:lang w:val="de-DE"/>
-        </w:rPr>
-        <w:t>Android</w:t>
-      </w:r>
-      <w:proofErr w:type="spellEnd"/>
-      <w:r>
-        <w:rPr>
-          <w:lang w:val="de-DE"/>
-        </w:rPr>
-        <w:t xml:space="preserve">-Umgebung, ohne die </w:t>
+        <w:t xml:space="preserve"> Durch den Wechsel in die Android-Umgebung, ohne die </w:t>
       </w:r>
       <w:proofErr w:type="spellStart"/>
       <w:r>
@@ -21432,7 +21591,7 @@
 </file>
 
 <file path=customXml/itemProps2.xml><?xml version="1.0" encoding="utf-8"?>
-<ds:datastoreItem xmlns:ds="http://schemas.openxmlformats.org/officeDocument/2006/customXml" ds:itemID="{8A0420BC-D72C-4DD8-82C0-D15CD63DB4AC}">
+<ds:datastoreItem xmlns:ds="http://schemas.openxmlformats.org/officeDocument/2006/customXml" ds:itemID="{19765C07-E211-4D15-BD59-450F94091C6D}">
   <ds:schemaRefs>
     <ds:schemaRef ds:uri="http://schemas.openxmlformats.org/officeDocument/2006/bibliography"/>
   </ds:schemaRefs>
@@ -21440,7 +21599,7 @@
 </file>
 
 <file path=customXml/itemProps3.xml><?xml version="1.0" encoding="utf-8"?>
-<ds:datastoreItem xmlns:ds="http://schemas.openxmlformats.org/officeDocument/2006/customXml" ds:itemID="{A00CD946-C5E7-48DC-BF00-E440674F4F4B}">
+<ds:datastoreItem xmlns:ds="http://schemas.openxmlformats.org/officeDocument/2006/customXml" ds:itemID="{DB0171C0-D303-4A73-A3C8-66DAD9875B11}">
   <ds:schemaRefs>
     <ds:schemaRef ds:uri="http://schemas.openxmlformats.org/officeDocument/2006/bibliography"/>
   </ds:schemaRefs>

</xml_diff>